<commit_message>
Data storage activity updated
</commit_message>
<xml_diff>
--- a/Vulnerabilities/Data Storage/Descriptions.docx
+++ b/Vulnerabilities/Data Storage/Descriptions.docx
@@ -14,6 +14,8 @@
           <w:szCs w:val="28"/>
         </w:rPr>
       </w:pPr>
+      <w:bookmarkStart w:id="0" w:name="_GoBack"/>
+      <w:bookmarkEnd w:id="0"/>
       <w:r>
         <w:rPr>
           <w:b/>
@@ -101,6 +103,12 @@
         <w:rPr>
           <w:lang w:val="en-US"/>
         </w:rPr>
+        <w:t>s</w:t>
+      </w:r>
+      <w:r>
+        <w:rPr>
+          <w:lang w:val="en-US"/>
+        </w:rPr>
         <w:t xml:space="preserve"> such as </w:t>
       </w:r>
       <w:r>
@@ -167,12 +175,24 @@
         <w:rPr>
           <w:lang w:val="en-US"/>
         </w:rPr>
-        <w:t xml:space="preserve"> in same path</w:t>
+        <w:t xml:space="preserve"> in </w:t>
       </w:r>
       <w:r>
         <w:rPr>
           <w:lang w:val="en-US"/>
         </w:rPr>
+        <w:t xml:space="preserve">the </w:t>
+      </w:r>
+      <w:r>
+        <w:rPr>
+          <w:lang w:val="en-US"/>
+        </w:rPr>
+        <w:t>same path</w:t>
+      </w:r>
+      <w:r>
+        <w:rPr>
+          <w:lang w:val="en-US"/>
+        </w:rPr>
         <w:t xml:space="preserve"> where the</w:t>
       </w:r>
       <w:r>
@@ -197,7 +217,7 @@
         <w:rPr>
           <w:lang w:val="en-US"/>
         </w:rPr>
-        <w:t xml:space="preserve"> in</w:t>
+        <w:t xml:space="preserve"> on</w:t>
       </w:r>
       <w:r>
         <w:rPr>
@@ -531,7 +551,20 @@
         <w:rPr>
           <w:lang w:val="en-US"/>
         </w:rPr>
-        <w:t xml:space="preserve">allow users to </w:t>
+        <w:t>allow</w:t>
+      </w:r>
+      <w:r>
+        <w:rPr>
+          <w:rFonts w:cs="Tahoma"/>
+          <w:lang w:val="en-US"/>
+        </w:rPr>
+        <w:t>s</w:t>
+      </w:r>
+      <w:r>
+        <w:rPr>
+          <w:lang w:val="en-US"/>
+        </w:rPr>
+        <w:t xml:space="preserve"> users to </w:t>
       </w:r>
       <w:r>
         <w:rPr>
@@ -772,7 +805,13 @@
         <w:t xml:space="preserve"> save the package name </w:t>
       </w:r>
       <w:r>
-        <w:t xml:space="preserve">somewhere in your computer </w:t>
+        <w:t xml:space="preserve">somewhere </w:t>
+      </w:r>
+      <w:r>
+        <w:t>on</w:t>
+      </w:r>
+      <w:r>
+        <w:t xml:space="preserve"> your computer </w:t>
       </w:r>
       <w:r>
         <w:t xml:space="preserve">since </w:t>
@@ -784,7 +823,13 @@
         <w:t xml:space="preserve">will need </w:t>
       </w:r>
       <w:r>
-        <w:t>it in later stage of this tutorial</w:t>
+        <w:t xml:space="preserve">it in </w:t>
+      </w:r>
+      <w:r>
+        <w:t xml:space="preserve">a </w:t>
+      </w:r>
+      <w:r>
+        <w:t>later stage of this tutorial</w:t>
       </w:r>
       <w:r>
         <w:t>. Click next</w:t>
@@ -1053,7 +1098,19 @@
         <w:jc w:val="both"/>
       </w:pPr>
       <w:r>
-        <w:t>Open the content_main.xml file, which can be found under app/res/layout/. You may need to wait a bit for the build and file indexing to complete.</w:t>
+        <w:t xml:space="preserve">Open the </w:t>
+      </w:r>
+      <w:r>
+        <w:t>activity_main</w:t>
+      </w:r>
+      <w:r>
+        <w:t>.xml file, which can be found under app/res/layout/. You may need to wait</w:t>
+      </w:r>
+      <w:r>
+        <w:t xml:space="preserve"> for few seconds </w:t>
+      </w:r>
+      <w:r>
+        <w:t>for the build and file indexing to complete.</w:t>
       </w:r>
     </w:p>
     <w:p>
@@ -1065,12 +1122,13 @@
       <w:r>
         <w:rPr>
           <w:noProof/>
+          <w:lang w:val="en-US"/>
         </w:rPr>
         <w:drawing>
-          <wp:inline distT="0" distB="0" distL="0" distR="0" wp14:anchorId="1FD2CBAB" wp14:editId="0FE31700">
-            <wp:extent cx="5052010" cy="3158251"/>
-            <wp:effectExtent l="0" t="0" r="3175" b="0"/>
-            <wp:docPr id="4" name="Picture 4" descr="../../../var/folders/1z/qpdsn1hs1rz3mnzhlwhz6ksm0000gn/T/2016-12-11_15-2"/>
+          <wp:inline distT="0" distB="0" distL="0" distR="0" wp14:anchorId="7B81364F" wp14:editId="62681A99">
+            <wp:extent cx="5865779" cy="3716020"/>
+            <wp:effectExtent l="0" t="0" r="1905" b="0"/>
+            <wp:docPr id="3" name="Picture 3" descr="Screen%20Shot%202016-12-27%20at%203.34.01%20PM.png"/>
             <wp:cNvGraphicFramePr>
               <a:graphicFrameLocks xmlns:a="http://schemas.openxmlformats.org/drawingml/2006/main" noChangeAspect="1"/>
             </wp:cNvGraphicFramePr>
@@ -1078,12 +1136,12 @@
               <a:graphicData uri="http://schemas.openxmlformats.org/drawingml/2006/picture">
                 <pic:pic xmlns:pic="http://schemas.openxmlformats.org/drawingml/2006/picture">
                   <pic:nvPicPr>
-                    <pic:cNvPr id="0" name="Picture 4" descr="../../../var/folders/1z/qpdsn1hs1rz3mnzhlwhz6ksm0000gn/T/2016-12-11_15-2"/>
+                    <pic:cNvPr id="0" name="Picture 1" descr="Screen%20Shot%202016-12-27%20at%203.34.01%20PM.png"/>
                     <pic:cNvPicPr>
                       <a:picLocks noChangeAspect="1" noChangeArrowheads="1"/>
                     </pic:cNvPicPr>
                   </pic:nvPicPr>
-                  <pic:blipFill>
+                  <pic:blipFill rotWithShape="1">
                     <a:blip r:embed="rId11" cstate="print">
                       <a:extLst>
                         <a:ext uri="{28A0092B-C50C-407E-A947-70E740481C1C}">
@@ -1091,15 +1149,13 @@
                         </a:ext>
                       </a:extLst>
                     </a:blip>
-                    <a:srcRect/>
-                    <a:stretch>
-                      <a:fillRect/>
-                    </a:stretch>
+                    <a:srcRect r="1151"/>
+                    <a:stretch/>
                   </pic:blipFill>
                   <pic:spPr bwMode="auto">
                     <a:xfrm>
                       <a:off x="0" y="0"/>
-                      <a:ext cx="5080482" cy="3176050"/>
+                      <a:ext cx="5865779" cy="3716020"/>
                     </a:xfrm>
                     <a:prstGeom prst="rect">
                       <a:avLst/>
@@ -1108,6 +1164,11 @@
                     <a:ln>
                       <a:noFill/>
                     </a:ln>
+                    <a:extLst>
+                      <a:ext uri="{53640926-AAD7-44D8-BBD7-CCE9431645EC}">
+                        <a14:shadowObscured xmlns:a14="http://schemas.microsoft.com/office/drawing/2010/main"/>
+                      </a:ext>
+                    </a:extLst>
                   </pic:spPr>
                 </pic:pic>
               </a:graphicData>
@@ -1163,6 +1224,9 @@
       <w:r>
         <w:t xml:space="preserve">two </w:t>
       </w:r>
+      <w:r>
+        <w:t>Text Fields (</w:t>
+      </w:r>
       <w:proofErr w:type="spellStart"/>
       <w:r>
         <w:t>EditText</w:t>
@@ -1172,6 +1236,9 @@
       </w:r>
       <w:proofErr w:type="spellEnd"/>
       <w:r>
+        <w:t>)</w:t>
+      </w:r>
+      <w:r>
         <w:t xml:space="preserve"> and one Button</w:t>
       </w:r>
       <w:r>
@@ -1199,7 +1266,10 @@
         <w:t xml:space="preserve">to the app layout. </w:t>
       </w:r>
       <w:r>
-        <w:t>Note, you can see the names of all elements in the layout in</w:t>
+        <w:t xml:space="preserve">Note, you can see the names of all elements in the layout </w:t>
+      </w:r>
+      <w:r>
+        <w:t>on</w:t>
       </w:r>
       <w:r>
         <w:t xml:space="preserve"> the</w:t>
@@ -1312,6 +1382,10 @@
     <w:p>
       <w:pPr>
         <w:pStyle w:val="ListParagraph"/>
+        <w:numPr>
+          <w:ilvl w:val="0"/>
+          <w:numId w:val="12"/>
+        </w:numPr>
         <w:spacing w:line="360" w:lineRule="auto"/>
         <w:jc w:val="both"/>
       </w:pPr>
@@ -1324,7 +1398,30 @@
       </w:r>
       <w:proofErr w:type="spellEnd"/>
       <w:r>
-        <w:t xml:space="preserve"> and keep the other as they are.</w:t>
+        <w:t xml:space="preserve"> </w:t>
+      </w:r>
+    </w:p>
+    <w:p>
+      <w:pPr>
+        <w:pStyle w:val="ListParagraph"/>
+        <w:numPr>
+          <w:ilvl w:val="0"/>
+          <w:numId w:val="12"/>
+        </w:numPr>
+        <w:spacing w:line="360" w:lineRule="auto"/>
+        <w:jc w:val="both"/>
+      </w:pPr>
+      <w:r>
+        <w:t xml:space="preserve">Keep </w:t>
+      </w:r>
+      <w:r>
+        <w:t xml:space="preserve">other </w:t>
+      </w:r>
+      <w:r>
+        <w:t xml:space="preserve">properties </w:t>
+      </w:r>
+      <w:r>
+        <w:t>as they are.</w:t>
       </w:r>
     </w:p>
     <w:p>
@@ -1521,12 +1618,6 @@
           <w:rFonts w:ascii="Calibri" w:hAnsi="Calibri"/>
         </w:rPr>
         <w:t xml:space="preserve"> like the following image.</w:t>
-      </w:r>
-      <w:r>
-        <w:rPr>
-          <w:rFonts w:ascii="Calibri" w:hAnsi="Calibri"/>
-        </w:rPr>
-        <w:t xml:space="preserve"> </w:t>
       </w:r>
     </w:p>
     <w:p>
@@ -2460,7 +2551,27 @@
           <w:bdr w:val="none" w:sz="0" w:space="0" w:color="auto"/>
         </w:rPr>
         <w:br/>
-        <w:t xml:space="preserve">    SharedPreferences </w:t>
+        <w:t xml:space="preserve">    </w:t>
+      </w:r>
+      <w:proofErr w:type="spellStart"/>
+      <w:r>
+        <w:rPr>
+          <w:rFonts w:ascii="Menlo" w:hAnsi="Menlo" w:cs="Menlo"/>
+          <w:sz w:val="18"/>
+          <w:szCs w:val="18"/>
+          <w:bdr w:val="none" w:sz="0" w:space="0" w:color="auto"/>
+        </w:rPr>
+        <w:t>SharedPreferences</w:t>
+      </w:r>
+      <w:proofErr w:type="spellEnd"/>
+      <w:r>
+        <w:rPr>
+          <w:rFonts w:ascii="Menlo" w:hAnsi="Menlo" w:cs="Menlo"/>
+          <w:sz w:val="18"/>
+          <w:szCs w:val="18"/>
+          <w:bdr w:val="none" w:sz="0" w:space="0" w:color="auto"/>
+        </w:rPr>
+        <w:t xml:space="preserve"> </w:t>
       </w:r>
       <w:proofErr w:type="spellStart"/>
       <w:r>
@@ -3469,8 +3580,9 @@
           <w:szCs w:val="18"/>
           <w:bdr w:val="none" w:sz="0" w:space="0" w:color="auto"/>
         </w:rPr>
-        <w:t>// initialize SharedP</w:t>
-      </w:r>
+        <w:t xml:space="preserve">// initialize </w:t>
+      </w:r>
+      <w:proofErr w:type="spellStart"/>
       <w:r>
         <w:rPr>
           <w:rFonts w:ascii="Menlo" w:hAnsi="Menlo" w:cs="Menlo"/>
@@ -3481,8 +3593,21 @@
           <w:szCs w:val="18"/>
           <w:bdr w:val="none" w:sz="0" w:space="0" w:color="auto"/>
         </w:rPr>
+        <w:t>SharedP</w:t>
+      </w:r>
+      <w:r>
+        <w:rPr>
+          <w:rFonts w:ascii="Menlo" w:hAnsi="Menlo" w:cs="Menlo"/>
+          <w:i/>
+          <w:iCs/>
+          <w:color w:val="808080"/>
+          <w:sz w:val="18"/>
+          <w:szCs w:val="18"/>
+          <w:bdr w:val="none" w:sz="0" w:space="0" w:color="auto"/>
+        </w:rPr>
         <w:t>references</w:t>
       </w:r>
+      <w:proofErr w:type="spellEnd"/>
       <w:r>
         <w:rPr>
           <w:rFonts w:ascii="Menlo" w:hAnsi="Menlo" w:cs="Menlo"/>
@@ -4659,13 +4784,7 @@
         <w:t xml:space="preserve">shows </w:t>
       </w:r>
       <w:r>
-        <w:t xml:space="preserve">how you can start the </w:t>
-      </w:r>
-      <w:r>
-        <w:t xml:space="preserve">virtual device </w:t>
-      </w:r>
-      <w:r>
-        <w:t>and run the app.</w:t>
+        <w:t>how you can start the virtual device and run the app.</w:t>
       </w:r>
     </w:p>
     <w:p>
@@ -4765,7 +4884,6 @@
         <w:spacing w:line="360" w:lineRule="auto"/>
         <w:jc w:val="both"/>
       </w:pPr>
-      <w:bookmarkStart w:id="0" w:name="_GoBack"/>
       <w:r>
         <w:rPr>
           <w:noProof/>
@@ -4820,7 +4938,6 @@
           </wp:inline>
         </w:drawing>
       </w:r>
-      <w:bookmarkEnd w:id="0"/>
     </w:p>
     <w:p>
       <w:pPr>
@@ -5131,19 +5248,7 @@
         <w:rPr>
           <w:rFonts w:ascii="Calibri" w:hAnsi="Calibri"/>
         </w:rPr>
-        <w:t xml:space="preserve">Once you have </w:t>
-      </w:r>
-      <w:r>
-        <w:rPr>
-          <w:rFonts w:ascii="Calibri" w:hAnsi="Calibri"/>
-        </w:rPr>
-        <w:t>execute</w:t>
-      </w:r>
-      <w:r>
-        <w:rPr>
-          <w:rFonts w:ascii="Calibri" w:hAnsi="Calibri"/>
-        </w:rPr>
-        <w:t>d the commends above you will be able to read the data which you stored using the app as shown the following image</w:t>
+        <w:t>Once you have executed the commends above you will be able to read the data which you stored using the app as shown the following image</w:t>
       </w:r>
       <w:r>
         <w:rPr>
@@ -5443,7 +5548,13 @@
         <w:t xml:space="preserve"> the</w:t>
       </w:r>
       <w:r>
-        <w:t xml:space="preserve"> sensitive data in </w:t>
+        <w:t xml:space="preserve"> sensitive data </w:t>
+      </w:r>
+      <w:r>
+        <w:t>on</w:t>
+      </w:r>
+      <w:r>
+        <w:t xml:space="preserve"> </w:t>
       </w:r>
       <w:r>
         <w:t>a cloud</w:t>
@@ -5460,11 +5571,6 @@
     </w:p>
     <w:p>
       <w:pPr>
-        <w:pStyle w:val="ListParagraph"/>
-        <w:numPr>
-          <w:ilvl w:val="0"/>
-          <w:numId w:val="7"/>
-        </w:numPr>
         <w:spacing w:line="360" w:lineRule="auto"/>
         <w:jc w:val="both"/>
       </w:pPr>
@@ -6648,7 +6754,29 @@
           <w:bdr w:val="none" w:sz="0" w:space="0" w:color="auto"/>
         </w:rPr>
         <w:br/>
-        <w:t xml:space="preserve">    SharedPreferences </w:t>
+        <w:t xml:space="preserve">    </w:t>
+      </w:r>
+      <w:proofErr w:type="spellStart"/>
+      <w:r>
+        <w:rPr>
+          <w:rFonts w:ascii="Menlo" w:hAnsi="Menlo" w:cs="Menlo"/>
+          <w:color w:val="000000"/>
+          <w:sz w:val="18"/>
+          <w:szCs w:val="18"/>
+          <w:bdr w:val="none" w:sz="0" w:space="0" w:color="auto"/>
+        </w:rPr>
+        <w:t>SharedPreferences</w:t>
+      </w:r>
+      <w:proofErr w:type="spellEnd"/>
+      <w:r>
+        <w:rPr>
+          <w:rFonts w:ascii="Menlo" w:hAnsi="Menlo" w:cs="Menlo"/>
+          <w:color w:val="000000"/>
+          <w:sz w:val="18"/>
+          <w:szCs w:val="18"/>
+          <w:bdr w:val="none" w:sz="0" w:space="0" w:color="auto"/>
+        </w:rPr>
+        <w:t xml:space="preserve"> </w:t>
       </w:r>
       <w:proofErr w:type="spellStart"/>
       <w:r>
@@ -7571,8 +7699,9 @@
           <w:szCs w:val="18"/>
           <w:bdr w:val="none" w:sz="0" w:space="0" w:color="auto"/>
         </w:rPr>
-        <w:t>// initialize SharedPreferences</w:t>
-      </w:r>
+        <w:t xml:space="preserve">// initialize </w:t>
+      </w:r>
+      <w:proofErr w:type="spellStart"/>
       <w:r>
         <w:rPr>
           <w:rFonts w:ascii="Menlo" w:hAnsi="Menlo" w:cs="Menlo"/>
@@ -7583,6 +7712,19 @@
           <w:szCs w:val="18"/>
           <w:bdr w:val="none" w:sz="0" w:space="0" w:color="auto"/>
         </w:rPr>
+        <w:t>SharedPreferences</w:t>
+      </w:r>
+      <w:proofErr w:type="spellEnd"/>
+      <w:r>
+        <w:rPr>
+          <w:rFonts w:ascii="Menlo" w:hAnsi="Menlo" w:cs="Menlo"/>
+          <w:i/>
+          <w:iCs/>
+          <w:color w:val="808080"/>
+          <w:sz w:val="18"/>
+          <w:szCs w:val="18"/>
+          <w:bdr w:val="none" w:sz="0" w:space="0" w:color="auto"/>
+        </w:rPr>
         <w:br/>
         <w:t xml:space="preserve">        </w:t>
       </w:r>
@@ -9343,18 +9485,63 @@
         <w:t xml:space="preserve"> </w:t>
       </w:r>
       <w:r>
+        <w:rPr>
+          <w:lang w:val="en-US"/>
+        </w:rPr>
         <w:t>technique</w:t>
       </w:r>
       <w:r>
         <w:rPr>
           <w:lang w:val="en-US"/>
         </w:rPr>
-        <w:t xml:space="preserve"> is very basic, </w:t>
+        <w:t xml:space="preserve"> considered to be one of the </w:t>
       </w:r>
       <w:r>
         <w:rPr>
           <w:lang w:val="en-US"/>
         </w:rPr>
+        <w:t>basic</w:t>
+      </w:r>
+      <w:r>
+        <w:rPr>
+          <w:lang w:val="en-US"/>
+        </w:rPr>
+        <w:t xml:space="preserve"> </w:t>
+      </w:r>
+      <w:r>
+        <w:rPr>
+          <w:lang w:val="en-US"/>
+        </w:rPr>
+        <w:t>encryption</w:t>
+      </w:r>
+      <w:r>
+        <w:rPr>
+          <w:lang w:val="en-US"/>
+        </w:rPr>
+        <w:t xml:space="preserve"> </w:t>
+      </w:r>
+      <w:r>
+        <w:rPr>
+          <w:lang w:val="en-US"/>
+        </w:rPr>
+        <w:t>technique</w:t>
+      </w:r>
+      <w:r>
+        <w:rPr>
+          <w:lang w:val="en-US"/>
+        </w:rPr>
+        <w:t>s</w:t>
+      </w:r>
+      <w:r>
+        <w:rPr>
+          <w:lang w:val="en-US"/>
+        </w:rPr>
+        <w:t xml:space="preserve">, </w:t>
+      </w:r>
+      <w:r>
+        <w:rPr>
+          <w:lang w:val="en-US"/>
+        </w:rPr>
         <w:t xml:space="preserve">it works by </w:t>
       </w:r>
       <w:r>
@@ -9380,6 +9567,12 @@
           <w:lang w:val="en-US"/>
         </w:rPr>
         <w:t xml:space="preserve"> the</w:t>
+      </w:r>
+      <w:r>
+        <w:rPr>
+          <w:lang w:val="en-US"/>
+        </w:rPr>
+        <w:t xml:space="preserve"> data</w:t>
       </w:r>
       <w:r>
         <w:rPr>
@@ -9480,7 +9673,7 @@
         <w:rPr>
           <w:rFonts w:ascii="Calibri" w:hAnsi="Calibri"/>
         </w:rPr>
-        <w:t xml:space="preserve"> they are </w:t>
+        <w:t xml:space="preserve"> they </w:t>
       </w:r>
       <w:r>
         <w:rPr>
@@ -9510,7 +9703,19 @@
         <w:rPr>
           <w:rFonts w:ascii="Calibri" w:hAnsi="Calibri"/>
         </w:rPr>
-        <w:t xml:space="preserve"> open </w:t>
+        <w:t xml:space="preserve"> </w:t>
+      </w:r>
+      <w:r>
+        <w:rPr>
+          <w:rFonts w:ascii="Calibri" w:hAnsi="Calibri"/>
+        </w:rPr>
+        <w:t xml:space="preserve">to </w:t>
+      </w:r>
+      <w:r>
+        <w:rPr>
+          <w:rFonts w:ascii="Calibri" w:hAnsi="Calibri"/>
+        </w:rPr>
+        <w:t xml:space="preserve">open </w:t>
       </w:r>
       <w:r>
         <w:rPr>
@@ -9756,7 +9961,8 @@
     </w:p>
     <w:sectPr>
       <w:headerReference w:type="default" r:id="rId17"/>
-      <w:footerReference w:type="default" r:id="rId18"/>
+      <w:footerReference w:type="even" r:id="rId18"/>
+      <w:footerReference w:type="default" r:id="rId19"/>
       <w:pgSz w:w="12240" w:h="15840"/>
       <w:pgMar w:top="1440" w:right="1440" w:bottom="1440" w:left="1440" w:header="720" w:footer="720" w:gutter="0"/>
       <w:cols w:space="720"/>
@@ -9789,7 +9995,86 @@
 <w:ftr xmlns:wpc="http://schemas.microsoft.com/office/word/2010/wordprocessingCanvas" xmlns:mo="http://schemas.microsoft.com/office/mac/office/2008/main" xmlns:mc="http://schemas.openxmlformats.org/markup-compatibility/2006" xmlns:mv="urn:schemas-microsoft-com:mac:vml" xmlns:o="urn:schemas-microsoft-com:office:office" xmlns:r="http://schemas.openxmlformats.org/officeDocument/2006/relationships" xmlns:m="http://schemas.openxmlformats.org/officeDocument/2006/math" xmlns:v="urn:schemas-microsoft-com:vml" xmlns:wp14="http://schemas.microsoft.com/office/word/2010/wordprocessingDrawing" xmlns:wp="http://schemas.openxmlformats.org/drawingml/2006/wordprocessingDrawing" xmlns:w10="urn:schemas-microsoft-com:office:word" xmlns:w="http://schemas.openxmlformats.org/wordprocessingml/2006/main" xmlns:w14="http://schemas.microsoft.com/office/word/2010/wordml" xmlns:w15="http://schemas.microsoft.com/office/word/2012/wordml" xmlns:wpg="http://schemas.microsoft.com/office/word/2010/wordprocessingGroup" xmlns:wpi="http://schemas.microsoft.com/office/word/2010/wordprocessingInk" xmlns:wne="http://schemas.microsoft.com/office/word/2006/wordml" xmlns:wps="http://schemas.microsoft.com/office/word/2010/wordprocessingShape" mc:Ignorable="w14 w15 wp14">
   <w:p>
     <w:pPr>
+      <w:pStyle w:val="Footer"/>
+      <w:framePr w:wrap="none" w:vAnchor="text" w:hAnchor="margin" w:xAlign="right" w:y="1"/>
+      <w:rPr>
+        <w:rStyle w:val="PageNumber"/>
+      </w:rPr>
+    </w:pPr>
+    <w:r>
+      <w:rPr>
+        <w:rStyle w:val="PageNumber"/>
+      </w:rPr>
+      <w:fldChar w:fldCharType="begin"/>
+    </w:r>
+    <w:r>
+      <w:rPr>
+        <w:rStyle w:val="PageNumber"/>
+      </w:rPr>
+      <w:instrText xml:space="preserve">PAGE  </w:instrText>
+    </w:r>
+    <w:r>
+      <w:rPr>
+        <w:rStyle w:val="PageNumber"/>
+      </w:rPr>
+      <w:fldChar w:fldCharType="end"/>
+    </w:r>
+  </w:p>
+  <w:p>
+    <w:pPr>
+      <w:pStyle w:val="Footer"/>
+      <w:ind w:right="360"/>
+    </w:pPr>
+  </w:p>
+</w:ftr>
+</file>
+
+<file path=word/footer2.xml><?xml version="1.0" encoding="utf-8"?>
+<w:ftr xmlns:wpc="http://schemas.microsoft.com/office/word/2010/wordprocessingCanvas" xmlns:mo="http://schemas.microsoft.com/office/mac/office/2008/main" xmlns:mc="http://schemas.openxmlformats.org/markup-compatibility/2006" xmlns:mv="urn:schemas-microsoft-com:mac:vml" xmlns:o="urn:schemas-microsoft-com:office:office" xmlns:r="http://schemas.openxmlformats.org/officeDocument/2006/relationships" xmlns:m="http://schemas.openxmlformats.org/officeDocument/2006/math" xmlns:v="urn:schemas-microsoft-com:vml" xmlns:wp14="http://schemas.microsoft.com/office/word/2010/wordprocessingDrawing" xmlns:wp="http://schemas.openxmlformats.org/drawingml/2006/wordprocessingDrawing" xmlns:w10="urn:schemas-microsoft-com:office:word" xmlns:w="http://schemas.openxmlformats.org/wordprocessingml/2006/main" xmlns:w14="http://schemas.microsoft.com/office/word/2010/wordml" xmlns:w15="http://schemas.microsoft.com/office/word/2012/wordml" xmlns:wpg="http://schemas.microsoft.com/office/word/2010/wordprocessingGroup" xmlns:wpi="http://schemas.microsoft.com/office/word/2010/wordprocessingInk" xmlns:wne="http://schemas.microsoft.com/office/word/2006/wordml" xmlns:wps="http://schemas.microsoft.com/office/word/2010/wordprocessingShape" mc:Ignorable="w14 w15 wp14">
+  <w:p>
+    <w:pPr>
+      <w:pStyle w:val="Footer"/>
+      <w:framePr w:wrap="none" w:vAnchor="text" w:hAnchor="margin" w:xAlign="right" w:y="1"/>
+      <w:rPr>
+        <w:rStyle w:val="PageNumber"/>
+      </w:rPr>
+    </w:pPr>
+    <w:r>
+      <w:rPr>
+        <w:rStyle w:val="PageNumber"/>
+      </w:rPr>
+      <w:fldChar w:fldCharType="begin"/>
+    </w:r>
+    <w:r>
+      <w:rPr>
+        <w:rStyle w:val="PageNumber"/>
+      </w:rPr>
+      <w:instrText xml:space="preserve">PAGE  </w:instrText>
+    </w:r>
+    <w:r>
+      <w:rPr>
+        <w:rStyle w:val="PageNumber"/>
+      </w:rPr>
+      <w:fldChar w:fldCharType="separate"/>
+    </w:r>
+    <w:r>
+      <w:rPr>
+        <w:rStyle w:val="PageNumber"/>
+        <w:noProof/>
+      </w:rPr>
+      <w:t>11</w:t>
+    </w:r>
+    <w:r>
+      <w:rPr>
+        <w:rStyle w:val="PageNumber"/>
+      </w:rPr>
+      <w:fldChar w:fldCharType="end"/>
+    </w:r>
+  </w:p>
+  <w:p>
+    <w:pPr>
       <w:pStyle w:val="HeaderFooter"/>
+      <w:ind w:right="360"/>
     </w:pPr>
   </w:p>
 </w:ftr>
@@ -10028,7 +10313,7 @@
   <w:abstractNum w:abstractNumId="2">
     <w:nsid w:val="1CC01766"/>
     <w:multiLevelType w:val="hybridMultilevel"/>
-    <w:tmpl w:val="CF00C2DC"/>
+    <w:tmpl w:val="21066F6A"/>
     <w:lvl w:ilvl="0" w:tplc="04090001">
       <w:start w:val="1"/>
       <w:numFmt w:val="bullet"/>
@@ -11591,6 +11876,7 @@
     <w:lsdException w:name="HTML Sample" w:semiHidden="1" w:unhideWhenUsed="1"/>
     <w:lsdException w:name="HTML Typewriter" w:semiHidden="1" w:unhideWhenUsed="1"/>
     <w:lsdException w:name="HTML Variable" w:semiHidden="1" w:unhideWhenUsed="1"/>
+    <w:lsdException w:name="Normal Table" w:semiHidden="1" w:unhideWhenUsed="1"/>
     <w:lsdException w:name="annotation subject" w:semiHidden="1" w:unhideWhenUsed="1"/>
     <w:lsdException w:name="No List" w:semiHidden="1" w:unhideWhenUsed="1"/>
     <w:lsdException w:name="Outline List 1" w:semiHidden="1" w:unhideWhenUsed="1"/>
@@ -11637,8 +11923,10 @@
     <w:lsdException w:name="Table Subtle 2" w:semiHidden="1" w:unhideWhenUsed="1"/>
     <w:lsdException w:name="Table Web 1" w:semiHidden="1" w:unhideWhenUsed="1"/>
     <w:lsdException w:name="Table Web 2" w:semiHidden="1" w:unhideWhenUsed="1"/>
+    <w:lsdException w:name="Table Web 3" w:semiHidden="1" w:unhideWhenUsed="1"/>
     <w:lsdException w:name="Balloon Text" w:semiHidden="1" w:unhideWhenUsed="1"/>
     <w:lsdException w:name="Table Grid" w:uiPriority="39"/>
+    <w:lsdException w:name="Table Theme" w:semiHidden="1" w:unhideWhenUsed="1"/>
     <w:lsdException w:name="Note Level 1" w:semiHidden="1" w:unhideWhenUsed="1"/>
     <w:lsdException w:name="Note Level 2" w:semiHidden="1" w:unhideWhenUsed="1"/>
     <w:lsdException w:name="Note Level 3" w:semiHidden="1" w:unhideWhenUsed="1"/>
@@ -12009,6 +12297,39 @@
       <w:color w:val="000000"/>
       <w:u w:color="000000"/>
     </w:rPr>
+  </w:style>
+  <w:style w:type="paragraph" w:styleId="Footer">
+    <w:name w:val="footer"/>
+    <w:basedOn w:val="Normal"/>
+    <w:link w:val="FooterChar"/>
+    <w:uiPriority w:val="99"/>
+    <w:unhideWhenUsed/>
+    <w:rsid w:val="00550E01"/>
+    <w:pPr>
+      <w:tabs>
+        <w:tab w:val="center" w:pos="4680"/>
+        <w:tab w:val="right" w:pos="9360"/>
+      </w:tabs>
+    </w:pPr>
+  </w:style>
+  <w:style w:type="character" w:customStyle="1" w:styleId="FooterChar">
+    <w:name w:val="Footer Char"/>
+    <w:basedOn w:val="DefaultParagraphFont"/>
+    <w:link w:val="Footer"/>
+    <w:uiPriority w:val="99"/>
+    <w:rsid w:val="00550E01"/>
+    <w:rPr>
+      <w:sz w:val="24"/>
+      <w:szCs w:val="24"/>
+    </w:rPr>
+  </w:style>
+  <w:style w:type="character" w:styleId="PageNumber">
+    <w:name w:val="page number"/>
+    <w:basedOn w:val="DefaultParagraphFont"/>
+    <w:uiPriority w:val="99"/>
+    <w:semiHidden/>
+    <w:unhideWhenUsed/>
+    <w:rsid w:val="00550E01"/>
   </w:style>
 </w:styles>
 </file>
@@ -13091,7 +13412,7 @@
 </file>
 
 <file path=customXml/itemProps1.xml><?xml version="1.0" encoding="utf-8"?>
-<ds:datastoreItem xmlns:ds="http://schemas.openxmlformats.org/officeDocument/2006/customXml" ds:itemID="{42248FA8-6432-AC41-8307-849D0C82FBEB}">
+<ds:datastoreItem xmlns:ds="http://schemas.openxmlformats.org/officeDocument/2006/customXml" ds:itemID="{3D8E928A-84D7-DE4B-A12C-C2904C547A37}">
   <ds:schemaRefs>
     <ds:schemaRef ds:uri="http://schemas.openxmlformats.org/officeDocument/2006/bibliography"/>
   </ds:schemaRefs>

</xml_diff>

<commit_message>
Minor grammar & wording changes
Vulnerabilities/Data Storage/Descriptions.docx
* Improved some grammar.
* Added some clarifying text.
</commit_message>
<xml_diff>
--- a/Vulnerabilities/Data Storage/Descriptions.docx
+++ b/Vulnerabilities/Data Storage/Descriptions.docx
@@ -14,8 +14,6 @@
           <w:szCs w:val="28"/>
         </w:rPr>
       </w:pPr>
-      <w:bookmarkStart w:id="0" w:name="_GoBack"/>
-      <w:bookmarkEnd w:id="0"/>
       <w:r>
         <w:rPr>
           <w:b/>
@@ -246,7 +244,7 @@
       </w:pPr>
       <w:r>
         <w:rPr>
-          <w:lang w:val="de-DE"/>
+          <w:lang w:val="en-US"/>
         </w:rPr>
         <w:t>“</w:t>
       </w:r>
@@ -834,6 +832,9 @@
       <w:r>
         <w:t>. Click next</w:t>
       </w:r>
+      <w:r>
+        <w:t>.</w:t>
+      </w:r>
     </w:p>
     <w:p>
       <w:pPr>
@@ -844,6 +845,7 @@
       <w:r>
         <w:rPr>
           <w:noProof/>
+          <w:lang w:eastAsia="zh-TW"/>
         </w:rPr>
         <w:lastRenderedPageBreak/>
         <w:drawing>
@@ -907,7 +909,13 @@
         <w:jc w:val="both"/>
       </w:pPr>
       <w:r>
-        <w:t>Set the minimum SDK to 14 or whatever your default is and then click on next.</w:t>
+        <w:t>Set the minimum SDK to 14</w:t>
+      </w:r>
+      <w:r>
+        <w:t xml:space="preserve">, or whatever your default is, and </w:t>
+      </w:r>
+      <w:r>
+        <w:t>then click on next.</w:t>
       </w:r>
     </w:p>
     <w:p>
@@ -919,6 +927,7 @@
       <w:r>
         <w:rPr>
           <w:noProof/>
+          <w:lang w:eastAsia="zh-TW"/>
         </w:rPr>
         <w:drawing>
           <wp:inline distT="0" distB="0" distL="0" distR="0" wp14:anchorId="63EE858A" wp14:editId="2B0B3188">
@@ -997,13 +1006,7 @@
         <w:t xml:space="preserve"> A</w:t>
       </w:r>
       <w:r>
-        <w:t xml:space="preserve">ctivity </w:t>
-      </w:r>
-      <w:r>
-        <w:t>and then</w:t>
-      </w:r>
-      <w:r>
-        <w:t xml:space="preserve"> </w:t>
+        <w:t xml:space="preserve">ctivity, </w:t>
       </w:r>
       <w:r>
         <w:t>click</w:t>
@@ -1034,7 +1037,7 @@
       <w:r>
         <w:rPr>
           <w:noProof/>
-          <w:lang w:val="en-US"/>
+          <w:lang w:val="en-US" w:eastAsia="zh-TW"/>
         </w:rPr>
         <w:lastRenderedPageBreak/>
         <w:drawing>
@@ -1122,7 +1125,7 @@
       <w:r>
         <w:rPr>
           <w:noProof/>
-          <w:lang w:val="en-US"/>
+          <w:lang w:val="en-US" w:eastAsia="zh-TW"/>
         </w:rPr>
         <w:drawing>
           <wp:inline distT="0" distB="0" distL="0" distR="0" wp14:anchorId="7B81364F" wp14:editId="62681A99">
@@ -1219,7 +1222,7 @@
       </w:pPr>
       <w:r>
         <w:lastRenderedPageBreak/>
-        <w:t xml:space="preserve">Add a </w:t>
+        <w:t xml:space="preserve">Add </w:t>
       </w:r>
       <w:r>
         <w:t xml:space="preserve">two </w:t>
@@ -1277,6 +1280,50 @@
       <w:r>
         <w:t xml:space="preserve"> down left side under the “Component Tree” section. </w:t>
       </w:r>
+    </w:p>
+    <w:p>
+      <w:pPr>
+        <w:spacing w:line="360" w:lineRule="auto"/>
+        <w:ind w:left="720"/>
+        <w:jc w:val="both"/>
+        <w:rPr>
+          <w:rFonts w:ascii="Calibri" w:hAnsi="Calibri"/>
+        </w:rPr>
+      </w:pPr>
+      <w:r>
+        <w:rPr>
+          <w:rFonts w:ascii="Calibri" w:hAnsi="Calibri"/>
+        </w:rPr>
+        <w:t>One</w:t>
+      </w:r>
+      <w:r>
+        <w:rPr>
+          <w:rFonts w:ascii="Calibri" w:hAnsi="Calibri"/>
+        </w:rPr>
+        <w:t xml:space="preserve"> </w:t>
+      </w:r>
+      <w:proofErr w:type="spellStart"/>
+      <w:r>
+        <w:rPr>
+          <w:rFonts w:ascii="Calibri" w:hAnsi="Calibri"/>
+        </w:rPr>
+        <w:t>EditText</w:t>
+      </w:r>
+      <w:proofErr w:type="spellEnd"/>
+      <w:r>
+        <w:rPr>
+          <w:rFonts w:ascii="Calibri" w:hAnsi="Calibri"/>
+        </w:rPr>
+        <w:t xml:space="preserve"> object should be a Password one</w:t>
+      </w:r>
+      <w:r>
+        <w:rPr>
+          <w:rFonts w:ascii="Calibri" w:hAnsi="Calibri"/>
+        </w:rPr>
+        <w:t>, and the other one should be a Plain Text one.</w:t>
+      </w:r>
+      <w:bookmarkStart w:id="0" w:name="_GoBack"/>
+      <w:bookmarkEnd w:id="0"/>
     </w:p>
     <w:p>
       <w:pPr>
@@ -1291,6 +1338,9 @@
       <w:r>
         <w:t>EditText</w:t>
       </w:r>
+      <w:r>
+        <w:t>s</w:t>
+      </w:r>
       <w:proofErr w:type="spellEnd"/>
       <w:r>
         <w:t xml:space="preserve"> </w:t>
@@ -1305,7 +1355,10 @@
         <w:t xml:space="preserve"> layout</w:t>
       </w:r>
       <w:r>
-        <w:t xml:space="preserve">. Click </w:t>
+        <w:t>, c</w:t>
+      </w:r>
+      <w:r>
+        <w:t xml:space="preserve">lick </w:t>
       </w:r>
       <w:r>
         <w:t xml:space="preserve">on the first </w:t>
@@ -1599,7 +1652,19 @@
         <w:rPr>
           <w:rFonts w:ascii="Calibri" w:hAnsi="Calibri"/>
         </w:rPr>
-        <w:t xml:space="preserve">Once you have completed step 6 </w:t>
+        <w:t>Once you have completed step 6</w:t>
+      </w:r>
+      <w:r>
+        <w:rPr>
+          <w:rFonts w:ascii="Calibri" w:hAnsi="Calibri"/>
+        </w:rPr>
+        <w:t>,</w:t>
+      </w:r>
+      <w:r>
+        <w:rPr>
+          <w:rFonts w:ascii="Calibri" w:hAnsi="Calibri"/>
+        </w:rPr>
+        <w:t xml:space="preserve"> </w:t>
       </w:r>
       <w:r>
         <w:rPr>
@@ -1629,7 +1694,9 @@
       <w:r>
         <w:rPr>
           <w:noProof/>
-        </w:rPr>
+          <w:lang w:eastAsia="zh-TW"/>
+        </w:rPr>
+        <w:lastRenderedPageBreak/>
         <w:drawing>
           <wp:inline distT="0" distB="0" distL="0" distR="0" wp14:anchorId="00E363E9" wp14:editId="49AA2C08">
             <wp:extent cx="5074780" cy="2933065"/>
@@ -1683,6 +1750,13 @@
     <w:p>
       <w:pPr>
         <w:pStyle w:val="ListParagraph"/>
+        <w:spacing w:line="360" w:lineRule="auto"/>
+        <w:jc w:val="both"/>
+      </w:pPr>
+    </w:p>
+    <w:p>
+      <w:pPr>
+        <w:pStyle w:val="ListParagraph"/>
         <w:numPr>
           <w:ilvl w:val="0"/>
           <w:numId w:val="4"/>
@@ -1691,7 +1765,6 @@
         <w:jc w:val="both"/>
       </w:pPr>
       <w:r>
-        <w:lastRenderedPageBreak/>
         <w:t xml:space="preserve">Copy and </w:t>
       </w:r>
       <w:r>
@@ -4706,15 +4779,6 @@
           <w:bdr w:val="none" w:sz="0" w:space="0" w:color="auto"/>
         </w:rPr>
         <w:br/>
-      </w:r>
-      <w:r>
-        <w:rPr>
-          <w:rFonts w:ascii="Menlo" w:hAnsi="Menlo" w:cs="Menlo"/>
-          <w:sz w:val="18"/>
-          <w:szCs w:val="18"/>
-          <w:bdr w:val="none" w:sz="0" w:space="0" w:color="auto"/>
-        </w:rPr>
-        <w:lastRenderedPageBreak/>
         <w:t xml:space="preserve">            }</w:t>
       </w:r>
       <w:r>
@@ -4796,6 +4860,7 @@
         <w:rPr>
           <w:rFonts w:ascii="Calibri" w:hAnsi="Calibri"/>
           <w:noProof/>
+          <w:lang w:eastAsia="zh-TW"/>
         </w:rPr>
         <w:drawing>
           <wp:inline distT="0" distB="0" distL="0" distR="0" wp14:anchorId="04D6068C" wp14:editId="65FD9F0C">
@@ -4887,8 +4952,8 @@
       <w:r>
         <w:rPr>
           <w:noProof/>
-        </w:rPr>
-        <w:lastRenderedPageBreak/>
+          <w:lang w:eastAsia="zh-TW"/>
+        </w:rPr>
         <w:drawing>
           <wp:inline distT="0" distB="0" distL="0" distR="0" wp14:anchorId="621255AF" wp14:editId="5765F2DE">
             <wp:extent cx="2448252" cy="4479217"/>
@@ -5248,6 +5313,7 @@
         <w:rPr>
           <w:rFonts w:ascii="Calibri" w:hAnsi="Calibri"/>
         </w:rPr>
+        <w:lastRenderedPageBreak/>
         <w:t>Once you have executed the commends above you will be able to read the data which you stored using the app as shown the following image</w:t>
       </w:r>
       <w:r>
@@ -5266,8 +5332,8 @@
       <w:r>
         <w:rPr>
           <w:noProof/>
-        </w:rPr>
-        <w:lastRenderedPageBreak/>
+          <w:lang w:eastAsia="zh-TW"/>
+        </w:rPr>
         <w:drawing>
           <wp:inline distT="0" distB="0" distL="0" distR="0" wp14:anchorId="3244A78A" wp14:editId="14933C1F">
             <wp:extent cx="5939155" cy="2679700"/>
@@ -5368,7 +5434,19 @@
         <w:rPr>
           <w:rFonts w:ascii="Calibri" w:hAnsi="Calibri"/>
         </w:rPr>
-        <w:t xml:space="preserve">As shown in the image above the data which you entered and stored in the app can be </w:t>
+        <w:t>As shown in the image above</w:t>
+      </w:r>
+      <w:r>
+        <w:rPr>
+          <w:rFonts w:ascii="Calibri" w:hAnsi="Calibri"/>
+        </w:rPr>
+        <w:t>,</w:t>
+      </w:r>
+      <w:r>
+        <w:rPr>
+          <w:rFonts w:ascii="Calibri" w:hAnsi="Calibri"/>
+        </w:rPr>
+        <w:t xml:space="preserve"> the data which you entered and stored in the app can be </w:t>
       </w:r>
       <w:r>
         <w:rPr>
@@ -5691,6 +5769,7 @@
         <w:rPr>
           <w:rFonts w:ascii="Calibri" w:hAnsi="Calibri"/>
         </w:rPr>
+        <w:lastRenderedPageBreak/>
         <w:t>To start encrypting the data using Cipher</w:t>
       </w:r>
       <w:r>
@@ -5802,7 +5881,6 @@
         <w:rPr>
           <w:rFonts w:ascii="Calibri" w:hAnsi="Calibri"/>
         </w:rPr>
-        <w:lastRenderedPageBreak/>
         <w:t>your</w:t>
       </w:r>
       <w:r>
@@ -8361,6 +8439,19 @@
           <w:shd w:val="clear" w:color="auto" w:fill="C5E0B3" w:themeFill="accent6" w:themeFillTint="66"/>
         </w:rPr>
         <w:br/>
+      </w:r>
+      <w:r>
+        <w:rPr>
+          <w:rFonts w:ascii="Menlo" w:hAnsi="Menlo" w:cs="Menlo"/>
+          <w:i/>
+          <w:iCs/>
+          <w:color w:val="808080"/>
+          <w:sz w:val="18"/>
+          <w:szCs w:val="18"/>
+          <w:bdr w:val="none" w:sz="0" w:space="0" w:color="auto"/>
+          <w:shd w:val="clear" w:color="auto" w:fill="C5E0B3" w:themeFill="accent6" w:themeFillTint="66"/>
+        </w:rPr>
+        <w:lastRenderedPageBreak/>
         <w:t xml:space="preserve">                </w:t>
       </w:r>
       <w:proofErr w:type="spellStart"/>
@@ -8681,20 +8772,7 @@
           <w:szCs w:val="18"/>
           <w:bdr w:val="none" w:sz="0" w:space="0" w:color="auto"/>
         </w:rPr>
-        <w:t xml:space="preserve">"Your data has stored </w:t>
-      </w:r>
-      <w:r>
-        <w:rPr>
-          <w:rFonts w:ascii="Menlo" w:hAnsi="Menlo" w:cs="Menlo"/>
-          <w:b/>
-          <w:bCs/>
-          <w:color w:val="008000"/>
-          <w:sz w:val="18"/>
-          <w:szCs w:val="18"/>
-          <w:bdr w:val="none" w:sz="0" w:space="0" w:color="auto"/>
-        </w:rPr>
-        <w:lastRenderedPageBreak/>
-        <w:t>successfully!"</w:t>
+        <w:t>"Your data has stored successfully!"</w:t>
       </w:r>
       <w:r>
         <w:rPr>
@@ -9906,7 +9984,7 @@
       <w:r>
         <w:rPr>
           <w:noProof/>
-          <w:lang w:val="en-US"/>
+          <w:lang w:val="en-US" w:eastAsia="zh-TW"/>
         </w:rPr>
         <w:lastRenderedPageBreak/>
         <w:drawing>
@@ -9960,9 +10038,8 @@
       </w:r>
     </w:p>
     <w:sectPr>
-      <w:headerReference w:type="default" r:id="rId17"/>
-      <w:footerReference w:type="even" r:id="rId18"/>
-      <w:footerReference w:type="default" r:id="rId19"/>
+      <w:footerReference w:type="even" r:id="rId17"/>
+      <w:footerReference w:type="default" r:id="rId18"/>
       <w:pgSz w:w="12240" w:h="15840"/>
       <w:pgMar w:top="1440" w:right="1440" w:bottom="1440" w:left="1440" w:header="720" w:footer="720" w:gutter="0"/>
       <w:cols w:space="720"/>
@@ -10062,7 +10139,7 @@
         <w:rStyle w:val="PageNumber"/>
         <w:noProof/>
       </w:rPr>
-      <w:t>11</w:t>
+      <w:t>4</w:t>
     </w:r>
     <w:r>
       <w:rPr>
@@ -10097,16 +10174,6 @@
     </w:p>
   </w:footnote>
 </w:footnotes>
-</file>
-
-<file path=word/header1.xml><?xml version="1.0" encoding="utf-8"?>
-<w:hdr xmlns:wpc="http://schemas.microsoft.com/office/word/2010/wordprocessingCanvas" xmlns:mo="http://schemas.microsoft.com/office/mac/office/2008/main" xmlns:mc="http://schemas.openxmlformats.org/markup-compatibility/2006" xmlns:mv="urn:schemas-microsoft-com:mac:vml" xmlns:o="urn:schemas-microsoft-com:office:office" xmlns:r="http://schemas.openxmlformats.org/officeDocument/2006/relationships" xmlns:m="http://schemas.openxmlformats.org/officeDocument/2006/math" xmlns:v="urn:schemas-microsoft-com:vml" xmlns:wp14="http://schemas.microsoft.com/office/word/2010/wordprocessingDrawing" xmlns:wp="http://schemas.openxmlformats.org/drawingml/2006/wordprocessingDrawing" xmlns:w10="urn:schemas-microsoft-com:office:word" xmlns:w="http://schemas.openxmlformats.org/wordprocessingml/2006/main" xmlns:w14="http://schemas.microsoft.com/office/word/2010/wordml" xmlns:w15="http://schemas.microsoft.com/office/word/2012/wordml" xmlns:wpg="http://schemas.microsoft.com/office/word/2010/wordprocessingGroup" xmlns:wpi="http://schemas.microsoft.com/office/word/2010/wordprocessingInk" xmlns:wne="http://schemas.microsoft.com/office/word/2006/wordml" xmlns:wps="http://schemas.microsoft.com/office/word/2010/wordprocessingShape" mc:Ignorable="w14 w15 wp14">
-  <w:p>
-    <w:pPr>
-      <w:pStyle w:val="HeaderFooter"/>
-    </w:pPr>
-  </w:p>
-</w:hdr>
 </file>
 
 <file path=word/numbering.xml><?xml version="1.0" encoding="utf-8"?>
@@ -13412,7 +13479,7 @@
 </file>
 
 <file path=customXml/itemProps1.xml><?xml version="1.0" encoding="utf-8"?>
-<ds:datastoreItem xmlns:ds="http://schemas.openxmlformats.org/officeDocument/2006/customXml" ds:itemID="{3D8E928A-84D7-DE4B-A12C-C2904C547A37}">
+<ds:datastoreItem xmlns:ds="http://schemas.openxmlformats.org/officeDocument/2006/customXml" ds:itemID="{489172B6-30E5-0048-9263-AFD3277DA90C}">
   <ds:schemaRefs>
     <ds:schemaRef ds:uri="http://schemas.openxmlformats.org/officeDocument/2006/bibliography"/>
   </ds:schemaRefs>

</xml_diff>

<commit_message>
minor updates to the steps
</commit_message>
<xml_diff>
--- a/Vulnerabilities/Data Storage/Descriptions.docx
+++ b/Vulnerabilities/Data Storage/Descriptions.docx
@@ -1,6 +1,6 @@
 
 <file path=word/document.xml><?xml version="1.0" encoding="utf-8"?>
-<w:document xmlns:wpc="http://schemas.microsoft.com/office/word/2010/wordprocessingCanvas" xmlns:cx="http://schemas.microsoft.com/office/drawing/2014/chartex" xmlns:cx1="http://schemas.microsoft.com/office/drawing/2015/9/8/chartex" xmlns:cx2="http://schemas.microsoft.com/office/drawing/2015/10/21/chartex" xmlns:cx3="http://schemas.microsoft.com/office/drawing/2016/5/9/chartex" xmlns:cx4="http://schemas.microsoft.com/office/drawing/2016/5/10/chartex" xmlns:cx5="http://schemas.microsoft.com/office/drawing/2016/5/11/chartex" xmlns:cx6="http://schemas.microsoft.com/office/drawing/2016/5/12/chartex" xmlns:cx7="http://schemas.microsoft.com/office/drawing/2016/5/13/chartex" xmlns:cx8="http://schemas.microsoft.com/office/drawing/2016/5/14/chartex" xmlns:mc="http://schemas.openxmlformats.org/markup-compatibility/2006" xmlns:o="urn:schemas-microsoft-com:office:office" xmlns:r="http://schemas.openxmlformats.org/officeDocument/2006/relationships" xmlns:m="http://schemas.openxmlformats.org/officeDocument/2006/math" xmlns:v="urn:schemas-microsoft-com:vml" xmlns:wp14="http://schemas.microsoft.com/office/word/2010/wordprocessingDrawing" xmlns:wp="http://schemas.openxmlformats.org/drawingml/2006/wordprocessingDrawing" xmlns:w10="urn:schemas-microsoft-com:office:word" xmlns:w="http://schemas.openxmlformats.org/wordprocessingml/2006/main" xmlns:w14="http://schemas.microsoft.com/office/word/2010/wordml" xmlns:w15="http://schemas.microsoft.com/office/word/2012/wordml" xmlns:w16se="http://schemas.microsoft.com/office/word/2015/wordml/symex" xmlns:wpg="http://schemas.microsoft.com/office/word/2010/wordprocessingGroup" xmlns:wpi="http://schemas.microsoft.com/office/word/2010/wordprocessingInk" xmlns:wne="http://schemas.microsoft.com/office/word/2006/wordml" xmlns:wps="http://schemas.microsoft.com/office/word/2010/wordprocessingShape" mc:Ignorable="w14 w15 w16se wp14">
+<w:document xmlns:wpc="http://schemas.microsoft.com/office/word/2010/wordprocessingCanvas" xmlns:cx="http://schemas.microsoft.com/office/drawing/2014/chartex" xmlns:cx1="http://schemas.microsoft.com/office/drawing/2015/9/8/chartex" xmlns:cx2="http://schemas.microsoft.com/office/drawing/2015/10/21/chartex" xmlns:cx3="http://schemas.microsoft.com/office/drawing/2016/5/9/chartex" xmlns:cx4="http://schemas.microsoft.com/office/drawing/2016/5/10/chartex" xmlns:cx5="http://schemas.microsoft.com/office/drawing/2016/5/11/chartex" xmlns:cx6="http://schemas.microsoft.com/office/drawing/2016/5/12/chartex" xmlns:cx7="http://schemas.microsoft.com/office/drawing/2016/5/13/chartex" xmlns:cx8="http://schemas.microsoft.com/office/drawing/2016/5/14/chartex" xmlns:mc="http://schemas.openxmlformats.org/markup-compatibility/2006" xmlns:aink="http://schemas.microsoft.com/office/drawing/2016/ink" xmlns:o="urn:schemas-microsoft-com:office:office" xmlns:r="http://schemas.openxmlformats.org/officeDocument/2006/relationships" xmlns:m="http://schemas.openxmlformats.org/officeDocument/2006/math" xmlns:v="urn:schemas-microsoft-com:vml" xmlns:wp14="http://schemas.microsoft.com/office/word/2010/wordprocessingDrawing" xmlns:wp="http://schemas.openxmlformats.org/drawingml/2006/wordprocessingDrawing" xmlns:w10="urn:schemas-microsoft-com:office:word" xmlns:w="http://schemas.openxmlformats.org/wordprocessingml/2006/main" xmlns:w14="http://schemas.microsoft.com/office/word/2010/wordml" xmlns:w15="http://schemas.microsoft.com/office/word/2012/wordml" xmlns:w16se="http://schemas.microsoft.com/office/word/2015/wordml/symex" xmlns:wpg="http://schemas.microsoft.com/office/word/2010/wordprocessingGroup" xmlns:wpi="http://schemas.microsoft.com/office/word/2010/wordprocessingInk" xmlns:wne="http://schemas.microsoft.com/office/word/2006/wordml" xmlns:wps="http://schemas.microsoft.com/office/word/2010/wordprocessingShape" mc:Ignorable="w14 w15 w16se wp14">
   <w:body>
     <w:p>
       <w:pPr>
@@ -123,11 +123,19 @@
         </w:rPr>
         <w:t xml:space="preserve">files, </w:t>
       </w:r>
+      <w:proofErr w:type="spellStart"/>
       <w:r>
         <w:rPr>
           <w:lang w:val="en-US"/>
         </w:rPr>
-        <w:t>SharedPreferences and SQLite</w:t>
+        <w:t>SharedPreferences</w:t>
+      </w:r>
+      <w:proofErr w:type="spellEnd"/>
+      <w:r>
+        <w:rPr>
+          <w:lang w:val="en-US"/>
+        </w:rPr>
+        <w:t xml:space="preserve"> and SQLite</w:t>
       </w:r>
       <w:r>
         <w:rPr>
@@ -260,13 +268,19 @@
         <w:rPr>
           <w:lang w:val="en-US"/>
         </w:rPr>
-        <w:t>data/data/package_name</w:t>
-      </w:r>
+        <w:t>data/data/</w:t>
+      </w:r>
+      <w:proofErr w:type="spellStart"/>
+      <w:r>
+        <w:rPr>
+          <w:lang w:val="en-US"/>
+        </w:rPr>
+        <w:t>package_name</w:t>
+      </w:r>
+      <w:proofErr w:type="spellEnd"/>
       <w:r>
         <w:t>”</w:t>
       </w:r>
-      <w:bookmarkStart w:id="0" w:name="_GoBack"/>
-      <w:bookmarkEnd w:id="0"/>
     </w:p>
     <w:p>
       <w:pPr>
@@ -361,9 +375,11 @@
         <w:spacing w:line="360" w:lineRule="auto"/>
         <w:jc w:val="both"/>
       </w:pPr>
+      <w:proofErr w:type="spellStart"/>
       <w:r>
         <w:t>SharedPreferences</w:t>
       </w:r>
+      <w:proofErr w:type="spellEnd"/>
     </w:p>
     <w:p>
       <w:pPr>
@@ -612,14 +628,22 @@
         <w:rPr>
           <w:lang w:val="en-US"/>
         </w:rPr>
-        <w:t>using SharedPr</w:t>
-      </w:r>
+        <w:t xml:space="preserve">using </w:t>
+      </w:r>
+      <w:proofErr w:type="spellStart"/>
       <w:r>
         <w:rPr>
           <w:lang w:val="en-US"/>
         </w:rPr>
+        <w:t>SharedPr</w:t>
+      </w:r>
+      <w:r>
+        <w:rPr>
+          <w:lang w:val="en-US"/>
+        </w:rPr>
         <w:t>eferences</w:t>
       </w:r>
+      <w:proofErr w:type="spellEnd"/>
       <w:r>
         <w:rPr>
           <w:lang w:val="en-US"/>
@@ -774,7 +798,15 @@
         <w:t xml:space="preserve"> </w:t>
       </w:r>
       <w:r>
-        <w:t>“SharedPreferencesExample”</w:t>
+        <w:t>“</w:t>
+      </w:r>
+      <w:proofErr w:type="spellStart"/>
+      <w:r>
+        <w:t>SharedPreferencesExample</w:t>
+      </w:r>
+      <w:proofErr w:type="spellEnd"/>
+      <w:r>
+        <w:t>”</w:t>
       </w:r>
       <w:r>
         <w:t>. Make sure to</w:t>
@@ -1169,7 +1201,24 @@
         <w:jc w:val="both"/>
       </w:pPr>
       <w:r>
-        <w:t xml:space="preserve">Delete the “Hello World” TextView by selecting the TextView and then press the delete button on your keyboard. </w:t>
+        <w:lastRenderedPageBreak/>
+        <w:t xml:space="preserve">Delete the “Hello World” </w:t>
+      </w:r>
+      <w:proofErr w:type="spellStart"/>
+      <w:r>
+        <w:t>TextView</w:t>
+      </w:r>
+      <w:proofErr w:type="spellEnd"/>
+      <w:r>
+        <w:t xml:space="preserve"> by selecting the </w:t>
+      </w:r>
+      <w:proofErr w:type="spellStart"/>
+      <w:r>
+        <w:t>TextView</w:t>
+      </w:r>
+      <w:proofErr w:type="spellEnd"/>
+      <w:r>
+        <w:t xml:space="preserve"> and then press the delete button on your keyboard. </w:t>
       </w:r>
     </w:p>
     <w:p>
@@ -1183,7 +1232,6 @@
         <w:jc w:val="both"/>
       </w:pPr>
       <w:r>
-        <w:lastRenderedPageBreak/>
         <w:t xml:space="preserve">Add </w:t>
       </w:r>
       <w:r>
@@ -1192,12 +1240,14 @@
       <w:r>
         <w:t>Text Fields (</w:t>
       </w:r>
+      <w:proofErr w:type="spellStart"/>
       <w:r>
         <w:t>EditText</w:t>
       </w:r>
       <w:r>
         <w:t>s</w:t>
       </w:r>
+      <w:proofErr w:type="spellEnd"/>
       <w:r>
         <w:t>)</w:t>
       </w:r>
@@ -1260,7 +1310,21 @@
         <w:rPr>
           <w:rFonts w:ascii="Calibri" w:hAnsi="Calibri"/>
         </w:rPr>
-        <w:t xml:space="preserve"> EditText object should be a Password one</w:t>
+        <w:t xml:space="preserve"> </w:t>
+      </w:r>
+      <w:proofErr w:type="spellStart"/>
+      <w:r>
+        <w:rPr>
+          <w:rFonts w:ascii="Calibri" w:hAnsi="Calibri"/>
+        </w:rPr>
+        <w:t>EditText</w:t>
+      </w:r>
+      <w:proofErr w:type="spellEnd"/>
+      <w:r>
+        <w:rPr>
+          <w:rFonts w:ascii="Calibri" w:hAnsi="Calibri"/>
+        </w:rPr>
+        <w:t xml:space="preserve"> object should be a Password one</w:t>
       </w:r>
       <w:r>
         <w:rPr>
@@ -1276,11 +1340,16 @@
         <w:jc w:val="both"/>
       </w:pPr>
       <w:r>
-        <w:t>Once you have the two EditText</w:t>
+        <w:t xml:space="preserve">Once you have the two </w:t>
+      </w:r>
+      <w:proofErr w:type="spellStart"/>
+      <w:r>
+        <w:t>EditText</w:t>
       </w:r>
       <w:r>
         <w:t>s</w:t>
       </w:r>
+      <w:proofErr w:type="spellEnd"/>
       <w:r>
         <w:t xml:space="preserve"> </w:t>
       </w:r>
@@ -1300,7 +1369,15 @@
         <w:t xml:space="preserve">lick </w:t>
       </w:r>
       <w:r>
-        <w:t xml:space="preserve">on the first EditText </w:t>
+        <w:t xml:space="preserve">on the first </w:t>
+      </w:r>
+      <w:proofErr w:type="spellStart"/>
+      <w:r>
+        <w:t>EditText</w:t>
+      </w:r>
+      <w:proofErr w:type="spellEnd"/>
+      <w:r>
+        <w:t xml:space="preserve"> </w:t>
       </w:r>
       <w:r>
         <w:t>and change it</w:t>
@@ -1338,11 +1415,16 @@
         <w:jc w:val="both"/>
       </w:pPr>
       <w:r>
-        <w:t>ID: username</w:t>
+        <w:t xml:space="preserve">ID: </w:t>
+      </w:r>
+      <w:proofErr w:type="spellStart"/>
+      <w:r>
+        <w:t>username</w:t>
       </w:r>
       <w:r>
         <w:t>EditText</w:t>
       </w:r>
+      <w:proofErr w:type="spellEnd"/>
     </w:p>
     <w:p>
       <w:pPr>
@@ -1369,7 +1451,15 @@
         <w:jc w:val="both"/>
       </w:pPr>
       <w:r>
-        <w:t xml:space="preserve">Delete the value in “text” under TextView </w:t>
+        <w:t xml:space="preserve">Delete the value in “text” under </w:t>
+      </w:r>
+      <w:proofErr w:type="spellStart"/>
+      <w:r>
+        <w:t>TextView</w:t>
+      </w:r>
+      <w:proofErr w:type="spellEnd"/>
+      <w:r>
+        <w:t xml:space="preserve"> </w:t>
       </w:r>
     </w:p>
     <w:p>
@@ -1426,7 +1516,21 @@
         <w:rPr>
           <w:rFonts w:ascii="Calibri" w:hAnsi="Calibri"/>
         </w:rPr>
-        <w:t>properties for the second EditText from</w:t>
+        <w:t xml:space="preserve">properties for the second </w:t>
+      </w:r>
+      <w:proofErr w:type="spellStart"/>
+      <w:r>
+        <w:rPr>
+          <w:rFonts w:ascii="Calibri" w:hAnsi="Calibri"/>
+        </w:rPr>
+        <w:t>EditText</w:t>
+      </w:r>
+      <w:proofErr w:type="spellEnd"/>
+      <w:r>
+        <w:rPr>
+          <w:rFonts w:ascii="Calibri" w:hAnsi="Calibri"/>
+        </w:rPr>
+        <w:t xml:space="preserve"> from</w:t>
       </w:r>
       <w:r>
         <w:rPr>
@@ -1464,11 +1568,16 @@
         <w:jc w:val="both"/>
       </w:pPr>
       <w:r>
-        <w:t>ID: password</w:t>
+        <w:t xml:space="preserve">ID: </w:t>
+      </w:r>
+      <w:proofErr w:type="spellStart"/>
+      <w:r>
+        <w:t>password</w:t>
       </w:r>
       <w:r>
         <w:t>EditText</w:t>
       </w:r>
+      <w:proofErr w:type="spellEnd"/>
     </w:p>
     <w:p>
       <w:pPr>
@@ -1517,8 +1626,13 @@
         <w:jc w:val="both"/>
       </w:pPr>
       <w:r>
-        <w:t>ID: storeButton</w:t>
-      </w:r>
+        <w:t xml:space="preserve">ID: </w:t>
+      </w:r>
+      <w:proofErr w:type="spellStart"/>
+      <w:r>
+        <w:t>storeButton</w:t>
+      </w:r>
+      <w:proofErr w:type="spellEnd"/>
     </w:p>
     <w:p>
       <w:pPr>
@@ -1589,6 +1703,7 @@
         <w:rPr>
           <w:noProof/>
         </w:rPr>
+        <w:lastRenderedPageBreak/>
         <w:drawing>
           <wp:inline distT="0" distB="0" distL="0" distR="0" wp14:anchorId="00E363E9" wp14:editId="49AA2C08">
             <wp:extent cx="5074780" cy="2933065"/>
@@ -1687,8 +1802,13 @@
         <w:t xml:space="preserve">found </w:t>
       </w:r>
       <w:r>
-        <w:t>under “app/java/your_package_name</w:t>
-      </w:r>
+        <w:t>under “app/java/</w:t>
+      </w:r>
+      <w:proofErr w:type="spellStart"/>
+      <w:r>
+        <w:t>your_package_name</w:t>
+      </w:r>
+      <w:proofErr w:type="spellEnd"/>
       <w:r>
         <w:t xml:space="preserve"> /</w:t>
       </w:r>
@@ -1754,6 +1874,7 @@
         </w:rPr>
         <w:t xml:space="preserve">package </w:t>
       </w:r>
+      <w:proofErr w:type="spellStart"/>
       <w:r>
         <w:rPr>
           <w:rFonts w:ascii="Menlo" w:hAnsi="Menlo" w:cs="Menlo"/>
@@ -1772,6 +1893,7 @@
         </w:rPr>
         <w:t>your_package_name</w:t>
       </w:r>
+      <w:proofErr w:type="spellEnd"/>
       <w:r>
         <w:rPr>
           <w:rFonts w:ascii="Menlo" w:hAnsi="Menlo" w:cs="Menlo"/>
@@ -1811,14 +1933,25 @@
         </w:rPr>
         <w:t xml:space="preserve">import </w:t>
       </w:r>
-      <w:r>
-        <w:rPr>
-          <w:rFonts w:ascii="Menlo" w:hAnsi="Menlo" w:cs="Menlo"/>
-          <w:sz w:val="18"/>
-          <w:szCs w:val="18"/>
-          <w:bdr w:val="none" w:sz="0" w:space="0" w:color="auto"/>
-        </w:rPr>
-        <w:t>android.content.Context;</w:t>
+      <w:proofErr w:type="spellStart"/>
+      <w:r>
+        <w:rPr>
+          <w:rFonts w:ascii="Menlo" w:hAnsi="Menlo" w:cs="Menlo"/>
+          <w:sz w:val="18"/>
+          <w:szCs w:val="18"/>
+          <w:bdr w:val="none" w:sz="0" w:space="0" w:color="auto"/>
+        </w:rPr>
+        <w:t>android.content.Context</w:t>
+      </w:r>
+      <w:proofErr w:type="spellEnd"/>
+      <w:r>
+        <w:rPr>
+          <w:rFonts w:ascii="Menlo" w:hAnsi="Menlo" w:cs="Menlo"/>
+          <w:sz w:val="18"/>
+          <w:szCs w:val="18"/>
+          <w:bdr w:val="none" w:sz="0" w:space="0" w:color="auto"/>
+        </w:rPr>
+        <w:t>;</w:t>
       </w:r>
       <w:r>
         <w:rPr>
@@ -1841,14 +1974,25 @@
         </w:rPr>
         <w:t xml:space="preserve">import </w:t>
       </w:r>
-      <w:r>
-        <w:rPr>
-          <w:rFonts w:ascii="Menlo" w:hAnsi="Menlo" w:cs="Menlo"/>
-          <w:sz w:val="18"/>
-          <w:szCs w:val="18"/>
-          <w:bdr w:val="none" w:sz="0" w:space="0" w:color="auto"/>
-        </w:rPr>
-        <w:t>android.content.SharedPreferences;</w:t>
+      <w:proofErr w:type="spellStart"/>
+      <w:r>
+        <w:rPr>
+          <w:rFonts w:ascii="Menlo" w:hAnsi="Menlo" w:cs="Menlo"/>
+          <w:sz w:val="18"/>
+          <w:szCs w:val="18"/>
+          <w:bdr w:val="none" w:sz="0" w:space="0" w:color="auto"/>
+        </w:rPr>
+        <w:t>android.content.SharedPreferences</w:t>
+      </w:r>
+      <w:proofErr w:type="spellEnd"/>
+      <w:r>
+        <w:rPr>
+          <w:rFonts w:ascii="Menlo" w:hAnsi="Menlo" w:cs="Menlo"/>
+          <w:sz w:val="18"/>
+          <w:szCs w:val="18"/>
+          <w:bdr w:val="none" w:sz="0" w:space="0" w:color="auto"/>
+        </w:rPr>
+        <w:t>;</w:t>
       </w:r>
       <w:r>
         <w:rPr>
@@ -1901,14 +2045,25 @@
         </w:rPr>
         <w:t xml:space="preserve">import </w:t>
       </w:r>
-      <w:r>
-        <w:rPr>
-          <w:rFonts w:ascii="Menlo" w:hAnsi="Menlo" w:cs="Menlo"/>
-          <w:sz w:val="18"/>
-          <w:szCs w:val="18"/>
-          <w:bdr w:val="none" w:sz="0" w:space="0" w:color="auto"/>
-        </w:rPr>
-        <w:t>android.os.Bundle;</w:t>
+      <w:proofErr w:type="spellStart"/>
+      <w:r>
+        <w:rPr>
+          <w:rFonts w:ascii="Menlo" w:hAnsi="Menlo" w:cs="Menlo"/>
+          <w:sz w:val="18"/>
+          <w:szCs w:val="18"/>
+          <w:bdr w:val="none" w:sz="0" w:space="0" w:color="auto"/>
+        </w:rPr>
+        <w:t>android.os.Bundle</w:t>
+      </w:r>
+      <w:proofErr w:type="spellEnd"/>
+      <w:r>
+        <w:rPr>
+          <w:rFonts w:ascii="Menlo" w:hAnsi="Menlo" w:cs="Menlo"/>
+          <w:sz w:val="18"/>
+          <w:szCs w:val="18"/>
+          <w:bdr w:val="none" w:sz="0" w:space="0" w:color="auto"/>
+        </w:rPr>
+        <w:t>;</w:t>
       </w:r>
       <w:r>
         <w:rPr>
@@ -1931,14 +2086,25 @@
         </w:rPr>
         <w:t xml:space="preserve">import </w:t>
       </w:r>
-      <w:r>
-        <w:rPr>
-          <w:rFonts w:ascii="Menlo" w:hAnsi="Menlo" w:cs="Menlo"/>
-          <w:sz w:val="18"/>
-          <w:szCs w:val="18"/>
-          <w:bdr w:val="none" w:sz="0" w:space="0" w:color="auto"/>
-        </w:rPr>
-        <w:t>android.view.View;</w:t>
+      <w:proofErr w:type="spellStart"/>
+      <w:r>
+        <w:rPr>
+          <w:rFonts w:ascii="Menlo" w:hAnsi="Menlo" w:cs="Menlo"/>
+          <w:sz w:val="18"/>
+          <w:szCs w:val="18"/>
+          <w:bdr w:val="none" w:sz="0" w:space="0" w:color="auto"/>
+        </w:rPr>
+        <w:t>android.view.View</w:t>
+      </w:r>
+      <w:proofErr w:type="spellEnd"/>
+      <w:r>
+        <w:rPr>
+          <w:rFonts w:ascii="Menlo" w:hAnsi="Menlo" w:cs="Menlo"/>
+          <w:sz w:val="18"/>
+          <w:szCs w:val="18"/>
+          <w:bdr w:val="none" w:sz="0" w:space="0" w:color="auto"/>
+        </w:rPr>
+        <w:t>;</w:t>
       </w:r>
       <w:r>
         <w:rPr>
@@ -1961,14 +2127,25 @@
         </w:rPr>
         <w:t xml:space="preserve">import </w:t>
       </w:r>
-      <w:r>
-        <w:rPr>
-          <w:rFonts w:ascii="Menlo" w:hAnsi="Menlo" w:cs="Menlo"/>
-          <w:sz w:val="18"/>
-          <w:szCs w:val="18"/>
-          <w:bdr w:val="none" w:sz="0" w:space="0" w:color="auto"/>
-        </w:rPr>
-        <w:t>android.widget.Button;</w:t>
+      <w:proofErr w:type="spellStart"/>
+      <w:r>
+        <w:rPr>
+          <w:rFonts w:ascii="Menlo" w:hAnsi="Menlo" w:cs="Menlo"/>
+          <w:sz w:val="18"/>
+          <w:szCs w:val="18"/>
+          <w:bdr w:val="none" w:sz="0" w:space="0" w:color="auto"/>
+        </w:rPr>
+        <w:t>android.widget.Button</w:t>
+      </w:r>
+      <w:proofErr w:type="spellEnd"/>
+      <w:r>
+        <w:rPr>
+          <w:rFonts w:ascii="Menlo" w:hAnsi="Menlo" w:cs="Menlo"/>
+          <w:sz w:val="18"/>
+          <w:szCs w:val="18"/>
+          <w:bdr w:val="none" w:sz="0" w:space="0" w:color="auto"/>
+        </w:rPr>
+        <w:t>;</w:t>
       </w:r>
       <w:r>
         <w:rPr>
@@ -1991,14 +2168,25 @@
         </w:rPr>
         <w:t xml:space="preserve">import </w:t>
       </w:r>
-      <w:r>
-        <w:rPr>
-          <w:rFonts w:ascii="Menlo" w:hAnsi="Menlo" w:cs="Menlo"/>
-          <w:sz w:val="18"/>
-          <w:szCs w:val="18"/>
-          <w:bdr w:val="none" w:sz="0" w:space="0" w:color="auto"/>
-        </w:rPr>
-        <w:t>android.widget.EditText;</w:t>
+      <w:proofErr w:type="spellStart"/>
+      <w:r>
+        <w:rPr>
+          <w:rFonts w:ascii="Menlo" w:hAnsi="Menlo" w:cs="Menlo"/>
+          <w:sz w:val="18"/>
+          <w:szCs w:val="18"/>
+          <w:bdr w:val="none" w:sz="0" w:space="0" w:color="auto"/>
+        </w:rPr>
+        <w:t>android.widget.EditText</w:t>
+      </w:r>
+      <w:proofErr w:type="spellEnd"/>
+      <w:r>
+        <w:rPr>
+          <w:rFonts w:ascii="Menlo" w:hAnsi="Menlo" w:cs="Menlo"/>
+          <w:sz w:val="18"/>
+          <w:szCs w:val="18"/>
+          <w:bdr w:val="none" w:sz="0" w:space="0" w:color="auto"/>
+        </w:rPr>
+        <w:t>;</w:t>
       </w:r>
       <w:r>
         <w:rPr>
@@ -2021,14 +2209,25 @@
         </w:rPr>
         <w:t xml:space="preserve">import </w:t>
       </w:r>
-      <w:r>
-        <w:rPr>
-          <w:rFonts w:ascii="Menlo" w:hAnsi="Menlo" w:cs="Menlo"/>
-          <w:sz w:val="18"/>
-          <w:szCs w:val="18"/>
-          <w:bdr w:val="none" w:sz="0" w:space="0" w:color="auto"/>
-        </w:rPr>
-        <w:t>android.widget.Toast;</w:t>
+      <w:proofErr w:type="spellStart"/>
+      <w:r>
+        <w:rPr>
+          <w:rFonts w:ascii="Menlo" w:hAnsi="Menlo" w:cs="Menlo"/>
+          <w:sz w:val="18"/>
+          <w:szCs w:val="18"/>
+          <w:bdr w:val="none" w:sz="0" w:space="0" w:color="auto"/>
+        </w:rPr>
+        <w:t>android.widget.Toast</w:t>
+      </w:r>
+      <w:proofErr w:type="spellEnd"/>
+      <w:r>
+        <w:rPr>
+          <w:rFonts w:ascii="Menlo" w:hAnsi="Menlo" w:cs="Menlo"/>
+          <w:sz w:val="18"/>
+          <w:szCs w:val="18"/>
+          <w:bdr w:val="none" w:sz="0" w:space="0" w:color="auto"/>
+        </w:rPr>
+        <w:t>;</w:t>
       </w:r>
       <w:r>
         <w:rPr>
@@ -2060,14 +2259,25 @@
         </w:rPr>
         <w:t xml:space="preserve">public class </w:t>
       </w:r>
-      <w:r>
-        <w:rPr>
-          <w:rFonts w:ascii="Menlo" w:hAnsi="Menlo" w:cs="Menlo"/>
-          <w:sz w:val="18"/>
-          <w:szCs w:val="18"/>
-          <w:bdr w:val="none" w:sz="0" w:space="0" w:color="auto"/>
-        </w:rPr>
-        <w:t xml:space="preserve">MainActivity </w:t>
+      <w:proofErr w:type="spellStart"/>
+      <w:r>
+        <w:rPr>
+          <w:rFonts w:ascii="Menlo" w:hAnsi="Menlo" w:cs="Menlo"/>
+          <w:sz w:val="18"/>
+          <w:szCs w:val="18"/>
+          <w:bdr w:val="none" w:sz="0" w:space="0" w:color="auto"/>
+        </w:rPr>
+        <w:t>MainActivity</w:t>
+      </w:r>
+      <w:proofErr w:type="spellEnd"/>
+      <w:r>
+        <w:rPr>
+          <w:rFonts w:ascii="Menlo" w:hAnsi="Menlo" w:cs="Menlo"/>
+          <w:sz w:val="18"/>
+          <w:szCs w:val="18"/>
+          <w:bdr w:val="none" w:sz="0" w:space="0" w:color="auto"/>
+        </w:rPr>
+        <w:t xml:space="preserve"> </w:t>
       </w:r>
       <w:r>
         <w:rPr>
@@ -2081,14 +2291,25 @@
         </w:rPr>
         <w:t xml:space="preserve">extends </w:t>
       </w:r>
-      <w:r>
-        <w:rPr>
-          <w:rFonts w:ascii="Menlo" w:hAnsi="Menlo" w:cs="Menlo"/>
-          <w:sz w:val="18"/>
-          <w:szCs w:val="18"/>
-          <w:bdr w:val="none" w:sz="0" w:space="0" w:color="auto"/>
-        </w:rPr>
-        <w:t>AppCompatActivity {</w:t>
+      <w:proofErr w:type="spellStart"/>
+      <w:r>
+        <w:rPr>
+          <w:rFonts w:ascii="Menlo" w:hAnsi="Menlo" w:cs="Menlo"/>
+          <w:sz w:val="18"/>
+          <w:szCs w:val="18"/>
+          <w:bdr w:val="none" w:sz="0" w:space="0" w:color="auto"/>
+        </w:rPr>
+        <w:t>AppCompatActivity</w:t>
+      </w:r>
+      <w:proofErr w:type="spellEnd"/>
+      <w:r>
+        <w:rPr>
+          <w:rFonts w:ascii="Menlo" w:hAnsi="Menlo" w:cs="Menlo"/>
+          <w:sz w:val="18"/>
+          <w:szCs w:val="18"/>
+          <w:bdr w:val="none" w:sz="0" w:space="0" w:color="auto"/>
+        </w:rPr>
+        <w:t xml:space="preserve"> {</w:t>
       </w:r>
       <w:r>
         <w:rPr>
@@ -2163,7 +2384,33 @@
           <w:szCs w:val="18"/>
           <w:bdr w:val="none" w:sz="0" w:space="0" w:color="auto"/>
         </w:rPr>
-        <w:t xml:space="preserve">"MyPrefLogin" </w:t>
+        <w:t>"</w:t>
+      </w:r>
+      <w:proofErr w:type="spellStart"/>
+      <w:r>
+        <w:rPr>
+          <w:rFonts w:ascii="Menlo" w:hAnsi="Menlo" w:cs="Menlo"/>
+          <w:b/>
+          <w:bCs/>
+          <w:color w:val="008000"/>
+          <w:sz w:val="18"/>
+          <w:szCs w:val="18"/>
+          <w:bdr w:val="none" w:sz="0" w:space="0" w:color="auto"/>
+        </w:rPr>
+        <w:t>MyPrefLogin</w:t>
+      </w:r>
+      <w:proofErr w:type="spellEnd"/>
+      <w:r>
+        <w:rPr>
+          <w:rFonts w:ascii="Menlo" w:hAnsi="Menlo" w:cs="Menlo"/>
+          <w:b/>
+          <w:bCs/>
+          <w:color w:val="008000"/>
+          <w:sz w:val="18"/>
+          <w:szCs w:val="18"/>
+          <w:bdr w:val="none" w:sz="0" w:space="0" w:color="auto"/>
+        </w:rPr>
+        <w:t xml:space="preserve">" </w:t>
       </w:r>
       <w:r>
         <w:rPr>
@@ -2238,7 +2485,33 @@
           <w:szCs w:val="18"/>
           <w:bdr w:val="none" w:sz="0" w:space="0" w:color="auto"/>
         </w:rPr>
-        <w:t xml:space="preserve">"UsernameKey" </w:t>
+        <w:t>"</w:t>
+      </w:r>
+      <w:proofErr w:type="spellStart"/>
+      <w:r>
+        <w:rPr>
+          <w:rFonts w:ascii="Menlo" w:hAnsi="Menlo" w:cs="Menlo"/>
+          <w:b/>
+          <w:bCs/>
+          <w:color w:val="008000"/>
+          <w:sz w:val="18"/>
+          <w:szCs w:val="18"/>
+          <w:bdr w:val="none" w:sz="0" w:space="0" w:color="auto"/>
+        </w:rPr>
+        <w:t>UsernameKey</w:t>
+      </w:r>
+      <w:proofErr w:type="spellEnd"/>
+      <w:r>
+        <w:rPr>
+          <w:rFonts w:ascii="Menlo" w:hAnsi="Menlo" w:cs="Menlo"/>
+          <w:b/>
+          <w:bCs/>
+          <w:color w:val="008000"/>
+          <w:sz w:val="18"/>
+          <w:szCs w:val="18"/>
+          <w:bdr w:val="none" w:sz="0" w:space="0" w:color="auto"/>
+        </w:rPr>
+        <w:t xml:space="preserve">" </w:t>
       </w:r>
       <w:r>
         <w:rPr>
@@ -2313,7 +2586,33 @@
           <w:szCs w:val="18"/>
           <w:bdr w:val="none" w:sz="0" w:space="0" w:color="auto"/>
         </w:rPr>
-        <w:t xml:space="preserve">"PasswordKey" </w:t>
+        <w:t>"</w:t>
+      </w:r>
+      <w:proofErr w:type="spellStart"/>
+      <w:r>
+        <w:rPr>
+          <w:rFonts w:ascii="Menlo" w:hAnsi="Menlo" w:cs="Menlo"/>
+          <w:b/>
+          <w:bCs/>
+          <w:color w:val="008000"/>
+          <w:sz w:val="18"/>
+          <w:szCs w:val="18"/>
+          <w:bdr w:val="none" w:sz="0" w:space="0" w:color="auto"/>
+        </w:rPr>
+        <w:t>PasswordKey</w:t>
+      </w:r>
+      <w:proofErr w:type="spellEnd"/>
+      <w:r>
+        <w:rPr>
+          <w:rFonts w:ascii="Menlo" w:hAnsi="Menlo" w:cs="Menlo"/>
+          <w:b/>
+          <w:bCs/>
+          <w:color w:val="008000"/>
+          <w:sz w:val="18"/>
+          <w:szCs w:val="18"/>
+          <w:bdr w:val="none" w:sz="0" w:space="0" w:color="auto"/>
+        </w:rPr>
+        <w:t xml:space="preserve">" </w:t>
       </w:r>
       <w:r>
         <w:rPr>
@@ -2332,8 +2631,29 @@
           <w:bdr w:val="none" w:sz="0" w:space="0" w:color="auto"/>
         </w:rPr>
         <w:br/>
-        <w:t xml:space="preserve">    SharedPreferences </w:t>
-      </w:r>
+        <w:t xml:space="preserve">    </w:t>
+      </w:r>
+      <w:proofErr w:type="spellStart"/>
+      <w:r>
+        <w:rPr>
+          <w:rFonts w:ascii="Menlo" w:hAnsi="Menlo" w:cs="Menlo"/>
+          <w:sz w:val="18"/>
+          <w:szCs w:val="18"/>
+          <w:bdr w:val="none" w:sz="0" w:space="0" w:color="auto"/>
+        </w:rPr>
+        <w:t>SharedPreferences</w:t>
+      </w:r>
+      <w:proofErr w:type="spellEnd"/>
+      <w:r>
+        <w:rPr>
+          <w:rFonts w:ascii="Menlo" w:hAnsi="Menlo" w:cs="Menlo"/>
+          <w:sz w:val="18"/>
+          <w:szCs w:val="18"/>
+          <w:bdr w:val="none" w:sz="0" w:space="0" w:color="auto"/>
+        </w:rPr>
+        <w:t xml:space="preserve"> </w:t>
+      </w:r>
+      <w:proofErr w:type="spellStart"/>
       <w:r>
         <w:rPr>
           <w:rFonts w:ascii="Menlo" w:hAnsi="Menlo" w:cs="Menlo"/>
@@ -2346,6 +2666,7 @@
         </w:rPr>
         <w:t>mSharedPreferences</w:t>
       </w:r>
+      <w:proofErr w:type="spellEnd"/>
       <w:r>
         <w:rPr>
           <w:rFonts w:ascii="Menlo" w:hAnsi="Menlo" w:cs="Menlo"/>
@@ -2363,8 +2684,29 @@
           <w:bdr w:val="none" w:sz="0" w:space="0" w:color="auto"/>
         </w:rPr>
         <w:br/>
-        <w:t xml:space="preserve">    EditText </w:t>
-      </w:r>
+        <w:t xml:space="preserve">    </w:t>
+      </w:r>
+      <w:proofErr w:type="spellStart"/>
+      <w:r>
+        <w:rPr>
+          <w:rFonts w:ascii="Menlo" w:hAnsi="Menlo" w:cs="Menlo"/>
+          <w:sz w:val="18"/>
+          <w:szCs w:val="18"/>
+          <w:bdr w:val="none" w:sz="0" w:space="0" w:color="auto"/>
+        </w:rPr>
+        <w:t>EditText</w:t>
+      </w:r>
+      <w:proofErr w:type="spellEnd"/>
+      <w:r>
+        <w:rPr>
+          <w:rFonts w:ascii="Menlo" w:hAnsi="Menlo" w:cs="Menlo"/>
+          <w:sz w:val="18"/>
+          <w:szCs w:val="18"/>
+          <w:bdr w:val="none" w:sz="0" w:space="0" w:color="auto"/>
+        </w:rPr>
+        <w:t xml:space="preserve"> </w:t>
+      </w:r>
+      <w:proofErr w:type="spellStart"/>
       <w:r>
         <w:rPr>
           <w:rFonts w:ascii="Menlo" w:hAnsi="Menlo" w:cs="Menlo"/>
@@ -2377,6 +2719,7 @@
         </w:rPr>
         <w:t>mUsernameEditText</w:t>
       </w:r>
+      <w:proofErr w:type="spellEnd"/>
       <w:r>
         <w:rPr>
           <w:rFonts w:ascii="Menlo" w:hAnsi="Menlo" w:cs="Menlo"/>
@@ -2386,6 +2729,7 @@
         </w:rPr>
         <w:t xml:space="preserve">, </w:t>
       </w:r>
+      <w:proofErr w:type="spellStart"/>
       <w:r>
         <w:rPr>
           <w:rFonts w:ascii="Menlo" w:hAnsi="Menlo" w:cs="Menlo"/>
@@ -2398,6 +2742,7 @@
         </w:rPr>
         <w:t>mPasswordEditText</w:t>
       </w:r>
+      <w:proofErr w:type="spellEnd"/>
       <w:r>
         <w:rPr>
           <w:rFonts w:ascii="Menlo" w:hAnsi="Menlo" w:cs="Menlo"/>
@@ -2417,6 +2762,7 @@
         <w:br/>
         <w:t xml:space="preserve">    Button </w:t>
       </w:r>
+      <w:proofErr w:type="spellStart"/>
       <w:r>
         <w:rPr>
           <w:rFonts w:ascii="Menlo" w:hAnsi="Menlo" w:cs="Menlo"/>
@@ -2429,6 +2775,7 @@
         </w:rPr>
         <w:t>mStoreButton</w:t>
       </w:r>
+      <w:proofErr w:type="spellEnd"/>
       <w:r>
         <w:rPr>
           <w:rFonts w:ascii="Menlo" w:hAnsi="Menlo" w:cs="Menlo"/>
@@ -2490,14 +2837,45 @@
         </w:rPr>
         <w:t xml:space="preserve">protected void </w:t>
       </w:r>
-      <w:r>
-        <w:rPr>
-          <w:rFonts w:ascii="Menlo" w:hAnsi="Menlo" w:cs="Menlo"/>
-          <w:sz w:val="18"/>
-          <w:szCs w:val="18"/>
-          <w:bdr w:val="none" w:sz="0" w:space="0" w:color="auto"/>
-        </w:rPr>
-        <w:t>onCreate(Bundle savedInstanceState) {</w:t>
+      <w:proofErr w:type="spellStart"/>
+      <w:r>
+        <w:rPr>
+          <w:rFonts w:ascii="Menlo" w:hAnsi="Menlo" w:cs="Menlo"/>
+          <w:sz w:val="18"/>
+          <w:szCs w:val="18"/>
+          <w:bdr w:val="none" w:sz="0" w:space="0" w:color="auto"/>
+        </w:rPr>
+        <w:t>onCreate</w:t>
+      </w:r>
+      <w:proofErr w:type="spellEnd"/>
+      <w:r>
+        <w:rPr>
+          <w:rFonts w:ascii="Menlo" w:hAnsi="Menlo" w:cs="Menlo"/>
+          <w:sz w:val="18"/>
+          <w:szCs w:val="18"/>
+          <w:bdr w:val="none" w:sz="0" w:space="0" w:color="auto"/>
+        </w:rPr>
+        <w:t xml:space="preserve">(Bundle </w:t>
+      </w:r>
+      <w:proofErr w:type="spellStart"/>
+      <w:r>
+        <w:rPr>
+          <w:rFonts w:ascii="Menlo" w:hAnsi="Menlo" w:cs="Menlo"/>
+          <w:sz w:val="18"/>
+          <w:szCs w:val="18"/>
+          <w:bdr w:val="none" w:sz="0" w:space="0" w:color="auto"/>
+        </w:rPr>
+        <w:t>savedInstanceState</w:t>
+      </w:r>
+      <w:proofErr w:type="spellEnd"/>
+      <w:r>
+        <w:rPr>
+          <w:rFonts w:ascii="Menlo" w:hAnsi="Menlo" w:cs="Menlo"/>
+          <w:sz w:val="18"/>
+          <w:szCs w:val="18"/>
+          <w:bdr w:val="none" w:sz="0" w:space="0" w:color="auto"/>
+        </w:rPr>
+        <w:t>) {</w:t>
       </w:r>
       <w:r>
         <w:rPr>
@@ -2509,6 +2887,7 @@
         <w:br/>
         <w:t xml:space="preserve">        </w:t>
       </w:r>
+      <w:proofErr w:type="spellStart"/>
       <w:r>
         <w:rPr>
           <w:rFonts w:ascii="Menlo" w:hAnsi="Menlo" w:cs="Menlo"/>
@@ -2528,7 +2907,37 @@
           <w:szCs w:val="18"/>
           <w:bdr w:val="none" w:sz="0" w:space="0" w:color="auto"/>
         </w:rPr>
-        <w:t>.onCreate(savedInstanceState);</w:t>
+        <w:t>.onCreate</w:t>
+      </w:r>
+      <w:proofErr w:type="spellEnd"/>
+      <w:r>
+        <w:rPr>
+          <w:rFonts w:ascii="Menlo" w:hAnsi="Menlo" w:cs="Menlo"/>
+          <w:sz w:val="18"/>
+          <w:szCs w:val="18"/>
+          <w:bdr w:val="none" w:sz="0" w:space="0" w:color="auto"/>
+        </w:rPr>
+        <w:t>(</w:t>
+      </w:r>
+      <w:proofErr w:type="spellStart"/>
+      <w:r>
+        <w:rPr>
+          <w:rFonts w:ascii="Menlo" w:hAnsi="Menlo" w:cs="Menlo"/>
+          <w:sz w:val="18"/>
+          <w:szCs w:val="18"/>
+          <w:bdr w:val="none" w:sz="0" w:space="0" w:color="auto"/>
+        </w:rPr>
+        <w:t>savedInstanceState</w:t>
+      </w:r>
+      <w:proofErr w:type="spellEnd"/>
+      <w:r>
+        <w:rPr>
+          <w:rFonts w:ascii="Menlo" w:hAnsi="Menlo" w:cs="Menlo"/>
+          <w:sz w:val="18"/>
+          <w:szCs w:val="18"/>
+          <w:bdr w:val="none" w:sz="0" w:space="0" w:color="auto"/>
+        </w:rPr>
+        <w:t>);</w:t>
       </w:r>
       <w:r>
         <w:rPr>
@@ -2538,7 +2947,37 @@
           <w:bdr w:val="none" w:sz="0" w:space="0" w:color="auto"/>
         </w:rPr>
         <w:br/>
-        <w:t xml:space="preserve">        setContentView(R.layout.</w:t>
+        <w:t xml:space="preserve">        </w:t>
+      </w:r>
+      <w:proofErr w:type="spellStart"/>
+      <w:r>
+        <w:rPr>
+          <w:rFonts w:ascii="Menlo" w:hAnsi="Menlo" w:cs="Menlo"/>
+          <w:sz w:val="18"/>
+          <w:szCs w:val="18"/>
+          <w:bdr w:val="none" w:sz="0" w:space="0" w:color="auto"/>
+        </w:rPr>
+        <w:t>setContentView</w:t>
+      </w:r>
+      <w:proofErr w:type="spellEnd"/>
+      <w:r>
+        <w:rPr>
+          <w:rFonts w:ascii="Menlo" w:hAnsi="Menlo" w:cs="Menlo"/>
+          <w:sz w:val="18"/>
+          <w:szCs w:val="18"/>
+          <w:bdr w:val="none" w:sz="0" w:space="0" w:color="auto"/>
+        </w:rPr>
+        <w:t>(</w:t>
+      </w:r>
+      <w:proofErr w:type="spellStart"/>
+      <w:r>
+        <w:rPr>
+          <w:rFonts w:ascii="Menlo" w:hAnsi="Menlo" w:cs="Menlo"/>
+          <w:sz w:val="18"/>
+          <w:szCs w:val="18"/>
+          <w:bdr w:val="none" w:sz="0" w:space="0" w:color="auto"/>
+        </w:rPr>
+        <w:t>R.layout.</w:t>
       </w:r>
       <w:r>
         <w:rPr>
@@ -2554,6 +2993,7 @@
         </w:rPr>
         <w:t>activity_main</w:t>
       </w:r>
+      <w:proofErr w:type="spellEnd"/>
       <w:r>
         <w:rPr>
           <w:rFonts w:ascii="Menlo" w:hAnsi="Menlo" w:cs="Menlo"/>
@@ -2579,6 +3019,7 @@
           <w:szCs w:val="18"/>
           <w:bdr w:val="none" w:sz="0" w:space="0" w:color="auto"/>
         </w:rPr>
+        <w:lastRenderedPageBreak/>
         <w:br/>
         <w:t xml:space="preserve">        </w:t>
       </w:r>
@@ -2616,8 +3057,9 @@
           <w:szCs w:val="18"/>
           <w:bdr w:val="none" w:sz="0" w:space="0" w:color="auto"/>
         </w:rPr>
-        <w:t xml:space="preserve"> EditText</w:t>
-      </w:r>
+        <w:t xml:space="preserve"> </w:t>
+      </w:r>
+      <w:proofErr w:type="spellStart"/>
       <w:r>
         <w:rPr>
           <w:rFonts w:ascii="Menlo" w:hAnsi="Menlo" w:cs="Menlo"/>
@@ -2628,9 +3070,23 @@
           <w:szCs w:val="18"/>
           <w:bdr w:val="none" w:sz="0" w:space="0" w:color="auto"/>
         </w:rPr>
+        <w:t>EditText</w:t>
+      </w:r>
+      <w:proofErr w:type="spellEnd"/>
+      <w:r>
+        <w:rPr>
+          <w:rFonts w:ascii="Menlo" w:hAnsi="Menlo" w:cs="Menlo"/>
+          <w:i/>
+          <w:iCs/>
+          <w:color w:val="808080"/>
+          <w:sz w:val="18"/>
+          <w:szCs w:val="18"/>
+          <w:bdr w:val="none" w:sz="0" w:space="0" w:color="auto"/>
+        </w:rPr>
         <w:br/>
         <w:t xml:space="preserve">        </w:t>
       </w:r>
+      <w:proofErr w:type="spellStart"/>
       <w:r>
         <w:rPr>
           <w:rFonts w:ascii="Menlo" w:hAnsi="Menlo" w:cs="Menlo"/>
@@ -2641,16 +3097,79 @@
           <w:szCs w:val="18"/>
           <w:bdr w:val="none" w:sz="0" w:space="0" w:color="auto"/>
         </w:rPr>
-        <w:t xml:space="preserve">mUsernameEditText </w:t>
-      </w:r>
-      <w:r>
-        <w:rPr>
-          <w:rFonts w:ascii="Menlo" w:hAnsi="Menlo" w:cs="Menlo"/>
-          <w:sz w:val="18"/>
-          <w:szCs w:val="18"/>
-          <w:bdr w:val="none" w:sz="0" w:space="0" w:color="auto"/>
-        </w:rPr>
-        <w:t>= (EditText)findViewById(R.id.</w:t>
+        <w:t>mUsernameEditText</w:t>
+      </w:r>
+      <w:proofErr w:type="spellEnd"/>
+      <w:r>
+        <w:rPr>
+          <w:rFonts w:ascii="Menlo" w:hAnsi="Menlo" w:cs="Menlo"/>
+          <w:b/>
+          <w:bCs/>
+          <w:color w:val="660E7A"/>
+          <w:sz w:val="18"/>
+          <w:szCs w:val="18"/>
+          <w:bdr w:val="none" w:sz="0" w:space="0" w:color="auto"/>
+        </w:rPr>
+        <w:t xml:space="preserve"> </w:t>
+      </w:r>
+      <w:r>
+        <w:rPr>
+          <w:rFonts w:ascii="Menlo" w:hAnsi="Menlo" w:cs="Menlo"/>
+          <w:sz w:val="18"/>
+          <w:szCs w:val="18"/>
+          <w:bdr w:val="none" w:sz="0" w:space="0" w:color="auto"/>
+        </w:rPr>
+        <w:t>= (</w:t>
+      </w:r>
+      <w:proofErr w:type="spellStart"/>
+      <w:r>
+        <w:rPr>
+          <w:rFonts w:ascii="Menlo" w:hAnsi="Menlo" w:cs="Menlo"/>
+          <w:sz w:val="18"/>
+          <w:szCs w:val="18"/>
+          <w:bdr w:val="none" w:sz="0" w:space="0" w:color="auto"/>
+        </w:rPr>
+        <w:t>EditText</w:t>
+      </w:r>
+      <w:proofErr w:type="spellEnd"/>
+      <w:r>
+        <w:rPr>
+          <w:rFonts w:ascii="Menlo" w:hAnsi="Menlo" w:cs="Menlo"/>
+          <w:sz w:val="18"/>
+          <w:szCs w:val="18"/>
+          <w:bdr w:val="none" w:sz="0" w:space="0" w:color="auto"/>
+        </w:rPr>
+        <w:t>)</w:t>
+      </w:r>
+      <w:proofErr w:type="spellStart"/>
+      <w:r>
+        <w:rPr>
+          <w:rFonts w:ascii="Menlo" w:hAnsi="Menlo" w:cs="Menlo"/>
+          <w:sz w:val="18"/>
+          <w:szCs w:val="18"/>
+          <w:bdr w:val="none" w:sz="0" w:space="0" w:color="auto"/>
+        </w:rPr>
+        <w:t>findViewById</w:t>
+      </w:r>
+      <w:proofErr w:type="spellEnd"/>
+      <w:r>
+        <w:rPr>
+          <w:rFonts w:ascii="Menlo" w:hAnsi="Menlo" w:cs="Menlo"/>
+          <w:sz w:val="18"/>
+          <w:szCs w:val="18"/>
+          <w:bdr w:val="none" w:sz="0" w:space="0" w:color="auto"/>
+        </w:rPr>
+        <w:t>(</w:t>
+      </w:r>
+      <w:proofErr w:type="spellStart"/>
+      <w:r>
+        <w:rPr>
+          <w:rFonts w:ascii="Menlo" w:hAnsi="Menlo" w:cs="Menlo"/>
+          <w:sz w:val="18"/>
+          <w:szCs w:val="18"/>
+          <w:bdr w:val="none" w:sz="0" w:space="0" w:color="auto"/>
+        </w:rPr>
+        <w:t>R.id.</w:t>
       </w:r>
       <w:r>
         <w:rPr>
@@ -2666,6 +3185,7 @@
         </w:rPr>
         <w:t>usernameEditText</w:t>
       </w:r>
+      <w:proofErr w:type="spellEnd"/>
       <w:r>
         <w:rPr>
           <w:rFonts w:ascii="Menlo" w:hAnsi="Menlo" w:cs="Menlo"/>
@@ -2716,8 +3236,9 @@
           <w:szCs w:val="18"/>
           <w:bdr w:val="none" w:sz="0" w:space="0" w:color="auto"/>
         </w:rPr>
-        <w:t xml:space="preserve"> EditText  instance</w:t>
-      </w:r>
+        <w:t xml:space="preserve"> </w:t>
+      </w:r>
+      <w:proofErr w:type="spellStart"/>
       <w:r>
         <w:rPr>
           <w:rFonts w:ascii="Menlo" w:hAnsi="Menlo" w:cs="Menlo"/>
@@ -2728,9 +3249,35 @@
           <w:szCs w:val="18"/>
           <w:bdr w:val="none" w:sz="0" w:space="0" w:color="auto"/>
         </w:rPr>
+        <w:t>EditText</w:t>
+      </w:r>
+      <w:proofErr w:type="spellEnd"/>
+      <w:r>
+        <w:rPr>
+          <w:rFonts w:ascii="Menlo" w:hAnsi="Menlo" w:cs="Menlo"/>
+          <w:i/>
+          <w:iCs/>
+          <w:color w:val="808080"/>
+          <w:sz w:val="18"/>
+          <w:szCs w:val="18"/>
+          <w:bdr w:val="none" w:sz="0" w:space="0" w:color="auto"/>
+        </w:rPr>
+        <w:t xml:space="preserve">  instance</w:t>
+      </w:r>
+      <w:r>
+        <w:rPr>
+          <w:rFonts w:ascii="Menlo" w:hAnsi="Menlo" w:cs="Menlo"/>
+          <w:i/>
+          <w:iCs/>
+          <w:color w:val="808080"/>
+          <w:sz w:val="18"/>
+          <w:szCs w:val="18"/>
+          <w:bdr w:val="none" w:sz="0" w:space="0" w:color="auto"/>
+        </w:rPr>
         <w:br/>
         <w:t xml:space="preserve">        </w:t>
       </w:r>
+      <w:proofErr w:type="spellStart"/>
       <w:r>
         <w:rPr>
           <w:rFonts w:ascii="Menlo" w:hAnsi="Menlo" w:cs="Menlo"/>
@@ -2741,16 +3288,79 @@
           <w:szCs w:val="18"/>
           <w:bdr w:val="none" w:sz="0" w:space="0" w:color="auto"/>
         </w:rPr>
-        <w:t xml:space="preserve">mPasswordEditText </w:t>
-      </w:r>
-      <w:r>
-        <w:rPr>
-          <w:rFonts w:ascii="Menlo" w:hAnsi="Menlo" w:cs="Menlo"/>
-          <w:sz w:val="18"/>
-          <w:szCs w:val="18"/>
-          <w:bdr w:val="none" w:sz="0" w:space="0" w:color="auto"/>
-        </w:rPr>
-        <w:t>= (EditText)findViewById(R.id.</w:t>
+        <w:t>mPasswordEditText</w:t>
+      </w:r>
+      <w:proofErr w:type="spellEnd"/>
+      <w:r>
+        <w:rPr>
+          <w:rFonts w:ascii="Menlo" w:hAnsi="Menlo" w:cs="Menlo"/>
+          <w:b/>
+          <w:bCs/>
+          <w:color w:val="660E7A"/>
+          <w:sz w:val="18"/>
+          <w:szCs w:val="18"/>
+          <w:bdr w:val="none" w:sz="0" w:space="0" w:color="auto"/>
+        </w:rPr>
+        <w:t xml:space="preserve"> </w:t>
+      </w:r>
+      <w:r>
+        <w:rPr>
+          <w:rFonts w:ascii="Menlo" w:hAnsi="Menlo" w:cs="Menlo"/>
+          <w:sz w:val="18"/>
+          <w:szCs w:val="18"/>
+          <w:bdr w:val="none" w:sz="0" w:space="0" w:color="auto"/>
+        </w:rPr>
+        <w:t>= (</w:t>
+      </w:r>
+      <w:proofErr w:type="spellStart"/>
+      <w:r>
+        <w:rPr>
+          <w:rFonts w:ascii="Menlo" w:hAnsi="Menlo" w:cs="Menlo"/>
+          <w:sz w:val="18"/>
+          <w:szCs w:val="18"/>
+          <w:bdr w:val="none" w:sz="0" w:space="0" w:color="auto"/>
+        </w:rPr>
+        <w:t>EditText</w:t>
+      </w:r>
+      <w:proofErr w:type="spellEnd"/>
+      <w:r>
+        <w:rPr>
+          <w:rFonts w:ascii="Menlo" w:hAnsi="Menlo" w:cs="Menlo"/>
+          <w:sz w:val="18"/>
+          <w:szCs w:val="18"/>
+          <w:bdr w:val="none" w:sz="0" w:space="0" w:color="auto"/>
+        </w:rPr>
+        <w:t>)</w:t>
+      </w:r>
+      <w:proofErr w:type="spellStart"/>
+      <w:r>
+        <w:rPr>
+          <w:rFonts w:ascii="Menlo" w:hAnsi="Menlo" w:cs="Menlo"/>
+          <w:sz w:val="18"/>
+          <w:szCs w:val="18"/>
+          <w:bdr w:val="none" w:sz="0" w:space="0" w:color="auto"/>
+        </w:rPr>
+        <w:t>findViewById</w:t>
+      </w:r>
+      <w:proofErr w:type="spellEnd"/>
+      <w:r>
+        <w:rPr>
+          <w:rFonts w:ascii="Menlo" w:hAnsi="Menlo" w:cs="Menlo"/>
+          <w:sz w:val="18"/>
+          <w:szCs w:val="18"/>
+          <w:bdr w:val="none" w:sz="0" w:space="0" w:color="auto"/>
+        </w:rPr>
+        <w:t>(</w:t>
+      </w:r>
+      <w:proofErr w:type="spellStart"/>
+      <w:r>
+        <w:rPr>
+          <w:rFonts w:ascii="Menlo" w:hAnsi="Menlo" w:cs="Menlo"/>
+          <w:sz w:val="18"/>
+          <w:szCs w:val="18"/>
+          <w:bdr w:val="none" w:sz="0" w:space="0" w:color="auto"/>
+        </w:rPr>
+        <w:t>R.id.</w:t>
       </w:r>
       <w:r>
         <w:rPr>
@@ -2766,6 +3376,7 @@
         </w:rPr>
         <w:t>passwordEditText</w:t>
       </w:r>
+      <w:proofErr w:type="spellEnd"/>
       <w:r>
         <w:rPr>
           <w:rFonts w:ascii="Menlo" w:hAnsi="Menlo" w:cs="Menlo"/>
@@ -2921,6 +3532,7 @@
         <w:br/>
         <w:t xml:space="preserve">        </w:t>
       </w:r>
+      <w:proofErr w:type="spellStart"/>
       <w:r>
         <w:rPr>
           <w:rFonts w:ascii="Menlo" w:hAnsi="Menlo" w:cs="Menlo"/>
@@ -2931,16 +3543,69 @@
           <w:szCs w:val="18"/>
           <w:bdr w:val="none" w:sz="0" w:space="0" w:color="auto"/>
         </w:rPr>
-        <w:t xml:space="preserve">mStoreButton </w:t>
-      </w:r>
-      <w:r>
-        <w:rPr>
-          <w:rFonts w:ascii="Menlo" w:hAnsi="Menlo" w:cs="Menlo"/>
-          <w:sz w:val="18"/>
-          <w:szCs w:val="18"/>
-          <w:bdr w:val="none" w:sz="0" w:space="0" w:color="auto"/>
-        </w:rPr>
-        <w:t>= (Button) findViewById(R.id.</w:t>
+        <w:t>mStoreButton</w:t>
+      </w:r>
+      <w:proofErr w:type="spellEnd"/>
+      <w:r>
+        <w:rPr>
+          <w:rFonts w:ascii="Menlo" w:hAnsi="Menlo" w:cs="Menlo"/>
+          <w:b/>
+          <w:bCs/>
+          <w:color w:val="660E7A"/>
+          <w:sz w:val="18"/>
+          <w:szCs w:val="18"/>
+          <w:bdr w:val="none" w:sz="0" w:space="0" w:color="auto"/>
+        </w:rPr>
+        <w:t xml:space="preserve"> </w:t>
+      </w:r>
+      <w:r>
+        <w:rPr>
+          <w:rFonts w:ascii="Menlo" w:hAnsi="Menlo" w:cs="Menlo"/>
+          <w:sz w:val="18"/>
+          <w:szCs w:val="18"/>
+          <w:bdr w:val="none" w:sz="0" w:space="0" w:color="auto"/>
+        </w:rPr>
+        <w:t xml:space="preserve">= (Button) </w:t>
+      </w:r>
+      <w:proofErr w:type="spellStart"/>
+      <w:r>
+        <w:rPr>
+          <w:rFonts w:ascii="Menlo" w:hAnsi="Menlo" w:cs="Menlo"/>
+          <w:sz w:val="18"/>
+          <w:szCs w:val="18"/>
+          <w:bdr w:val="none" w:sz="0" w:space="0" w:color="auto"/>
+        </w:rPr>
+        <w:t>findViewById</w:t>
+      </w:r>
+      <w:proofErr w:type="spellEnd"/>
+      <w:r>
+        <w:rPr>
+          <w:rFonts w:ascii="Menlo" w:hAnsi="Menlo" w:cs="Menlo"/>
+          <w:sz w:val="18"/>
+          <w:szCs w:val="18"/>
+          <w:bdr w:val="none" w:sz="0" w:space="0" w:color="auto"/>
+        </w:rPr>
+        <w:t>(</w:t>
+      </w:r>
+      <w:proofErr w:type="spellStart"/>
+      <w:r>
+        <w:rPr>
+          <w:rFonts w:ascii="Menlo" w:hAnsi="Menlo" w:cs="Menlo"/>
+          <w:sz w:val="18"/>
+          <w:szCs w:val="18"/>
+          <w:bdr w:val="none" w:sz="0" w:space="0" w:color="auto"/>
+        </w:rPr>
+        <w:t>R.</w:t>
+      </w:r>
+      <w:proofErr w:type="gramStart"/>
+      <w:r>
+        <w:rPr>
+          <w:rFonts w:ascii="Menlo" w:hAnsi="Menlo" w:cs="Menlo"/>
+          <w:sz w:val="18"/>
+          <w:szCs w:val="18"/>
+          <w:bdr w:val="none" w:sz="0" w:space="0" w:color="auto"/>
+        </w:rPr>
+        <w:t>id.</w:t>
       </w:r>
       <w:r>
         <w:rPr>
@@ -2956,6 +3621,8 @@
         </w:rPr>
         <w:t>storeButton</w:t>
       </w:r>
+      <w:proofErr w:type="spellEnd"/>
+      <w:proofErr w:type="gramEnd"/>
       <w:r>
         <w:rPr>
           <w:rFonts w:ascii="Menlo" w:hAnsi="Menlo" w:cs="Menlo"/>
@@ -2994,8 +3661,9 @@
           <w:szCs w:val="18"/>
           <w:bdr w:val="none" w:sz="0" w:space="0" w:color="auto"/>
         </w:rPr>
-        <w:t>// initialize SharedP</w:t>
-      </w:r>
+        <w:t xml:space="preserve">// initialize </w:t>
+      </w:r>
+      <w:proofErr w:type="spellStart"/>
       <w:r>
         <w:rPr>
           <w:rFonts w:ascii="Menlo" w:hAnsi="Menlo" w:cs="Menlo"/>
@@ -3006,7 +3674,7 @@
           <w:szCs w:val="18"/>
           <w:bdr w:val="none" w:sz="0" w:space="0" w:color="auto"/>
         </w:rPr>
-        <w:t>references</w:t>
+        <w:t>SharedP</w:t>
       </w:r>
       <w:r>
         <w:rPr>
@@ -3018,9 +3686,23 @@
           <w:szCs w:val="18"/>
           <w:bdr w:val="none" w:sz="0" w:space="0" w:color="auto"/>
         </w:rPr>
+        <w:t>references</w:t>
+      </w:r>
+      <w:proofErr w:type="spellEnd"/>
+      <w:r>
+        <w:rPr>
+          <w:rFonts w:ascii="Menlo" w:hAnsi="Menlo" w:cs="Menlo"/>
+          <w:i/>
+          <w:iCs/>
+          <w:color w:val="808080"/>
+          <w:sz w:val="18"/>
+          <w:szCs w:val="18"/>
+          <w:bdr w:val="none" w:sz="0" w:space="0" w:color="auto"/>
+        </w:rPr>
         <w:br/>
         <w:t xml:space="preserve">        </w:t>
       </w:r>
+      <w:proofErr w:type="spellStart"/>
       <w:r>
         <w:rPr>
           <w:rFonts w:ascii="Menlo" w:hAnsi="Menlo" w:cs="Menlo"/>
@@ -3031,16 +3713,49 @@
           <w:szCs w:val="18"/>
           <w:bdr w:val="none" w:sz="0" w:space="0" w:color="auto"/>
         </w:rPr>
-        <w:t xml:space="preserve">mSharedPreferences </w:t>
-      </w:r>
-      <w:r>
-        <w:rPr>
-          <w:rFonts w:ascii="Menlo" w:hAnsi="Menlo" w:cs="Menlo"/>
-          <w:sz w:val="18"/>
-          <w:szCs w:val="18"/>
-          <w:bdr w:val="none" w:sz="0" w:space="0" w:color="auto"/>
-        </w:rPr>
-        <w:t>= getSharedPreferences(</w:t>
+        <w:t>mSharedPreferences</w:t>
+      </w:r>
+      <w:proofErr w:type="spellEnd"/>
+      <w:r>
+        <w:rPr>
+          <w:rFonts w:ascii="Menlo" w:hAnsi="Menlo" w:cs="Menlo"/>
+          <w:b/>
+          <w:bCs/>
+          <w:color w:val="660E7A"/>
+          <w:sz w:val="18"/>
+          <w:szCs w:val="18"/>
+          <w:bdr w:val="none" w:sz="0" w:space="0" w:color="auto"/>
+        </w:rPr>
+        <w:t xml:space="preserve"> </w:t>
+      </w:r>
+      <w:r>
+        <w:rPr>
+          <w:rFonts w:ascii="Menlo" w:hAnsi="Menlo" w:cs="Menlo"/>
+          <w:sz w:val="18"/>
+          <w:szCs w:val="18"/>
+          <w:bdr w:val="none" w:sz="0" w:space="0" w:color="auto"/>
+        </w:rPr>
+        <w:t xml:space="preserve">= </w:t>
+      </w:r>
+      <w:proofErr w:type="spellStart"/>
+      <w:r>
+        <w:rPr>
+          <w:rFonts w:ascii="Menlo" w:hAnsi="Menlo" w:cs="Menlo"/>
+          <w:sz w:val="18"/>
+          <w:szCs w:val="18"/>
+          <w:bdr w:val="none" w:sz="0" w:space="0" w:color="auto"/>
+        </w:rPr>
+        <w:t>getSharedPreferences</w:t>
+      </w:r>
+      <w:proofErr w:type="spellEnd"/>
+      <w:r>
+        <w:rPr>
+          <w:rFonts w:ascii="Menlo" w:hAnsi="Menlo" w:cs="Menlo"/>
+          <w:sz w:val="18"/>
+          <w:szCs w:val="18"/>
+          <w:bdr w:val="none" w:sz="0" w:space="0" w:color="auto"/>
+        </w:rPr>
+        <w:t>(</w:t>
       </w:r>
       <w:r>
         <w:rPr>
@@ -3065,6 +3780,7 @@
         </w:rPr>
         <w:t xml:space="preserve">, </w:t>
       </w:r>
+      <w:proofErr w:type="spellStart"/>
       <w:r>
         <w:rPr>
           <w:rFonts w:ascii="Menlo" w:hAnsi="Menlo" w:cs="Menlo"/>
@@ -3088,6 +3804,7 @@
         </w:rPr>
         <w:t>MODE_PRIVATE</w:t>
       </w:r>
+      <w:proofErr w:type="spellEnd"/>
       <w:r>
         <w:rPr>
           <w:rFonts w:ascii="Menlo" w:hAnsi="Menlo" w:cs="Menlo"/>
@@ -3226,6 +3943,7 @@
         <w:br/>
         <w:t xml:space="preserve">        </w:t>
       </w:r>
+      <w:proofErr w:type="spellStart"/>
       <w:r>
         <w:rPr>
           <w:rFonts w:ascii="Menlo" w:hAnsi="Menlo" w:cs="Menlo"/>
@@ -3245,7 +3963,17 @@
           <w:szCs w:val="18"/>
           <w:bdr w:val="none" w:sz="0" w:space="0" w:color="auto"/>
         </w:rPr>
-        <w:t>.setOnClickListener(</w:t>
+        <w:t>.setOnClickListener</w:t>
+      </w:r>
+      <w:proofErr w:type="spellEnd"/>
+      <w:r>
+        <w:rPr>
+          <w:rFonts w:ascii="Menlo" w:hAnsi="Menlo" w:cs="Menlo"/>
+          <w:sz w:val="18"/>
+          <w:szCs w:val="18"/>
+          <w:bdr w:val="none" w:sz="0" w:space="0" w:color="auto"/>
+        </w:rPr>
+        <w:t>(</w:t>
       </w:r>
       <w:r>
         <w:rPr>
@@ -3259,14 +3987,25 @@
         </w:rPr>
         <w:t xml:space="preserve">new </w:t>
       </w:r>
-      <w:r>
-        <w:rPr>
-          <w:rFonts w:ascii="Menlo" w:hAnsi="Menlo" w:cs="Menlo"/>
-          <w:sz w:val="18"/>
-          <w:szCs w:val="18"/>
-          <w:bdr w:val="none" w:sz="0" w:space="0" w:color="auto"/>
-        </w:rPr>
-        <w:t>View.OnClickListener() {</w:t>
+      <w:proofErr w:type="spellStart"/>
+      <w:r>
+        <w:rPr>
+          <w:rFonts w:ascii="Menlo" w:hAnsi="Menlo" w:cs="Menlo"/>
+          <w:sz w:val="18"/>
+          <w:szCs w:val="18"/>
+          <w:bdr w:val="none" w:sz="0" w:space="0" w:color="auto"/>
+        </w:rPr>
+        <w:t>View.OnClickListener</w:t>
+      </w:r>
+      <w:proofErr w:type="spellEnd"/>
+      <w:r>
+        <w:rPr>
+          <w:rFonts w:ascii="Menlo" w:hAnsi="Menlo" w:cs="Menlo"/>
+          <w:sz w:val="18"/>
+          <w:szCs w:val="18"/>
+          <w:bdr w:val="none" w:sz="0" w:space="0" w:color="auto"/>
+        </w:rPr>
+        <w:t>() {</w:t>
       </w:r>
       <w:r>
         <w:rPr>
@@ -3311,14 +4050,25 @@
         </w:rPr>
         <w:t xml:space="preserve">public void </w:t>
       </w:r>
-      <w:r>
-        <w:rPr>
-          <w:rFonts w:ascii="Menlo" w:hAnsi="Menlo" w:cs="Menlo"/>
-          <w:sz w:val="18"/>
-          <w:szCs w:val="18"/>
-          <w:bdr w:val="none" w:sz="0" w:space="0" w:color="auto"/>
-        </w:rPr>
-        <w:t>onClick(View view) {</w:t>
+      <w:proofErr w:type="spellStart"/>
+      <w:r>
+        <w:rPr>
+          <w:rFonts w:ascii="Menlo" w:hAnsi="Menlo" w:cs="Menlo"/>
+          <w:sz w:val="18"/>
+          <w:szCs w:val="18"/>
+          <w:bdr w:val="none" w:sz="0" w:space="0" w:color="auto"/>
+        </w:rPr>
+        <w:t>onClick</w:t>
+      </w:r>
+      <w:proofErr w:type="spellEnd"/>
+      <w:r>
+        <w:rPr>
+          <w:rFonts w:ascii="Menlo" w:hAnsi="Menlo" w:cs="Menlo"/>
+          <w:sz w:val="18"/>
+          <w:szCs w:val="18"/>
+          <w:bdr w:val="none" w:sz="0" w:space="0" w:color="auto"/>
+        </w:rPr>
+        <w:t>(View view) {</w:t>
       </w:r>
       <w:r>
         <w:rPr>
@@ -3392,14 +4142,25 @@
         <w:br/>
         <w:t xml:space="preserve">                </w:t>
       </w:r>
-      <w:r>
-        <w:rPr>
-          <w:rFonts w:ascii="Menlo" w:hAnsi="Menlo" w:cs="Menlo"/>
-          <w:sz w:val="18"/>
-          <w:szCs w:val="18"/>
-          <w:bdr w:val="none" w:sz="0" w:space="0" w:color="auto"/>
-        </w:rPr>
-        <w:t xml:space="preserve">SharedPreferences.Editor </w:t>
+      <w:proofErr w:type="spellStart"/>
+      <w:r>
+        <w:rPr>
+          <w:rFonts w:ascii="Menlo" w:hAnsi="Menlo" w:cs="Menlo"/>
+          <w:sz w:val="18"/>
+          <w:szCs w:val="18"/>
+          <w:bdr w:val="none" w:sz="0" w:space="0" w:color="auto"/>
+        </w:rPr>
+        <w:t>SharedPreferences.Editor</w:t>
+      </w:r>
+      <w:proofErr w:type="spellEnd"/>
+      <w:r>
+        <w:rPr>
+          <w:rFonts w:ascii="Menlo" w:hAnsi="Menlo" w:cs="Menlo"/>
+          <w:sz w:val="18"/>
+          <w:szCs w:val="18"/>
+          <w:bdr w:val="none" w:sz="0" w:space="0" w:color="auto"/>
+        </w:rPr>
+        <w:t xml:space="preserve"> </w:t>
       </w:r>
       <w:r>
         <w:rPr>
@@ -3420,6 +4181,7 @@
         </w:rPr>
         <w:t xml:space="preserve"> = </w:t>
       </w:r>
+      <w:proofErr w:type="spellStart"/>
       <w:r>
         <w:rPr>
           <w:rFonts w:ascii="Menlo" w:hAnsi="Menlo" w:cs="Menlo"/>
@@ -3439,7 +4201,17 @@
           <w:szCs w:val="18"/>
           <w:bdr w:val="none" w:sz="0" w:space="0" w:color="auto"/>
         </w:rPr>
-        <w:t>.edit();</w:t>
+        <w:t>.edit</w:t>
+      </w:r>
+      <w:proofErr w:type="spellEnd"/>
+      <w:r>
+        <w:rPr>
+          <w:rFonts w:ascii="Menlo" w:hAnsi="Menlo" w:cs="Menlo"/>
+          <w:sz w:val="18"/>
+          <w:szCs w:val="18"/>
+          <w:bdr w:val="none" w:sz="0" w:space="0" w:color="auto"/>
+        </w:rPr>
+        <w:t>();</w:t>
       </w:r>
       <w:r>
         <w:rPr>
@@ -3488,6 +4260,7 @@
         <w:br/>
         <w:t xml:space="preserve">                </w:t>
       </w:r>
+      <w:proofErr w:type="spellStart"/>
       <w:r>
         <w:rPr>
           <w:rFonts w:ascii="Menlo" w:hAnsi="Menlo" w:cs="Menlo"/>
@@ -3505,7 +4278,17 @@
           <w:szCs w:val="18"/>
           <w:bdr w:val="none" w:sz="0" w:space="0" w:color="auto"/>
         </w:rPr>
-        <w:t>.putString(</w:t>
+        <w:t>.putString</w:t>
+      </w:r>
+      <w:proofErr w:type="spellEnd"/>
+      <w:r>
+        <w:rPr>
+          <w:rFonts w:ascii="Menlo" w:hAnsi="Menlo" w:cs="Menlo"/>
+          <w:sz w:val="18"/>
+          <w:szCs w:val="18"/>
+          <w:bdr w:val="none" w:sz="0" w:space="0" w:color="auto"/>
+        </w:rPr>
+        <w:t>(</w:t>
       </w:r>
       <w:r>
         <w:rPr>
@@ -3530,6 +4313,7 @@
         </w:rPr>
         <w:t xml:space="preserve">, </w:t>
       </w:r>
+      <w:proofErr w:type="spellStart"/>
       <w:r>
         <w:rPr>
           <w:rFonts w:ascii="Menlo" w:hAnsi="Menlo" w:cs="Menlo"/>
@@ -3549,7 +4333,37 @@
           <w:szCs w:val="18"/>
           <w:bdr w:val="none" w:sz="0" w:space="0" w:color="auto"/>
         </w:rPr>
-        <w:t>.getText().toString());</w:t>
+        <w:t>.getText</w:t>
+      </w:r>
+      <w:proofErr w:type="spellEnd"/>
+      <w:r>
+        <w:rPr>
+          <w:rFonts w:ascii="Menlo" w:hAnsi="Menlo" w:cs="Menlo"/>
+          <w:sz w:val="18"/>
+          <w:szCs w:val="18"/>
+          <w:bdr w:val="none" w:sz="0" w:space="0" w:color="auto"/>
+        </w:rPr>
+        <w:t>().</w:t>
+      </w:r>
+      <w:proofErr w:type="spellStart"/>
+      <w:r>
+        <w:rPr>
+          <w:rFonts w:ascii="Menlo" w:hAnsi="Menlo" w:cs="Menlo"/>
+          <w:sz w:val="18"/>
+          <w:szCs w:val="18"/>
+          <w:bdr w:val="none" w:sz="0" w:space="0" w:color="auto"/>
+        </w:rPr>
+        <w:t>toString</w:t>
+      </w:r>
+      <w:proofErr w:type="spellEnd"/>
+      <w:r>
+        <w:rPr>
+          <w:rFonts w:ascii="Menlo" w:hAnsi="Menlo" w:cs="Menlo"/>
+          <w:sz w:val="18"/>
+          <w:szCs w:val="18"/>
+          <w:bdr w:val="none" w:sz="0" w:space="0" w:color="auto"/>
+        </w:rPr>
+        <w:t>());</w:t>
       </w:r>
       <w:r>
         <w:rPr>
@@ -3586,6 +4400,7 @@
         <w:br/>
         <w:t xml:space="preserve">                </w:t>
       </w:r>
+      <w:proofErr w:type="spellStart"/>
       <w:r>
         <w:rPr>
           <w:rFonts w:ascii="Menlo" w:hAnsi="Menlo" w:cs="Menlo"/>
@@ -3603,7 +4418,17 @@
           <w:szCs w:val="18"/>
           <w:bdr w:val="none" w:sz="0" w:space="0" w:color="auto"/>
         </w:rPr>
-        <w:t>.putString(</w:t>
+        <w:t>.putString</w:t>
+      </w:r>
+      <w:proofErr w:type="spellEnd"/>
+      <w:r>
+        <w:rPr>
+          <w:rFonts w:ascii="Menlo" w:hAnsi="Menlo" w:cs="Menlo"/>
+          <w:sz w:val="18"/>
+          <w:szCs w:val="18"/>
+          <w:bdr w:val="none" w:sz="0" w:space="0" w:color="auto"/>
+        </w:rPr>
+        <w:t>(</w:t>
       </w:r>
       <w:r>
         <w:rPr>
@@ -3628,6 +4453,7 @@
         </w:rPr>
         <w:t xml:space="preserve">, </w:t>
       </w:r>
+      <w:proofErr w:type="spellStart"/>
       <w:r>
         <w:rPr>
           <w:rFonts w:ascii="Menlo" w:hAnsi="Menlo" w:cs="Menlo"/>
@@ -3647,7 +4473,37 @@
           <w:szCs w:val="18"/>
           <w:bdr w:val="none" w:sz="0" w:space="0" w:color="auto"/>
         </w:rPr>
-        <w:t>.getText().toString());</w:t>
+        <w:t>.getText</w:t>
+      </w:r>
+      <w:proofErr w:type="spellEnd"/>
+      <w:r>
+        <w:rPr>
+          <w:rFonts w:ascii="Menlo" w:hAnsi="Menlo" w:cs="Menlo"/>
+          <w:sz w:val="18"/>
+          <w:szCs w:val="18"/>
+          <w:bdr w:val="none" w:sz="0" w:space="0" w:color="auto"/>
+        </w:rPr>
+        <w:t>().</w:t>
+      </w:r>
+      <w:proofErr w:type="spellStart"/>
+      <w:r>
+        <w:rPr>
+          <w:rFonts w:ascii="Menlo" w:hAnsi="Menlo" w:cs="Menlo"/>
+          <w:sz w:val="18"/>
+          <w:szCs w:val="18"/>
+          <w:bdr w:val="none" w:sz="0" w:space="0" w:color="auto"/>
+        </w:rPr>
+        <w:t>toString</w:t>
+      </w:r>
+      <w:proofErr w:type="spellEnd"/>
+      <w:r>
+        <w:rPr>
+          <w:rFonts w:ascii="Menlo" w:hAnsi="Menlo" w:cs="Menlo"/>
+          <w:sz w:val="18"/>
+          <w:szCs w:val="18"/>
+          <w:bdr w:val="none" w:sz="0" w:space="0" w:color="auto"/>
+        </w:rPr>
+        <w:t>());</w:t>
       </w:r>
       <w:r>
         <w:rPr>
@@ -3708,6 +4564,7 @@
         <w:br/>
         <w:t xml:space="preserve">                </w:t>
       </w:r>
+      <w:proofErr w:type="spellStart"/>
       <w:r>
         <w:rPr>
           <w:rFonts w:ascii="Menlo" w:hAnsi="Menlo" w:cs="Menlo"/>
@@ -3725,7 +4582,17 @@
           <w:szCs w:val="18"/>
           <w:bdr w:val="none" w:sz="0" w:space="0" w:color="auto"/>
         </w:rPr>
-        <w:t>.commit();</w:t>
+        <w:t>.commit</w:t>
+      </w:r>
+      <w:proofErr w:type="spellEnd"/>
+      <w:r>
+        <w:rPr>
+          <w:rFonts w:ascii="Menlo" w:hAnsi="Menlo" w:cs="Menlo"/>
+          <w:sz w:val="18"/>
+          <w:szCs w:val="18"/>
+          <w:bdr w:val="none" w:sz="0" w:space="0" w:color="auto"/>
+        </w:rPr>
+        <w:t>();</w:t>
       </w:r>
       <w:r>
         <w:rPr>
@@ -3774,6 +4641,7 @@
         <w:br/>
         <w:t xml:space="preserve">                </w:t>
       </w:r>
+      <w:proofErr w:type="spellStart"/>
       <w:r>
         <w:rPr>
           <w:rFonts w:ascii="Menlo" w:hAnsi="Menlo" w:cs="Menlo"/>
@@ -3794,14 +4662,25 @@
         </w:rPr>
         <w:t>makeText</w:t>
       </w:r>
-      <w:r>
-        <w:rPr>
-          <w:rFonts w:ascii="Menlo" w:hAnsi="Menlo" w:cs="Menlo"/>
-          <w:sz w:val="18"/>
-          <w:szCs w:val="18"/>
-          <w:bdr w:val="none" w:sz="0" w:space="0" w:color="auto"/>
-        </w:rPr>
-        <w:t>(MainActivity.</w:t>
+      <w:proofErr w:type="spellEnd"/>
+      <w:r>
+        <w:rPr>
+          <w:rFonts w:ascii="Menlo" w:hAnsi="Menlo" w:cs="Menlo"/>
+          <w:sz w:val="18"/>
+          <w:szCs w:val="18"/>
+          <w:bdr w:val="none" w:sz="0" w:space="0" w:color="auto"/>
+        </w:rPr>
+        <w:t>(</w:t>
+      </w:r>
+      <w:proofErr w:type="spellStart"/>
+      <w:r>
+        <w:rPr>
+          <w:rFonts w:ascii="Menlo" w:hAnsi="Menlo" w:cs="Menlo"/>
+          <w:sz w:val="18"/>
+          <w:szCs w:val="18"/>
+          <w:bdr w:val="none" w:sz="0" w:space="0" w:color="auto"/>
+        </w:rPr>
+        <w:t>MainActivity.</w:t>
       </w:r>
       <w:r>
         <w:rPr>
@@ -3815,6 +4694,7 @@
         </w:rPr>
         <w:t>this</w:t>
       </w:r>
+      <w:proofErr w:type="spellEnd"/>
       <w:r>
         <w:rPr>
           <w:rFonts w:ascii="Menlo" w:hAnsi="Menlo" w:cs="Menlo"/>
@@ -3843,7 +4723,17 @@
           <w:szCs w:val="18"/>
           <w:bdr w:val="none" w:sz="0" w:space="0" w:color="auto"/>
         </w:rPr>
-        <w:t>, Toast.</w:t>
+        <w:t xml:space="preserve">, </w:t>
+      </w:r>
+      <w:proofErr w:type="spellStart"/>
+      <w:r>
+        <w:rPr>
+          <w:rFonts w:ascii="Menlo" w:hAnsi="Menlo" w:cs="Menlo"/>
+          <w:sz w:val="18"/>
+          <w:szCs w:val="18"/>
+          <w:bdr w:val="none" w:sz="0" w:space="0" w:color="auto"/>
+        </w:rPr>
+        <w:t>Toast.</w:t>
       </w:r>
       <w:r>
         <w:rPr>
@@ -3859,6 +4749,7 @@
         </w:rPr>
         <w:t>LENGTH_LONG</w:t>
       </w:r>
+      <w:proofErr w:type="spellEnd"/>
       <w:r>
         <w:rPr>
           <w:rFonts w:ascii="Menlo" w:hAnsi="Menlo" w:cs="Menlo"/>
@@ -3958,6 +4849,7 @@
           <w:rFonts w:ascii="Calibri" w:hAnsi="Calibri"/>
           <w:noProof/>
         </w:rPr>
+        <w:lastRenderedPageBreak/>
         <w:drawing>
           <wp:inline distT="0" distB="0" distL="0" distR="0" wp14:anchorId="04D6068C" wp14:editId="65FD9F0C">
             <wp:extent cx="5575394" cy="2726055"/>
@@ -4049,6 +4941,7 @@
         <w:rPr>
           <w:noProof/>
         </w:rPr>
+        <w:lastRenderedPageBreak/>
         <w:drawing>
           <wp:inline distT="0" distB="0" distL="0" distR="0" wp14:anchorId="621255AF" wp14:editId="5765F2DE">
             <wp:extent cx="2448252" cy="4479217"/>
@@ -4309,7 +5202,31 @@
         <w:jc w:val="both"/>
       </w:pPr>
       <w:r>
-        <w:t>cd Library/Android/sdk/platform-tools/</w:t>
+        <w:t>cd Library/Android/</w:t>
+      </w:r>
+      <w:proofErr w:type="spellStart"/>
+      <w:r>
+        <w:t>sdk</w:t>
+      </w:r>
+      <w:proofErr w:type="spellEnd"/>
+      <w:r>
+        <w:t>/platform-tools/</w:t>
+      </w:r>
+    </w:p>
+    <w:p>
+      <w:pPr>
+        <w:spacing w:line="360" w:lineRule="auto"/>
+        <w:ind w:left="360"/>
+        <w:jc w:val="both"/>
+        <w:rPr>
+          <w:sz w:val="22"/>
+        </w:rPr>
+      </w:pPr>
+      <w:r>
+        <w:rPr>
+          <w:sz w:val="22"/>
+        </w:rPr>
+        <w:t>[Note: This is the location of the Android SDK]</w:t>
       </w:r>
     </w:p>
     <w:p>
@@ -4322,8 +5239,48 @@
         <w:spacing w:line="360" w:lineRule="auto"/>
         <w:jc w:val="both"/>
       </w:pPr>
-      <w:r>
-        <w:t>./adb shell</w:t>
+      <w:proofErr w:type="gramStart"/>
+      <w:r>
+        <w:t>./</w:t>
+      </w:r>
+      <w:proofErr w:type="spellStart"/>
+      <w:proofErr w:type="gramEnd"/>
+      <w:r>
+        <w:t>adb</w:t>
+      </w:r>
+      <w:proofErr w:type="spellEnd"/>
+      <w:r>
+        <w:t xml:space="preserve"> shell</w:t>
+      </w:r>
+    </w:p>
+    <w:p>
+      <w:pPr>
+        <w:spacing w:line="360" w:lineRule="auto"/>
+        <w:ind w:left="360"/>
+        <w:jc w:val="both"/>
+        <w:rPr>
+          <w:sz w:val="22"/>
+        </w:rPr>
+      </w:pPr>
+      <w:r>
+        <w:rPr>
+          <w:sz w:val="22"/>
+        </w:rPr>
+        <w:t xml:space="preserve">[Note: On a Windows operating system the command is: </w:t>
+      </w:r>
+      <w:proofErr w:type="spellStart"/>
+      <w:r>
+        <w:rPr>
+          <w:sz w:val="22"/>
+        </w:rPr>
+        <w:t>adb</w:t>
+      </w:r>
+      <w:proofErr w:type="spellEnd"/>
+      <w:r>
+        <w:rPr>
+          <w:sz w:val="22"/>
+        </w:rPr>
+        <w:t xml:space="preserve"> shell]</w:t>
       </w:r>
     </w:p>
     <w:p>
@@ -4337,8 +5294,13 @@
         <w:jc w:val="both"/>
       </w:pPr>
       <w:r>
-        <w:t>run-as your_package_name</w:t>
-      </w:r>
+        <w:t xml:space="preserve">run-as </w:t>
+      </w:r>
+      <w:proofErr w:type="spellStart"/>
+      <w:r>
+        <w:t>your_package_name</w:t>
+      </w:r>
+      <w:proofErr w:type="spellEnd"/>
     </w:p>
     <w:p>
       <w:pPr>
@@ -4351,8 +5313,13 @@
         <w:jc w:val="both"/>
       </w:pPr>
       <w:r>
-        <w:t>cd shared_prefs</w:t>
-      </w:r>
+        <w:t xml:space="preserve">cd </w:t>
+      </w:r>
+      <w:proofErr w:type="spellStart"/>
+      <w:r>
+        <w:t>shared_prefs</w:t>
+      </w:r>
+      <w:proofErr w:type="spellEnd"/>
     </w:p>
     <w:p>
       <w:pPr>
@@ -4365,7 +5332,15 @@
         <w:jc w:val="both"/>
       </w:pPr>
       <w:r>
-        <w:t>cat MyPrfLogin.xml</w:t>
+        <w:t>cat MyPr</w:t>
+      </w:r>
+      <w:r>
+        <w:t>e</w:t>
+      </w:r>
+      <w:bookmarkStart w:id="0" w:name="_GoBack"/>
+      <w:bookmarkEnd w:id="0"/>
+      <w:r>
+        <w:t>fLogin.xml</w:t>
       </w:r>
     </w:p>
     <w:p>
@@ -4380,6 +5355,7 @@
         <w:rPr>
           <w:rFonts w:ascii="Calibri" w:hAnsi="Calibri"/>
         </w:rPr>
+        <w:lastRenderedPageBreak/>
         <w:t>Once you have executed the commends above you will be able to read the data which you stored using the app as shown the following image</w:t>
       </w:r>
       <w:r>
@@ -4809,12 +5785,14 @@
         </w:rPr>
         <w:t xml:space="preserve">using </w:t>
       </w:r>
+      <w:proofErr w:type="spellStart"/>
       <w:r>
         <w:rPr>
           <w:rFonts w:ascii="Calibri" w:hAnsi="Calibri"/>
         </w:rPr>
         <w:t>SharedPreferences</w:t>
       </w:r>
+      <w:proofErr w:type="spellEnd"/>
       <w:r>
         <w:rPr>
           <w:rFonts w:ascii="Calibri" w:hAnsi="Calibri"/>
@@ -4834,6 +5812,7 @@
         <w:rPr>
           <w:rFonts w:ascii="Calibri" w:hAnsi="Calibri"/>
         </w:rPr>
+        <w:lastRenderedPageBreak/>
         <w:t>To start encrypting the data using Cipher</w:t>
       </w:r>
       <w:r>
@@ -4918,14 +5897,30 @@
         <w:rPr>
           <w:rFonts w:ascii="Calibri" w:hAnsi="Calibri"/>
         </w:rPr>
-        <w:t xml:space="preserve"> before store it using </w:t>
-      </w:r>
+        <w:t xml:space="preserve"> before store it </w:t>
+      </w:r>
+      <w:proofErr w:type="gramStart"/>
+      <w:r>
+        <w:rPr>
+          <w:rFonts w:ascii="Calibri" w:hAnsi="Calibri"/>
+        </w:rPr>
+        <w:t>using</w:t>
+      </w:r>
+      <w:proofErr w:type="gramEnd"/>
+      <w:r>
+        <w:rPr>
+          <w:rFonts w:ascii="Calibri" w:hAnsi="Calibri"/>
+        </w:rPr>
+        <w:t xml:space="preserve"> </w:t>
+      </w:r>
+      <w:proofErr w:type="spellStart"/>
       <w:r>
         <w:rPr>
           <w:rFonts w:ascii="Calibri" w:hAnsi="Calibri"/>
         </w:rPr>
         <w:t>SharedPreferences</w:t>
       </w:r>
+      <w:proofErr w:type="spellEnd"/>
       <w:r>
         <w:rPr>
           <w:rFonts w:ascii="Calibri" w:hAnsi="Calibri"/>
@@ -5016,6 +6011,7 @@
         </w:rPr>
         <w:t>Make sure to replace “</w:t>
       </w:r>
+      <w:proofErr w:type="spellStart"/>
       <w:r>
         <w:rPr>
           <w:rFonts w:ascii="Menlo" w:hAnsi="Menlo" w:cs="Menlo"/>
@@ -5026,6 +6022,7 @@
         </w:rPr>
         <w:t>your_package_name</w:t>
       </w:r>
+      <w:proofErr w:type="spellEnd"/>
       <w:r>
         <w:rPr>
           <w:rFonts w:ascii="Menlo" w:hAnsi="Menlo" w:cs="Menlo"/>
@@ -5100,6 +6097,7 @@
         </w:rPr>
         <w:t xml:space="preserve">package </w:t>
       </w:r>
+      <w:proofErr w:type="spellStart"/>
       <w:r>
         <w:rPr>
           <w:rFonts w:ascii="Menlo" w:hAnsi="Menlo" w:cs="Menlo"/>
@@ -5110,6 +6108,7 @@
         </w:rPr>
         <w:t>your_package_name</w:t>
       </w:r>
+      <w:proofErr w:type="spellEnd"/>
       <w:r>
         <w:rPr>
           <w:rFonts w:ascii="Menlo" w:hAnsi="Menlo" w:cs="Menlo"/>
@@ -5152,15 +6151,27 @@
         </w:rPr>
         <w:t xml:space="preserve">import </w:t>
       </w:r>
-      <w:r>
-        <w:rPr>
-          <w:rFonts w:ascii="Menlo" w:hAnsi="Menlo" w:cs="Menlo"/>
-          <w:color w:val="000000"/>
-          <w:sz w:val="18"/>
-          <w:szCs w:val="18"/>
-          <w:bdr w:val="none" w:sz="0" w:space="0" w:color="auto"/>
-        </w:rPr>
-        <w:t>android.content.Context;</w:t>
+      <w:proofErr w:type="spellStart"/>
+      <w:r>
+        <w:rPr>
+          <w:rFonts w:ascii="Menlo" w:hAnsi="Menlo" w:cs="Menlo"/>
+          <w:color w:val="000000"/>
+          <w:sz w:val="18"/>
+          <w:szCs w:val="18"/>
+          <w:bdr w:val="none" w:sz="0" w:space="0" w:color="auto"/>
+        </w:rPr>
+        <w:t>android.content.Context</w:t>
+      </w:r>
+      <w:proofErr w:type="spellEnd"/>
+      <w:r>
+        <w:rPr>
+          <w:rFonts w:ascii="Menlo" w:hAnsi="Menlo" w:cs="Menlo"/>
+          <w:color w:val="000000"/>
+          <w:sz w:val="18"/>
+          <w:szCs w:val="18"/>
+          <w:bdr w:val="none" w:sz="0" w:space="0" w:color="auto"/>
+        </w:rPr>
+        <w:t>;</w:t>
       </w:r>
       <w:r>
         <w:rPr>
@@ -5184,15 +6195,27 @@
         </w:rPr>
         <w:t xml:space="preserve">import </w:t>
       </w:r>
-      <w:r>
-        <w:rPr>
-          <w:rFonts w:ascii="Menlo" w:hAnsi="Menlo" w:cs="Menlo"/>
-          <w:color w:val="000000"/>
-          <w:sz w:val="18"/>
-          <w:szCs w:val="18"/>
-          <w:bdr w:val="none" w:sz="0" w:space="0" w:color="auto"/>
-        </w:rPr>
-        <w:t>android.content.SharedPreferences;</w:t>
+      <w:proofErr w:type="spellStart"/>
+      <w:r>
+        <w:rPr>
+          <w:rFonts w:ascii="Menlo" w:hAnsi="Menlo" w:cs="Menlo"/>
+          <w:color w:val="000000"/>
+          <w:sz w:val="18"/>
+          <w:szCs w:val="18"/>
+          <w:bdr w:val="none" w:sz="0" w:space="0" w:color="auto"/>
+        </w:rPr>
+        <w:t>android.content.SharedPreferences</w:t>
+      </w:r>
+      <w:proofErr w:type="spellEnd"/>
+      <w:r>
+        <w:rPr>
+          <w:rFonts w:ascii="Menlo" w:hAnsi="Menlo" w:cs="Menlo"/>
+          <w:color w:val="000000"/>
+          <w:sz w:val="18"/>
+          <w:szCs w:val="18"/>
+          <w:bdr w:val="none" w:sz="0" w:space="0" w:color="auto"/>
+        </w:rPr>
+        <w:t>;</w:t>
       </w:r>
       <w:r>
         <w:rPr>
@@ -5248,15 +6271,27 @@
         </w:rPr>
         <w:t xml:space="preserve">import </w:t>
       </w:r>
-      <w:r>
-        <w:rPr>
-          <w:rFonts w:ascii="Menlo" w:hAnsi="Menlo" w:cs="Menlo"/>
-          <w:color w:val="000000"/>
-          <w:sz w:val="18"/>
-          <w:szCs w:val="18"/>
-          <w:bdr w:val="none" w:sz="0" w:space="0" w:color="auto"/>
-        </w:rPr>
-        <w:t>android.os.Bundle;</w:t>
+      <w:proofErr w:type="spellStart"/>
+      <w:r>
+        <w:rPr>
+          <w:rFonts w:ascii="Menlo" w:hAnsi="Menlo" w:cs="Menlo"/>
+          <w:color w:val="000000"/>
+          <w:sz w:val="18"/>
+          <w:szCs w:val="18"/>
+          <w:bdr w:val="none" w:sz="0" w:space="0" w:color="auto"/>
+        </w:rPr>
+        <w:t>android.os.Bundle</w:t>
+      </w:r>
+      <w:proofErr w:type="spellEnd"/>
+      <w:r>
+        <w:rPr>
+          <w:rFonts w:ascii="Menlo" w:hAnsi="Menlo" w:cs="Menlo"/>
+          <w:color w:val="000000"/>
+          <w:sz w:val="18"/>
+          <w:szCs w:val="18"/>
+          <w:bdr w:val="none" w:sz="0" w:space="0" w:color="auto"/>
+        </w:rPr>
+        <w:t>;</w:t>
       </w:r>
       <w:r>
         <w:rPr>
@@ -5280,15 +6315,27 @@
         </w:rPr>
         <w:t xml:space="preserve">import </w:t>
       </w:r>
-      <w:r>
-        <w:rPr>
-          <w:rFonts w:ascii="Menlo" w:hAnsi="Menlo" w:cs="Menlo"/>
-          <w:color w:val="000000"/>
-          <w:sz w:val="18"/>
-          <w:szCs w:val="18"/>
-          <w:bdr w:val="none" w:sz="0" w:space="0" w:color="auto"/>
-        </w:rPr>
-        <w:t>android.view.View;</w:t>
+      <w:proofErr w:type="spellStart"/>
+      <w:r>
+        <w:rPr>
+          <w:rFonts w:ascii="Menlo" w:hAnsi="Menlo" w:cs="Menlo"/>
+          <w:color w:val="000000"/>
+          <w:sz w:val="18"/>
+          <w:szCs w:val="18"/>
+          <w:bdr w:val="none" w:sz="0" w:space="0" w:color="auto"/>
+        </w:rPr>
+        <w:t>android.view.View</w:t>
+      </w:r>
+      <w:proofErr w:type="spellEnd"/>
+      <w:r>
+        <w:rPr>
+          <w:rFonts w:ascii="Menlo" w:hAnsi="Menlo" w:cs="Menlo"/>
+          <w:color w:val="000000"/>
+          <w:sz w:val="18"/>
+          <w:szCs w:val="18"/>
+          <w:bdr w:val="none" w:sz="0" w:space="0" w:color="auto"/>
+        </w:rPr>
+        <w:t>;</w:t>
       </w:r>
       <w:r>
         <w:rPr>
@@ -5312,15 +6359,27 @@
         </w:rPr>
         <w:t xml:space="preserve">import </w:t>
       </w:r>
-      <w:r>
-        <w:rPr>
-          <w:rFonts w:ascii="Menlo" w:hAnsi="Menlo" w:cs="Menlo"/>
-          <w:color w:val="000000"/>
-          <w:sz w:val="18"/>
-          <w:szCs w:val="18"/>
-          <w:bdr w:val="none" w:sz="0" w:space="0" w:color="auto"/>
-        </w:rPr>
-        <w:t>android.widget.Button;</w:t>
+      <w:proofErr w:type="spellStart"/>
+      <w:r>
+        <w:rPr>
+          <w:rFonts w:ascii="Menlo" w:hAnsi="Menlo" w:cs="Menlo"/>
+          <w:color w:val="000000"/>
+          <w:sz w:val="18"/>
+          <w:szCs w:val="18"/>
+          <w:bdr w:val="none" w:sz="0" w:space="0" w:color="auto"/>
+        </w:rPr>
+        <w:t>android.widget.Button</w:t>
+      </w:r>
+      <w:proofErr w:type="spellEnd"/>
+      <w:r>
+        <w:rPr>
+          <w:rFonts w:ascii="Menlo" w:hAnsi="Menlo" w:cs="Menlo"/>
+          <w:color w:val="000000"/>
+          <w:sz w:val="18"/>
+          <w:szCs w:val="18"/>
+          <w:bdr w:val="none" w:sz="0" w:space="0" w:color="auto"/>
+        </w:rPr>
+        <w:t>;</w:t>
       </w:r>
       <w:r>
         <w:rPr>
@@ -5344,15 +6403,27 @@
         </w:rPr>
         <w:t xml:space="preserve">import </w:t>
       </w:r>
-      <w:r>
-        <w:rPr>
-          <w:rFonts w:ascii="Menlo" w:hAnsi="Menlo" w:cs="Menlo"/>
-          <w:color w:val="000000"/>
-          <w:sz w:val="18"/>
-          <w:szCs w:val="18"/>
-          <w:bdr w:val="none" w:sz="0" w:space="0" w:color="auto"/>
-        </w:rPr>
-        <w:t>android.widget.EditText;</w:t>
+      <w:proofErr w:type="spellStart"/>
+      <w:r>
+        <w:rPr>
+          <w:rFonts w:ascii="Menlo" w:hAnsi="Menlo" w:cs="Menlo"/>
+          <w:color w:val="000000"/>
+          <w:sz w:val="18"/>
+          <w:szCs w:val="18"/>
+          <w:bdr w:val="none" w:sz="0" w:space="0" w:color="auto"/>
+        </w:rPr>
+        <w:t>android.widget.EditText</w:t>
+      </w:r>
+      <w:proofErr w:type="spellEnd"/>
+      <w:r>
+        <w:rPr>
+          <w:rFonts w:ascii="Menlo" w:hAnsi="Menlo" w:cs="Menlo"/>
+          <w:color w:val="000000"/>
+          <w:sz w:val="18"/>
+          <w:szCs w:val="18"/>
+          <w:bdr w:val="none" w:sz="0" w:space="0" w:color="auto"/>
+        </w:rPr>
+        <w:t>;</w:t>
       </w:r>
       <w:r>
         <w:rPr>
@@ -5376,15 +6447,27 @@
         </w:rPr>
         <w:t xml:space="preserve">import </w:t>
       </w:r>
-      <w:r>
-        <w:rPr>
-          <w:rFonts w:ascii="Menlo" w:hAnsi="Menlo" w:cs="Menlo"/>
-          <w:color w:val="000000"/>
-          <w:sz w:val="18"/>
-          <w:szCs w:val="18"/>
-          <w:bdr w:val="none" w:sz="0" w:space="0" w:color="auto"/>
-        </w:rPr>
-        <w:t>android.widget.Toast;</w:t>
+      <w:proofErr w:type="spellStart"/>
+      <w:r>
+        <w:rPr>
+          <w:rFonts w:ascii="Menlo" w:hAnsi="Menlo" w:cs="Menlo"/>
+          <w:color w:val="000000"/>
+          <w:sz w:val="18"/>
+          <w:szCs w:val="18"/>
+          <w:bdr w:val="none" w:sz="0" w:space="0" w:color="auto"/>
+        </w:rPr>
+        <w:t>android.widget.Toast</w:t>
+      </w:r>
+      <w:proofErr w:type="spellEnd"/>
+      <w:r>
+        <w:rPr>
+          <w:rFonts w:ascii="Menlo" w:hAnsi="Menlo" w:cs="Menlo"/>
+          <w:color w:val="000000"/>
+          <w:sz w:val="18"/>
+          <w:szCs w:val="18"/>
+          <w:bdr w:val="none" w:sz="0" w:space="0" w:color="auto"/>
+        </w:rPr>
+        <w:t>;</w:t>
       </w:r>
       <w:r>
         <w:rPr>
@@ -5418,15 +6501,27 @@
         </w:rPr>
         <w:t xml:space="preserve">public class </w:t>
       </w:r>
-      <w:r>
-        <w:rPr>
-          <w:rFonts w:ascii="Menlo" w:hAnsi="Menlo" w:cs="Menlo"/>
-          <w:color w:val="000000"/>
-          <w:sz w:val="18"/>
-          <w:szCs w:val="18"/>
-          <w:bdr w:val="none" w:sz="0" w:space="0" w:color="auto"/>
-        </w:rPr>
-        <w:t xml:space="preserve">MainActivity </w:t>
+      <w:proofErr w:type="spellStart"/>
+      <w:r>
+        <w:rPr>
+          <w:rFonts w:ascii="Menlo" w:hAnsi="Menlo" w:cs="Menlo"/>
+          <w:color w:val="000000"/>
+          <w:sz w:val="18"/>
+          <w:szCs w:val="18"/>
+          <w:bdr w:val="none" w:sz="0" w:space="0" w:color="auto"/>
+        </w:rPr>
+        <w:t>MainActivity</w:t>
+      </w:r>
+      <w:proofErr w:type="spellEnd"/>
+      <w:r>
+        <w:rPr>
+          <w:rFonts w:ascii="Menlo" w:hAnsi="Menlo" w:cs="Menlo"/>
+          <w:color w:val="000000"/>
+          <w:sz w:val="18"/>
+          <w:szCs w:val="18"/>
+          <w:bdr w:val="none" w:sz="0" w:space="0" w:color="auto"/>
+        </w:rPr>
+        <w:t xml:space="preserve"> </w:t>
       </w:r>
       <w:r>
         <w:rPr>
@@ -5440,15 +6535,27 @@
         </w:rPr>
         <w:t xml:space="preserve">extends </w:t>
       </w:r>
-      <w:r>
-        <w:rPr>
-          <w:rFonts w:ascii="Menlo" w:hAnsi="Menlo" w:cs="Menlo"/>
-          <w:color w:val="000000"/>
-          <w:sz w:val="18"/>
-          <w:szCs w:val="18"/>
-          <w:bdr w:val="none" w:sz="0" w:space="0" w:color="auto"/>
-        </w:rPr>
-        <w:t>AppCompatActivity {</w:t>
+      <w:proofErr w:type="spellStart"/>
+      <w:r>
+        <w:rPr>
+          <w:rFonts w:ascii="Menlo" w:hAnsi="Menlo" w:cs="Menlo"/>
+          <w:color w:val="000000"/>
+          <w:sz w:val="18"/>
+          <w:szCs w:val="18"/>
+          <w:bdr w:val="none" w:sz="0" w:space="0" w:color="auto"/>
+        </w:rPr>
+        <w:t>AppCompatActivity</w:t>
+      </w:r>
+      <w:proofErr w:type="spellEnd"/>
+      <w:r>
+        <w:rPr>
+          <w:rFonts w:ascii="Menlo" w:hAnsi="Menlo" w:cs="Menlo"/>
+          <w:color w:val="000000"/>
+          <w:sz w:val="18"/>
+          <w:szCs w:val="18"/>
+          <w:bdr w:val="none" w:sz="0" w:space="0" w:color="auto"/>
+        </w:rPr>
+        <w:t xml:space="preserve"> {</w:t>
       </w:r>
       <w:r>
         <w:rPr>
@@ -5527,7 +6634,33 @@
           <w:szCs w:val="18"/>
           <w:bdr w:val="none" w:sz="0" w:space="0" w:color="auto"/>
         </w:rPr>
-        <w:t xml:space="preserve">"MyPrefLogin" </w:t>
+        <w:t>"</w:t>
+      </w:r>
+      <w:proofErr w:type="spellStart"/>
+      <w:r>
+        <w:rPr>
+          <w:rFonts w:ascii="Menlo" w:hAnsi="Menlo" w:cs="Menlo"/>
+          <w:b/>
+          <w:bCs/>
+          <w:color w:val="008000"/>
+          <w:sz w:val="18"/>
+          <w:szCs w:val="18"/>
+          <w:bdr w:val="none" w:sz="0" w:space="0" w:color="auto"/>
+        </w:rPr>
+        <w:t>MyPrefLogin</w:t>
+      </w:r>
+      <w:proofErr w:type="spellEnd"/>
+      <w:r>
+        <w:rPr>
+          <w:rFonts w:ascii="Menlo" w:hAnsi="Menlo" w:cs="Menlo"/>
+          <w:b/>
+          <w:bCs/>
+          <w:color w:val="008000"/>
+          <w:sz w:val="18"/>
+          <w:szCs w:val="18"/>
+          <w:bdr w:val="none" w:sz="0" w:space="0" w:color="auto"/>
+        </w:rPr>
+        <w:t xml:space="preserve">" </w:t>
       </w:r>
       <w:r>
         <w:rPr>
@@ -5606,7 +6739,33 @@
           <w:szCs w:val="18"/>
           <w:bdr w:val="none" w:sz="0" w:space="0" w:color="auto"/>
         </w:rPr>
-        <w:t xml:space="preserve">"UsernameKey" </w:t>
+        <w:t>"</w:t>
+      </w:r>
+      <w:proofErr w:type="spellStart"/>
+      <w:r>
+        <w:rPr>
+          <w:rFonts w:ascii="Menlo" w:hAnsi="Menlo" w:cs="Menlo"/>
+          <w:b/>
+          <w:bCs/>
+          <w:color w:val="008000"/>
+          <w:sz w:val="18"/>
+          <w:szCs w:val="18"/>
+          <w:bdr w:val="none" w:sz="0" w:space="0" w:color="auto"/>
+        </w:rPr>
+        <w:t>UsernameKey</w:t>
+      </w:r>
+      <w:proofErr w:type="spellEnd"/>
+      <w:r>
+        <w:rPr>
+          <w:rFonts w:ascii="Menlo" w:hAnsi="Menlo" w:cs="Menlo"/>
+          <w:b/>
+          <w:bCs/>
+          <w:color w:val="008000"/>
+          <w:sz w:val="18"/>
+          <w:szCs w:val="18"/>
+          <w:bdr w:val="none" w:sz="0" w:space="0" w:color="auto"/>
+        </w:rPr>
+        <w:t xml:space="preserve">" </w:t>
       </w:r>
       <w:r>
         <w:rPr>
@@ -5685,7 +6844,33 @@
           <w:szCs w:val="18"/>
           <w:bdr w:val="none" w:sz="0" w:space="0" w:color="auto"/>
         </w:rPr>
-        <w:t xml:space="preserve">"PasswordKey" </w:t>
+        <w:t>"</w:t>
+      </w:r>
+      <w:proofErr w:type="spellStart"/>
+      <w:r>
+        <w:rPr>
+          <w:rFonts w:ascii="Menlo" w:hAnsi="Menlo" w:cs="Menlo"/>
+          <w:b/>
+          <w:bCs/>
+          <w:color w:val="008000"/>
+          <w:sz w:val="18"/>
+          <w:szCs w:val="18"/>
+          <w:bdr w:val="none" w:sz="0" w:space="0" w:color="auto"/>
+        </w:rPr>
+        <w:t>PasswordKey</w:t>
+      </w:r>
+      <w:proofErr w:type="spellEnd"/>
+      <w:r>
+        <w:rPr>
+          <w:rFonts w:ascii="Menlo" w:hAnsi="Menlo" w:cs="Menlo"/>
+          <w:b/>
+          <w:bCs/>
+          <w:color w:val="008000"/>
+          <w:sz w:val="18"/>
+          <w:szCs w:val="18"/>
+          <w:bdr w:val="none" w:sz="0" w:space="0" w:color="auto"/>
+        </w:rPr>
+        <w:t xml:space="preserve">" </w:t>
       </w:r>
       <w:r>
         <w:rPr>
@@ -5706,8 +6891,31 @@
           <w:bdr w:val="none" w:sz="0" w:space="0" w:color="auto"/>
         </w:rPr>
         <w:br/>
-        <w:t xml:space="preserve">    SharedPreferences </w:t>
-      </w:r>
+        <w:t xml:space="preserve">    </w:t>
+      </w:r>
+      <w:proofErr w:type="spellStart"/>
+      <w:r>
+        <w:rPr>
+          <w:rFonts w:ascii="Menlo" w:hAnsi="Menlo" w:cs="Menlo"/>
+          <w:color w:val="000000"/>
+          <w:sz w:val="18"/>
+          <w:szCs w:val="18"/>
+          <w:bdr w:val="none" w:sz="0" w:space="0" w:color="auto"/>
+        </w:rPr>
+        <w:t>SharedPreferences</w:t>
+      </w:r>
+      <w:proofErr w:type="spellEnd"/>
+      <w:r>
+        <w:rPr>
+          <w:rFonts w:ascii="Menlo" w:hAnsi="Menlo" w:cs="Menlo"/>
+          <w:color w:val="000000"/>
+          <w:sz w:val="18"/>
+          <w:szCs w:val="18"/>
+          <w:bdr w:val="none" w:sz="0" w:space="0" w:color="auto"/>
+        </w:rPr>
+        <w:t xml:space="preserve"> </w:t>
+      </w:r>
+      <w:proofErr w:type="spellStart"/>
       <w:r>
         <w:rPr>
           <w:rFonts w:ascii="Menlo" w:hAnsi="Menlo" w:cs="Menlo"/>
@@ -5720,6 +6928,7 @@
         </w:rPr>
         <w:t>mSharedPreferences</w:t>
       </w:r>
+      <w:proofErr w:type="spellEnd"/>
       <w:r>
         <w:rPr>
           <w:rFonts w:ascii="Menlo" w:hAnsi="Menlo" w:cs="Menlo"/>
@@ -5739,8 +6948,31 @@
           <w:bdr w:val="none" w:sz="0" w:space="0" w:color="auto"/>
         </w:rPr>
         <w:br/>
-        <w:t xml:space="preserve">    EditText </w:t>
-      </w:r>
+        <w:t xml:space="preserve">    </w:t>
+      </w:r>
+      <w:proofErr w:type="spellStart"/>
+      <w:r>
+        <w:rPr>
+          <w:rFonts w:ascii="Menlo" w:hAnsi="Menlo" w:cs="Menlo"/>
+          <w:color w:val="000000"/>
+          <w:sz w:val="18"/>
+          <w:szCs w:val="18"/>
+          <w:bdr w:val="none" w:sz="0" w:space="0" w:color="auto"/>
+        </w:rPr>
+        <w:t>EditText</w:t>
+      </w:r>
+      <w:proofErr w:type="spellEnd"/>
+      <w:r>
+        <w:rPr>
+          <w:rFonts w:ascii="Menlo" w:hAnsi="Menlo" w:cs="Menlo"/>
+          <w:color w:val="000000"/>
+          <w:sz w:val="18"/>
+          <w:szCs w:val="18"/>
+          <w:bdr w:val="none" w:sz="0" w:space="0" w:color="auto"/>
+        </w:rPr>
+        <w:t xml:space="preserve"> </w:t>
+      </w:r>
+      <w:proofErr w:type="spellStart"/>
       <w:r>
         <w:rPr>
           <w:rFonts w:ascii="Menlo" w:hAnsi="Menlo" w:cs="Menlo"/>
@@ -5753,6 +6985,7 @@
         </w:rPr>
         <w:t>mUsernameEditText</w:t>
       </w:r>
+      <w:proofErr w:type="spellEnd"/>
       <w:r>
         <w:rPr>
           <w:rFonts w:ascii="Menlo" w:hAnsi="Menlo" w:cs="Menlo"/>
@@ -5763,6 +6996,7 @@
         </w:rPr>
         <w:t xml:space="preserve">, </w:t>
       </w:r>
+      <w:proofErr w:type="spellStart"/>
       <w:r>
         <w:rPr>
           <w:rFonts w:ascii="Menlo" w:hAnsi="Menlo" w:cs="Menlo"/>
@@ -5775,6 +7009,7 @@
         </w:rPr>
         <w:t>mPasswordEditText</w:t>
       </w:r>
+      <w:proofErr w:type="spellEnd"/>
       <w:r>
         <w:rPr>
           <w:rFonts w:ascii="Menlo" w:hAnsi="Menlo" w:cs="Menlo"/>
@@ -5796,6 +7031,7 @@
         <w:br/>
         <w:t xml:space="preserve">    Button </w:t>
       </w:r>
+      <w:proofErr w:type="spellStart"/>
       <w:r>
         <w:rPr>
           <w:rFonts w:ascii="Menlo" w:hAnsi="Menlo" w:cs="Menlo"/>
@@ -5808,6 +7044,7 @@
         </w:rPr>
         <w:t>mStoreButton</w:t>
       </w:r>
+      <w:proofErr w:type="spellEnd"/>
       <w:r>
         <w:rPr>
           <w:rFonts w:ascii="Menlo" w:hAnsi="Menlo" w:cs="Menlo"/>
@@ -5872,15 +7109,49 @@
         </w:rPr>
         <w:t xml:space="preserve">protected void </w:t>
       </w:r>
-      <w:r>
-        <w:rPr>
-          <w:rFonts w:ascii="Menlo" w:hAnsi="Menlo" w:cs="Menlo"/>
-          <w:color w:val="000000"/>
-          <w:sz w:val="18"/>
-          <w:szCs w:val="18"/>
-          <w:bdr w:val="none" w:sz="0" w:space="0" w:color="auto"/>
-        </w:rPr>
-        <w:t>onCreate(Bundle savedInstanceState) {</w:t>
+      <w:proofErr w:type="spellStart"/>
+      <w:r>
+        <w:rPr>
+          <w:rFonts w:ascii="Menlo" w:hAnsi="Menlo" w:cs="Menlo"/>
+          <w:color w:val="000000"/>
+          <w:sz w:val="18"/>
+          <w:szCs w:val="18"/>
+          <w:bdr w:val="none" w:sz="0" w:space="0" w:color="auto"/>
+        </w:rPr>
+        <w:t>onCreate</w:t>
+      </w:r>
+      <w:proofErr w:type="spellEnd"/>
+      <w:r>
+        <w:rPr>
+          <w:rFonts w:ascii="Menlo" w:hAnsi="Menlo" w:cs="Menlo"/>
+          <w:color w:val="000000"/>
+          <w:sz w:val="18"/>
+          <w:szCs w:val="18"/>
+          <w:bdr w:val="none" w:sz="0" w:space="0" w:color="auto"/>
+        </w:rPr>
+        <w:t xml:space="preserve">(Bundle </w:t>
+      </w:r>
+      <w:proofErr w:type="spellStart"/>
+      <w:r>
+        <w:rPr>
+          <w:rFonts w:ascii="Menlo" w:hAnsi="Menlo" w:cs="Menlo"/>
+          <w:color w:val="000000"/>
+          <w:sz w:val="18"/>
+          <w:szCs w:val="18"/>
+          <w:bdr w:val="none" w:sz="0" w:space="0" w:color="auto"/>
+        </w:rPr>
+        <w:t>savedInstanceState</w:t>
+      </w:r>
+      <w:proofErr w:type="spellEnd"/>
+      <w:r>
+        <w:rPr>
+          <w:rFonts w:ascii="Menlo" w:hAnsi="Menlo" w:cs="Menlo"/>
+          <w:color w:val="000000"/>
+          <w:sz w:val="18"/>
+          <w:szCs w:val="18"/>
+          <w:bdr w:val="none" w:sz="0" w:space="0" w:color="auto"/>
+        </w:rPr>
+        <w:t>) {</w:t>
       </w:r>
       <w:r>
         <w:rPr>
@@ -5893,6 +7164,7 @@
         <w:br/>
         <w:t xml:space="preserve">        </w:t>
       </w:r>
+      <w:proofErr w:type="spellStart"/>
       <w:r>
         <w:rPr>
           <w:rFonts w:ascii="Menlo" w:hAnsi="Menlo" w:cs="Menlo"/>
@@ -5913,7 +7185,40 @@
           <w:szCs w:val="18"/>
           <w:bdr w:val="none" w:sz="0" w:space="0" w:color="auto"/>
         </w:rPr>
-        <w:t>.onCreate(savedInstanceState);</w:t>
+        <w:t>.onCreate</w:t>
+      </w:r>
+      <w:proofErr w:type="spellEnd"/>
+      <w:r>
+        <w:rPr>
+          <w:rFonts w:ascii="Menlo" w:hAnsi="Menlo" w:cs="Menlo"/>
+          <w:color w:val="000000"/>
+          <w:sz w:val="18"/>
+          <w:szCs w:val="18"/>
+          <w:bdr w:val="none" w:sz="0" w:space="0" w:color="auto"/>
+        </w:rPr>
+        <w:t>(</w:t>
+      </w:r>
+      <w:proofErr w:type="spellStart"/>
+      <w:r>
+        <w:rPr>
+          <w:rFonts w:ascii="Menlo" w:hAnsi="Menlo" w:cs="Menlo"/>
+          <w:color w:val="000000"/>
+          <w:sz w:val="18"/>
+          <w:szCs w:val="18"/>
+          <w:bdr w:val="none" w:sz="0" w:space="0" w:color="auto"/>
+        </w:rPr>
+        <w:t>savedInstanceState</w:t>
+      </w:r>
+      <w:proofErr w:type="spellEnd"/>
+      <w:r>
+        <w:rPr>
+          <w:rFonts w:ascii="Menlo" w:hAnsi="Menlo" w:cs="Menlo"/>
+          <w:color w:val="000000"/>
+          <w:sz w:val="18"/>
+          <w:szCs w:val="18"/>
+          <w:bdr w:val="none" w:sz="0" w:space="0" w:color="auto"/>
+        </w:rPr>
+        <w:t>);</w:t>
       </w:r>
       <w:r>
         <w:rPr>
@@ -5924,7 +7229,40 @@
           <w:bdr w:val="none" w:sz="0" w:space="0" w:color="auto"/>
         </w:rPr>
         <w:br/>
-        <w:t xml:space="preserve">        setContentView(R.layout.</w:t>
+        <w:t xml:space="preserve">        </w:t>
+      </w:r>
+      <w:proofErr w:type="spellStart"/>
+      <w:r>
+        <w:rPr>
+          <w:rFonts w:ascii="Menlo" w:hAnsi="Menlo" w:cs="Menlo"/>
+          <w:color w:val="000000"/>
+          <w:sz w:val="18"/>
+          <w:szCs w:val="18"/>
+          <w:bdr w:val="none" w:sz="0" w:space="0" w:color="auto"/>
+        </w:rPr>
+        <w:t>setContentView</w:t>
+      </w:r>
+      <w:proofErr w:type="spellEnd"/>
+      <w:r>
+        <w:rPr>
+          <w:rFonts w:ascii="Menlo" w:hAnsi="Menlo" w:cs="Menlo"/>
+          <w:color w:val="000000"/>
+          <w:sz w:val="18"/>
+          <w:szCs w:val="18"/>
+          <w:bdr w:val="none" w:sz="0" w:space="0" w:color="auto"/>
+        </w:rPr>
+        <w:t>(</w:t>
+      </w:r>
+      <w:proofErr w:type="spellStart"/>
+      <w:r>
+        <w:rPr>
+          <w:rFonts w:ascii="Menlo" w:hAnsi="Menlo" w:cs="Menlo"/>
+          <w:color w:val="000000"/>
+          <w:sz w:val="18"/>
+          <w:szCs w:val="18"/>
+          <w:bdr w:val="none" w:sz="0" w:space="0" w:color="auto"/>
+        </w:rPr>
+        <w:t>R.layout.</w:t>
       </w:r>
       <w:r>
         <w:rPr>
@@ -5940,6 +7278,7 @@
         </w:rPr>
         <w:t>activity_main</w:t>
       </w:r>
+      <w:proofErr w:type="spellEnd"/>
       <w:r>
         <w:rPr>
           <w:rFonts w:ascii="Menlo" w:hAnsi="Menlo" w:cs="Menlo"/>
@@ -5981,8 +7320,9 @@
           <w:szCs w:val="18"/>
           <w:bdr w:val="none" w:sz="0" w:space="0" w:color="auto"/>
         </w:rPr>
-        <w:t>// initialize  the username EditText  instance</w:t>
-      </w:r>
+        <w:t xml:space="preserve">// initialize  the username </w:t>
+      </w:r>
+      <w:proofErr w:type="spellStart"/>
       <w:r>
         <w:rPr>
           <w:rFonts w:ascii="Menlo" w:hAnsi="Menlo" w:cs="Menlo"/>
@@ -5993,9 +7333,35 @@
           <w:szCs w:val="18"/>
           <w:bdr w:val="none" w:sz="0" w:space="0" w:color="auto"/>
         </w:rPr>
+        <w:t>EditText</w:t>
+      </w:r>
+      <w:proofErr w:type="spellEnd"/>
+      <w:r>
+        <w:rPr>
+          <w:rFonts w:ascii="Menlo" w:hAnsi="Menlo" w:cs="Menlo"/>
+          <w:i/>
+          <w:iCs/>
+          <w:color w:val="808080"/>
+          <w:sz w:val="18"/>
+          <w:szCs w:val="18"/>
+          <w:bdr w:val="none" w:sz="0" w:space="0" w:color="auto"/>
+        </w:rPr>
+        <w:t xml:space="preserve">  instance</w:t>
+      </w:r>
+      <w:r>
+        <w:rPr>
+          <w:rFonts w:ascii="Menlo" w:hAnsi="Menlo" w:cs="Menlo"/>
+          <w:i/>
+          <w:iCs/>
+          <w:color w:val="808080"/>
+          <w:sz w:val="18"/>
+          <w:szCs w:val="18"/>
+          <w:bdr w:val="none" w:sz="0" w:space="0" w:color="auto"/>
+        </w:rPr>
         <w:br/>
         <w:t xml:space="preserve">        </w:t>
       </w:r>
+      <w:proofErr w:type="spellStart"/>
       <w:r>
         <w:rPr>
           <w:rFonts w:ascii="Menlo" w:hAnsi="Menlo" w:cs="Menlo"/>
@@ -6006,17 +7372,85 @@
           <w:szCs w:val="18"/>
           <w:bdr w:val="none" w:sz="0" w:space="0" w:color="auto"/>
         </w:rPr>
-        <w:t xml:space="preserve">mUsernameEditText </w:t>
-      </w:r>
-      <w:r>
-        <w:rPr>
-          <w:rFonts w:ascii="Menlo" w:hAnsi="Menlo" w:cs="Menlo"/>
-          <w:color w:val="000000"/>
-          <w:sz w:val="18"/>
-          <w:szCs w:val="18"/>
-          <w:bdr w:val="none" w:sz="0" w:space="0" w:color="auto"/>
-        </w:rPr>
-        <w:t>= (EditText)findViewById(R.id.</w:t>
+        <w:t>mUsernameEditText</w:t>
+      </w:r>
+      <w:proofErr w:type="spellEnd"/>
+      <w:r>
+        <w:rPr>
+          <w:rFonts w:ascii="Menlo" w:hAnsi="Menlo" w:cs="Menlo"/>
+          <w:b/>
+          <w:bCs/>
+          <w:color w:val="660E7A"/>
+          <w:sz w:val="18"/>
+          <w:szCs w:val="18"/>
+          <w:bdr w:val="none" w:sz="0" w:space="0" w:color="auto"/>
+        </w:rPr>
+        <w:t xml:space="preserve"> </w:t>
+      </w:r>
+      <w:r>
+        <w:rPr>
+          <w:rFonts w:ascii="Menlo" w:hAnsi="Menlo" w:cs="Menlo"/>
+          <w:color w:val="000000"/>
+          <w:sz w:val="18"/>
+          <w:szCs w:val="18"/>
+          <w:bdr w:val="none" w:sz="0" w:space="0" w:color="auto"/>
+        </w:rPr>
+        <w:t>= (</w:t>
+      </w:r>
+      <w:proofErr w:type="spellStart"/>
+      <w:r>
+        <w:rPr>
+          <w:rFonts w:ascii="Menlo" w:hAnsi="Menlo" w:cs="Menlo"/>
+          <w:color w:val="000000"/>
+          <w:sz w:val="18"/>
+          <w:szCs w:val="18"/>
+          <w:bdr w:val="none" w:sz="0" w:space="0" w:color="auto"/>
+        </w:rPr>
+        <w:t>EditText</w:t>
+      </w:r>
+      <w:proofErr w:type="spellEnd"/>
+      <w:r>
+        <w:rPr>
+          <w:rFonts w:ascii="Menlo" w:hAnsi="Menlo" w:cs="Menlo"/>
+          <w:color w:val="000000"/>
+          <w:sz w:val="18"/>
+          <w:szCs w:val="18"/>
+          <w:bdr w:val="none" w:sz="0" w:space="0" w:color="auto"/>
+        </w:rPr>
+        <w:t>)</w:t>
+      </w:r>
+      <w:proofErr w:type="spellStart"/>
+      <w:r>
+        <w:rPr>
+          <w:rFonts w:ascii="Menlo" w:hAnsi="Menlo" w:cs="Menlo"/>
+          <w:color w:val="000000"/>
+          <w:sz w:val="18"/>
+          <w:szCs w:val="18"/>
+          <w:bdr w:val="none" w:sz="0" w:space="0" w:color="auto"/>
+        </w:rPr>
+        <w:t>findViewById</w:t>
+      </w:r>
+      <w:proofErr w:type="spellEnd"/>
+      <w:r>
+        <w:rPr>
+          <w:rFonts w:ascii="Menlo" w:hAnsi="Menlo" w:cs="Menlo"/>
+          <w:color w:val="000000"/>
+          <w:sz w:val="18"/>
+          <w:szCs w:val="18"/>
+          <w:bdr w:val="none" w:sz="0" w:space="0" w:color="auto"/>
+        </w:rPr>
+        <w:t>(</w:t>
+      </w:r>
+      <w:proofErr w:type="spellStart"/>
+      <w:r>
+        <w:rPr>
+          <w:rFonts w:ascii="Menlo" w:hAnsi="Menlo" w:cs="Menlo"/>
+          <w:color w:val="000000"/>
+          <w:sz w:val="18"/>
+          <w:szCs w:val="18"/>
+          <w:bdr w:val="none" w:sz="0" w:space="0" w:color="auto"/>
+        </w:rPr>
+        <w:t>R.id.</w:t>
       </w:r>
       <w:r>
         <w:rPr>
@@ -6032,6 +7466,7 @@
         </w:rPr>
         <w:t>usernameEditText</w:t>
       </w:r>
+      <w:proofErr w:type="spellEnd"/>
       <w:r>
         <w:rPr>
           <w:rFonts w:ascii="Menlo" w:hAnsi="Menlo" w:cs="Menlo"/>
@@ -6073,8 +7508,9 @@
           <w:szCs w:val="18"/>
           <w:bdr w:val="none" w:sz="0" w:space="0" w:color="auto"/>
         </w:rPr>
-        <w:t>// initialize  the password  EditText instance</w:t>
-      </w:r>
+        <w:t xml:space="preserve">// initialize  the password  </w:t>
+      </w:r>
+      <w:proofErr w:type="spellStart"/>
       <w:r>
         <w:rPr>
           <w:rFonts w:ascii="Menlo" w:hAnsi="Menlo" w:cs="Menlo"/>
@@ -6085,9 +7521,35 @@
           <w:szCs w:val="18"/>
           <w:bdr w:val="none" w:sz="0" w:space="0" w:color="auto"/>
         </w:rPr>
+        <w:t>EditText</w:t>
+      </w:r>
+      <w:proofErr w:type="spellEnd"/>
+      <w:r>
+        <w:rPr>
+          <w:rFonts w:ascii="Menlo" w:hAnsi="Menlo" w:cs="Menlo"/>
+          <w:i/>
+          <w:iCs/>
+          <w:color w:val="808080"/>
+          <w:sz w:val="18"/>
+          <w:szCs w:val="18"/>
+          <w:bdr w:val="none" w:sz="0" w:space="0" w:color="auto"/>
+        </w:rPr>
+        <w:t xml:space="preserve"> instance</w:t>
+      </w:r>
+      <w:r>
+        <w:rPr>
+          <w:rFonts w:ascii="Menlo" w:hAnsi="Menlo" w:cs="Menlo"/>
+          <w:i/>
+          <w:iCs/>
+          <w:color w:val="808080"/>
+          <w:sz w:val="18"/>
+          <w:szCs w:val="18"/>
+          <w:bdr w:val="none" w:sz="0" w:space="0" w:color="auto"/>
+        </w:rPr>
         <w:br/>
         <w:t xml:space="preserve">        </w:t>
       </w:r>
+      <w:proofErr w:type="spellStart"/>
       <w:r>
         <w:rPr>
           <w:rFonts w:ascii="Menlo" w:hAnsi="Menlo" w:cs="Menlo"/>
@@ -6098,17 +7560,85 @@
           <w:szCs w:val="18"/>
           <w:bdr w:val="none" w:sz="0" w:space="0" w:color="auto"/>
         </w:rPr>
-        <w:t xml:space="preserve">mPasswordEditText </w:t>
-      </w:r>
-      <w:r>
-        <w:rPr>
-          <w:rFonts w:ascii="Menlo" w:hAnsi="Menlo" w:cs="Menlo"/>
-          <w:color w:val="000000"/>
-          <w:sz w:val="18"/>
-          <w:szCs w:val="18"/>
-          <w:bdr w:val="none" w:sz="0" w:space="0" w:color="auto"/>
-        </w:rPr>
-        <w:t>= (EditText)findViewById(R.id.</w:t>
+        <w:t>mPasswordEditText</w:t>
+      </w:r>
+      <w:proofErr w:type="spellEnd"/>
+      <w:r>
+        <w:rPr>
+          <w:rFonts w:ascii="Menlo" w:hAnsi="Menlo" w:cs="Menlo"/>
+          <w:b/>
+          <w:bCs/>
+          <w:color w:val="660E7A"/>
+          <w:sz w:val="18"/>
+          <w:szCs w:val="18"/>
+          <w:bdr w:val="none" w:sz="0" w:space="0" w:color="auto"/>
+        </w:rPr>
+        <w:t xml:space="preserve"> </w:t>
+      </w:r>
+      <w:r>
+        <w:rPr>
+          <w:rFonts w:ascii="Menlo" w:hAnsi="Menlo" w:cs="Menlo"/>
+          <w:color w:val="000000"/>
+          <w:sz w:val="18"/>
+          <w:szCs w:val="18"/>
+          <w:bdr w:val="none" w:sz="0" w:space="0" w:color="auto"/>
+        </w:rPr>
+        <w:t>= (</w:t>
+      </w:r>
+      <w:proofErr w:type="spellStart"/>
+      <w:r>
+        <w:rPr>
+          <w:rFonts w:ascii="Menlo" w:hAnsi="Menlo" w:cs="Menlo"/>
+          <w:color w:val="000000"/>
+          <w:sz w:val="18"/>
+          <w:szCs w:val="18"/>
+          <w:bdr w:val="none" w:sz="0" w:space="0" w:color="auto"/>
+        </w:rPr>
+        <w:t>EditText</w:t>
+      </w:r>
+      <w:proofErr w:type="spellEnd"/>
+      <w:r>
+        <w:rPr>
+          <w:rFonts w:ascii="Menlo" w:hAnsi="Menlo" w:cs="Menlo"/>
+          <w:color w:val="000000"/>
+          <w:sz w:val="18"/>
+          <w:szCs w:val="18"/>
+          <w:bdr w:val="none" w:sz="0" w:space="0" w:color="auto"/>
+        </w:rPr>
+        <w:t>)</w:t>
+      </w:r>
+      <w:proofErr w:type="spellStart"/>
+      <w:r>
+        <w:rPr>
+          <w:rFonts w:ascii="Menlo" w:hAnsi="Menlo" w:cs="Menlo"/>
+          <w:color w:val="000000"/>
+          <w:sz w:val="18"/>
+          <w:szCs w:val="18"/>
+          <w:bdr w:val="none" w:sz="0" w:space="0" w:color="auto"/>
+        </w:rPr>
+        <w:t>findViewById</w:t>
+      </w:r>
+      <w:proofErr w:type="spellEnd"/>
+      <w:r>
+        <w:rPr>
+          <w:rFonts w:ascii="Menlo" w:hAnsi="Menlo" w:cs="Menlo"/>
+          <w:color w:val="000000"/>
+          <w:sz w:val="18"/>
+          <w:szCs w:val="18"/>
+          <w:bdr w:val="none" w:sz="0" w:space="0" w:color="auto"/>
+        </w:rPr>
+        <w:t>(</w:t>
+      </w:r>
+      <w:proofErr w:type="spellStart"/>
+      <w:r>
+        <w:rPr>
+          <w:rFonts w:ascii="Menlo" w:hAnsi="Menlo" w:cs="Menlo"/>
+          <w:color w:val="000000"/>
+          <w:sz w:val="18"/>
+          <w:szCs w:val="18"/>
+          <w:bdr w:val="none" w:sz="0" w:space="0" w:color="auto"/>
+        </w:rPr>
+        <w:t>R.id.</w:t>
       </w:r>
       <w:r>
         <w:rPr>
@@ -6124,6 +7654,7 @@
         </w:rPr>
         <w:t>passwordEditText</w:t>
       </w:r>
+      <w:proofErr w:type="spellEnd"/>
       <w:r>
         <w:rPr>
           <w:rFonts w:ascii="Menlo" w:hAnsi="Menlo" w:cs="Menlo"/>
@@ -6180,6 +7711,7 @@
         <w:br/>
         <w:t xml:space="preserve">        </w:t>
       </w:r>
+      <w:proofErr w:type="spellStart"/>
       <w:r>
         <w:rPr>
           <w:rFonts w:ascii="Menlo" w:hAnsi="Menlo" w:cs="Menlo"/>
@@ -6190,17 +7722,63 @@
           <w:szCs w:val="18"/>
           <w:bdr w:val="none" w:sz="0" w:space="0" w:color="auto"/>
         </w:rPr>
-        <w:t xml:space="preserve">mStoreButton </w:t>
-      </w:r>
-      <w:r>
-        <w:rPr>
-          <w:rFonts w:ascii="Menlo" w:hAnsi="Menlo" w:cs="Menlo"/>
-          <w:color w:val="000000"/>
-          <w:sz w:val="18"/>
-          <w:szCs w:val="18"/>
-          <w:bdr w:val="none" w:sz="0" w:space="0" w:color="auto"/>
-        </w:rPr>
-        <w:t>= (Button) findViewById(R.id.</w:t>
+        <w:t>mStoreButton</w:t>
+      </w:r>
+      <w:proofErr w:type="spellEnd"/>
+      <w:r>
+        <w:rPr>
+          <w:rFonts w:ascii="Menlo" w:hAnsi="Menlo" w:cs="Menlo"/>
+          <w:b/>
+          <w:bCs/>
+          <w:color w:val="660E7A"/>
+          <w:sz w:val="18"/>
+          <w:szCs w:val="18"/>
+          <w:bdr w:val="none" w:sz="0" w:space="0" w:color="auto"/>
+        </w:rPr>
+        <w:t xml:space="preserve"> </w:t>
+      </w:r>
+      <w:r>
+        <w:rPr>
+          <w:rFonts w:ascii="Menlo" w:hAnsi="Menlo" w:cs="Menlo"/>
+          <w:color w:val="000000"/>
+          <w:sz w:val="18"/>
+          <w:szCs w:val="18"/>
+          <w:bdr w:val="none" w:sz="0" w:space="0" w:color="auto"/>
+        </w:rPr>
+        <w:t xml:space="preserve">= (Button) </w:t>
+      </w:r>
+      <w:proofErr w:type="spellStart"/>
+      <w:r>
+        <w:rPr>
+          <w:rFonts w:ascii="Menlo" w:hAnsi="Menlo" w:cs="Menlo"/>
+          <w:color w:val="000000"/>
+          <w:sz w:val="18"/>
+          <w:szCs w:val="18"/>
+          <w:bdr w:val="none" w:sz="0" w:space="0" w:color="auto"/>
+        </w:rPr>
+        <w:t>findViewById</w:t>
+      </w:r>
+      <w:proofErr w:type="spellEnd"/>
+      <w:r>
+        <w:rPr>
+          <w:rFonts w:ascii="Menlo" w:hAnsi="Menlo" w:cs="Menlo"/>
+          <w:color w:val="000000"/>
+          <w:sz w:val="18"/>
+          <w:szCs w:val="18"/>
+          <w:bdr w:val="none" w:sz="0" w:space="0" w:color="auto"/>
+        </w:rPr>
+        <w:t>(</w:t>
+      </w:r>
+      <w:proofErr w:type="spellStart"/>
+      <w:r>
+        <w:rPr>
+          <w:rFonts w:ascii="Menlo" w:hAnsi="Menlo" w:cs="Menlo"/>
+          <w:color w:val="000000"/>
+          <w:sz w:val="18"/>
+          <w:szCs w:val="18"/>
+          <w:bdr w:val="none" w:sz="0" w:space="0" w:color="auto"/>
+        </w:rPr>
+        <w:t>R.id.</w:t>
       </w:r>
       <w:r>
         <w:rPr>
@@ -6216,6 +7794,7 @@
         </w:rPr>
         <w:t>storeButton</w:t>
       </w:r>
+      <w:proofErr w:type="spellEnd"/>
       <w:r>
         <w:rPr>
           <w:rFonts w:ascii="Menlo" w:hAnsi="Menlo" w:cs="Menlo"/>
@@ -6257,8 +7836,9 @@
           <w:szCs w:val="18"/>
           <w:bdr w:val="none" w:sz="0" w:space="0" w:color="auto"/>
         </w:rPr>
-        <w:t>// initialize SharedPreferences</w:t>
-      </w:r>
+        <w:t xml:space="preserve">// initialize </w:t>
+      </w:r>
+      <w:proofErr w:type="spellStart"/>
       <w:r>
         <w:rPr>
           <w:rFonts w:ascii="Menlo" w:hAnsi="Menlo" w:cs="Menlo"/>
@@ -6269,9 +7849,23 @@
           <w:szCs w:val="18"/>
           <w:bdr w:val="none" w:sz="0" w:space="0" w:color="auto"/>
         </w:rPr>
+        <w:t>SharedPreferences</w:t>
+      </w:r>
+      <w:proofErr w:type="spellEnd"/>
+      <w:r>
+        <w:rPr>
+          <w:rFonts w:ascii="Menlo" w:hAnsi="Menlo" w:cs="Menlo"/>
+          <w:i/>
+          <w:iCs/>
+          <w:color w:val="808080"/>
+          <w:sz w:val="18"/>
+          <w:szCs w:val="18"/>
+          <w:bdr w:val="none" w:sz="0" w:space="0" w:color="auto"/>
+        </w:rPr>
         <w:br/>
         <w:t xml:space="preserve">        </w:t>
       </w:r>
+      <w:proofErr w:type="spellStart"/>
       <w:r>
         <w:rPr>
           <w:rFonts w:ascii="Menlo" w:hAnsi="Menlo" w:cs="Menlo"/>
@@ -6282,17 +7876,52 @@
           <w:szCs w:val="18"/>
           <w:bdr w:val="none" w:sz="0" w:space="0" w:color="auto"/>
         </w:rPr>
-        <w:t xml:space="preserve">mSharedPreferences </w:t>
-      </w:r>
-      <w:r>
-        <w:rPr>
-          <w:rFonts w:ascii="Menlo" w:hAnsi="Menlo" w:cs="Menlo"/>
-          <w:color w:val="000000"/>
-          <w:sz w:val="18"/>
-          <w:szCs w:val="18"/>
-          <w:bdr w:val="none" w:sz="0" w:space="0" w:color="auto"/>
-        </w:rPr>
-        <w:t>= getSharedPreferences(</w:t>
+        <w:t>mSharedPreferences</w:t>
+      </w:r>
+      <w:proofErr w:type="spellEnd"/>
+      <w:r>
+        <w:rPr>
+          <w:rFonts w:ascii="Menlo" w:hAnsi="Menlo" w:cs="Menlo"/>
+          <w:b/>
+          <w:bCs/>
+          <w:color w:val="660E7A"/>
+          <w:sz w:val="18"/>
+          <w:szCs w:val="18"/>
+          <w:bdr w:val="none" w:sz="0" w:space="0" w:color="auto"/>
+        </w:rPr>
+        <w:t xml:space="preserve"> </w:t>
+      </w:r>
+      <w:r>
+        <w:rPr>
+          <w:rFonts w:ascii="Menlo" w:hAnsi="Menlo" w:cs="Menlo"/>
+          <w:color w:val="000000"/>
+          <w:sz w:val="18"/>
+          <w:szCs w:val="18"/>
+          <w:bdr w:val="none" w:sz="0" w:space="0" w:color="auto"/>
+        </w:rPr>
+        <w:t xml:space="preserve">= </w:t>
+      </w:r>
+      <w:proofErr w:type="spellStart"/>
+      <w:r>
+        <w:rPr>
+          <w:rFonts w:ascii="Menlo" w:hAnsi="Menlo" w:cs="Menlo"/>
+          <w:color w:val="000000"/>
+          <w:sz w:val="18"/>
+          <w:szCs w:val="18"/>
+          <w:bdr w:val="none" w:sz="0" w:space="0" w:color="auto"/>
+        </w:rPr>
+        <w:t>getSharedPreferences</w:t>
+      </w:r>
+      <w:proofErr w:type="spellEnd"/>
+      <w:r>
+        <w:rPr>
+          <w:rFonts w:ascii="Menlo" w:hAnsi="Menlo" w:cs="Menlo"/>
+          <w:color w:val="000000"/>
+          <w:sz w:val="18"/>
+          <w:szCs w:val="18"/>
+          <w:bdr w:val="none" w:sz="0" w:space="0" w:color="auto"/>
+        </w:rPr>
+        <w:t>(</w:t>
       </w:r>
       <w:r>
         <w:rPr>
@@ -6316,7 +7945,18 @@
           <w:szCs w:val="18"/>
           <w:bdr w:val="none" w:sz="0" w:space="0" w:color="auto"/>
         </w:rPr>
-        <w:t>, Context.</w:t>
+        <w:t xml:space="preserve">, </w:t>
+      </w:r>
+      <w:proofErr w:type="spellStart"/>
+      <w:r>
+        <w:rPr>
+          <w:rFonts w:ascii="Menlo" w:hAnsi="Menlo" w:cs="Menlo"/>
+          <w:color w:val="000000"/>
+          <w:sz w:val="18"/>
+          <w:szCs w:val="18"/>
+          <w:bdr w:val="none" w:sz="0" w:space="0" w:color="auto"/>
+        </w:rPr>
+        <w:t>Context.</w:t>
       </w:r>
       <w:r>
         <w:rPr>
@@ -6332,6 +7972,7 @@
         </w:rPr>
         <w:t>MODE_PRIVATE</w:t>
       </w:r>
+      <w:proofErr w:type="spellEnd"/>
       <w:r>
         <w:rPr>
           <w:rFonts w:ascii="Menlo" w:hAnsi="Menlo" w:cs="Menlo"/>
@@ -6388,6 +8029,7 @@
         <w:br/>
         <w:t xml:space="preserve">        </w:t>
       </w:r>
+      <w:proofErr w:type="spellStart"/>
       <w:r>
         <w:rPr>
           <w:rFonts w:ascii="Menlo" w:hAnsi="Menlo" w:cs="Menlo"/>
@@ -6408,7 +8050,18 @@
           <w:szCs w:val="18"/>
           <w:bdr w:val="none" w:sz="0" w:space="0" w:color="auto"/>
         </w:rPr>
-        <w:t>.setOnClickListener(</w:t>
+        <w:t>.setOnClickListener</w:t>
+      </w:r>
+      <w:proofErr w:type="spellEnd"/>
+      <w:r>
+        <w:rPr>
+          <w:rFonts w:ascii="Menlo" w:hAnsi="Menlo" w:cs="Menlo"/>
+          <w:color w:val="000000"/>
+          <w:sz w:val="18"/>
+          <w:szCs w:val="18"/>
+          <w:bdr w:val="none" w:sz="0" w:space="0" w:color="auto"/>
+        </w:rPr>
+        <w:t>(</w:t>
       </w:r>
       <w:r>
         <w:rPr>
@@ -6422,15 +8075,27 @@
         </w:rPr>
         <w:t xml:space="preserve">new </w:t>
       </w:r>
-      <w:r>
-        <w:rPr>
-          <w:rFonts w:ascii="Menlo" w:hAnsi="Menlo" w:cs="Menlo"/>
-          <w:color w:val="000000"/>
-          <w:sz w:val="18"/>
-          <w:szCs w:val="18"/>
-          <w:bdr w:val="none" w:sz="0" w:space="0" w:color="auto"/>
-        </w:rPr>
-        <w:t>View.OnClickListener() {</w:t>
+      <w:proofErr w:type="spellStart"/>
+      <w:r>
+        <w:rPr>
+          <w:rFonts w:ascii="Menlo" w:hAnsi="Menlo" w:cs="Menlo"/>
+          <w:color w:val="000000"/>
+          <w:sz w:val="18"/>
+          <w:szCs w:val="18"/>
+          <w:bdr w:val="none" w:sz="0" w:space="0" w:color="auto"/>
+        </w:rPr>
+        <w:t>View.OnClickListener</w:t>
+      </w:r>
+      <w:proofErr w:type="spellEnd"/>
+      <w:r>
+        <w:rPr>
+          <w:rFonts w:ascii="Menlo" w:hAnsi="Menlo" w:cs="Menlo"/>
+          <w:color w:val="000000"/>
+          <w:sz w:val="18"/>
+          <w:szCs w:val="18"/>
+          <w:bdr w:val="none" w:sz="0" w:space="0" w:color="auto"/>
+        </w:rPr>
+        <w:t>() {</w:t>
       </w:r>
       <w:r>
         <w:rPr>
@@ -6462,6 +8127,16 @@
           <w:bdr w:val="none" w:sz="0" w:space="0" w:color="auto"/>
         </w:rPr>
         <w:br/>
+      </w:r>
+      <w:r>
+        <w:rPr>
+          <w:rFonts w:ascii="Menlo" w:hAnsi="Menlo" w:cs="Menlo"/>
+          <w:color w:val="808000"/>
+          <w:sz w:val="18"/>
+          <w:szCs w:val="18"/>
+          <w:bdr w:val="none" w:sz="0" w:space="0" w:color="auto"/>
+        </w:rPr>
+        <w:lastRenderedPageBreak/>
         <w:t xml:space="preserve">            </w:t>
       </w:r>
       <w:r>
@@ -6476,15 +8151,27 @@
         </w:rPr>
         <w:t xml:space="preserve">public void </w:t>
       </w:r>
-      <w:r>
-        <w:rPr>
-          <w:rFonts w:ascii="Menlo" w:hAnsi="Menlo" w:cs="Menlo"/>
-          <w:color w:val="000000"/>
-          <w:sz w:val="18"/>
-          <w:szCs w:val="18"/>
-          <w:bdr w:val="none" w:sz="0" w:space="0" w:color="auto"/>
-        </w:rPr>
-        <w:t>onClick(View view) {</w:t>
+      <w:proofErr w:type="spellStart"/>
+      <w:r>
+        <w:rPr>
+          <w:rFonts w:ascii="Menlo" w:hAnsi="Menlo" w:cs="Menlo"/>
+          <w:color w:val="000000"/>
+          <w:sz w:val="18"/>
+          <w:szCs w:val="18"/>
+          <w:bdr w:val="none" w:sz="0" w:space="0" w:color="auto"/>
+        </w:rPr>
+        <w:t>onClick</w:t>
+      </w:r>
+      <w:proofErr w:type="spellEnd"/>
+      <w:r>
+        <w:rPr>
+          <w:rFonts w:ascii="Menlo" w:hAnsi="Menlo" w:cs="Menlo"/>
+          <w:color w:val="000000"/>
+          <w:sz w:val="18"/>
+          <w:szCs w:val="18"/>
+          <w:bdr w:val="none" w:sz="0" w:space="0" w:color="auto"/>
+        </w:rPr>
+        <w:t>(View view) {</w:t>
       </w:r>
       <w:r>
         <w:rPr>
@@ -6535,16 +8222,29 @@
         <w:br/>
         <w:t xml:space="preserve">                </w:t>
       </w:r>
-      <w:r>
-        <w:rPr>
-          <w:rFonts w:ascii="Menlo" w:hAnsi="Menlo" w:cs="Menlo"/>
-          <w:color w:val="000000"/>
-          <w:sz w:val="18"/>
-          <w:szCs w:val="18"/>
-          <w:bdr w:val="none" w:sz="0" w:space="0" w:color="auto"/>
-        </w:rPr>
-        <w:t xml:space="preserve">SharedPreferences.Editor editor = </w:t>
-      </w:r>
+      <w:proofErr w:type="spellStart"/>
+      <w:r>
+        <w:rPr>
+          <w:rFonts w:ascii="Menlo" w:hAnsi="Menlo" w:cs="Menlo"/>
+          <w:color w:val="000000"/>
+          <w:sz w:val="18"/>
+          <w:szCs w:val="18"/>
+          <w:bdr w:val="none" w:sz="0" w:space="0" w:color="auto"/>
+        </w:rPr>
+        <w:t>SharedPreferences.Editor</w:t>
+      </w:r>
+      <w:proofErr w:type="spellEnd"/>
+      <w:r>
+        <w:rPr>
+          <w:rFonts w:ascii="Menlo" w:hAnsi="Menlo" w:cs="Menlo"/>
+          <w:color w:val="000000"/>
+          <w:sz w:val="18"/>
+          <w:szCs w:val="18"/>
+          <w:bdr w:val="none" w:sz="0" w:space="0" w:color="auto"/>
+        </w:rPr>
+        <w:t xml:space="preserve"> editor = </w:t>
+      </w:r>
+      <w:proofErr w:type="spellStart"/>
       <w:r>
         <w:rPr>
           <w:rFonts w:ascii="Menlo" w:hAnsi="Menlo" w:cs="Menlo"/>
@@ -6565,7 +8265,18 @@
           <w:szCs w:val="18"/>
           <w:bdr w:val="none" w:sz="0" w:space="0" w:color="auto"/>
         </w:rPr>
-        <w:t>.edit();</w:t>
+        <w:t>.edit</w:t>
+      </w:r>
+      <w:proofErr w:type="spellEnd"/>
+      <w:r>
+        <w:rPr>
+          <w:rFonts w:ascii="Menlo" w:hAnsi="Menlo" w:cs="Menlo"/>
+          <w:color w:val="000000"/>
+          <w:sz w:val="18"/>
+          <w:szCs w:val="18"/>
+          <w:bdr w:val="none" w:sz="0" w:space="0" w:color="auto"/>
+        </w:rPr>
+        <w:t>();</w:t>
       </w:r>
       <w:r>
         <w:rPr>
@@ -6605,6 +8316,7 @@
         <w:br/>
         <w:t xml:space="preserve">                </w:t>
       </w:r>
+      <w:proofErr w:type="spellStart"/>
       <w:r>
         <w:rPr>
           <w:rFonts w:ascii="Menlo" w:hAnsi="Menlo" w:cs="Menlo"/>
@@ -6614,7 +8326,19 @@
           <w:bdr w:val="none" w:sz="0" w:space="0" w:color="auto"/>
           <w:shd w:val="clear" w:color="auto" w:fill="C5E0B3" w:themeFill="accent6" w:themeFillTint="66"/>
         </w:rPr>
-        <w:t>editor.putString(</w:t>
+        <w:t>editor.putString</w:t>
+      </w:r>
+      <w:proofErr w:type="spellEnd"/>
+      <w:r>
+        <w:rPr>
+          <w:rFonts w:ascii="Menlo" w:hAnsi="Menlo" w:cs="Menlo"/>
+          <w:color w:val="000000"/>
+          <w:sz w:val="18"/>
+          <w:szCs w:val="18"/>
+          <w:bdr w:val="none" w:sz="0" w:space="0" w:color="auto"/>
+          <w:shd w:val="clear" w:color="auto" w:fill="C5E0B3" w:themeFill="accent6" w:themeFillTint="66"/>
+        </w:rPr>
+        <w:t>(</w:t>
       </w:r>
       <w:r>
         <w:rPr>
@@ -6642,6 +8366,7 @@
         </w:rPr>
         <w:t>, cipher(</w:t>
       </w:r>
+      <w:proofErr w:type="spellStart"/>
       <w:r>
         <w:rPr>
           <w:rFonts w:ascii="Menlo" w:hAnsi="Menlo" w:cs="Menlo"/>
@@ -6664,7 +8389,43 @@
           <w:bdr w:val="none" w:sz="0" w:space="0" w:color="auto"/>
           <w:shd w:val="clear" w:color="auto" w:fill="C5E0B3" w:themeFill="accent6" w:themeFillTint="66"/>
         </w:rPr>
-        <w:t>.getText().toString(),</w:t>
+        <w:t>.getText</w:t>
+      </w:r>
+      <w:proofErr w:type="spellEnd"/>
+      <w:r>
+        <w:rPr>
+          <w:rFonts w:ascii="Menlo" w:hAnsi="Menlo" w:cs="Menlo"/>
+          <w:color w:val="000000"/>
+          <w:sz w:val="18"/>
+          <w:szCs w:val="18"/>
+          <w:bdr w:val="none" w:sz="0" w:space="0" w:color="auto"/>
+          <w:shd w:val="clear" w:color="auto" w:fill="C5E0B3" w:themeFill="accent6" w:themeFillTint="66"/>
+        </w:rPr>
+        <w:t>().</w:t>
+      </w:r>
+      <w:proofErr w:type="spellStart"/>
+      <w:r>
+        <w:rPr>
+          <w:rFonts w:ascii="Menlo" w:hAnsi="Menlo" w:cs="Menlo"/>
+          <w:color w:val="000000"/>
+          <w:sz w:val="18"/>
+          <w:szCs w:val="18"/>
+          <w:bdr w:val="none" w:sz="0" w:space="0" w:color="auto"/>
+          <w:shd w:val="clear" w:color="auto" w:fill="C5E0B3" w:themeFill="accent6" w:themeFillTint="66"/>
+        </w:rPr>
+        <w:t>toString</w:t>
+      </w:r>
+      <w:proofErr w:type="spellEnd"/>
+      <w:r>
+        <w:rPr>
+          <w:rFonts w:ascii="Menlo" w:hAnsi="Menlo" w:cs="Menlo"/>
+          <w:color w:val="000000"/>
+          <w:sz w:val="18"/>
+          <w:szCs w:val="18"/>
+          <w:bdr w:val="none" w:sz="0" w:space="0" w:color="auto"/>
+          <w:shd w:val="clear" w:color="auto" w:fill="C5E0B3" w:themeFill="accent6" w:themeFillTint="66"/>
+        </w:rPr>
+        <w:t>(),</w:t>
       </w:r>
       <w:r>
         <w:rPr>
@@ -6727,6 +8488,7 @@
         <w:br/>
         <w:t xml:space="preserve">                </w:t>
       </w:r>
+      <w:proofErr w:type="spellStart"/>
       <w:r>
         <w:rPr>
           <w:rFonts w:ascii="Menlo" w:hAnsi="Menlo" w:cs="Menlo"/>
@@ -6736,8 +8498,21 @@
           <w:bdr w:val="none" w:sz="0" w:space="0" w:color="auto"/>
           <w:shd w:val="clear" w:color="auto" w:fill="C5E0B3" w:themeFill="accent6" w:themeFillTint="66"/>
         </w:rPr>
-        <w:t>editor.putString(</w:t>
-      </w:r>
+        <w:t>editor.putString</w:t>
+      </w:r>
+      <w:proofErr w:type="spellEnd"/>
+      <w:r>
+        <w:rPr>
+          <w:rFonts w:ascii="Menlo" w:hAnsi="Menlo" w:cs="Menlo"/>
+          <w:color w:val="000000"/>
+          <w:sz w:val="18"/>
+          <w:szCs w:val="18"/>
+          <w:bdr w:val="none" w:sz="0" w:space="0" w:color="auto"/>
+          <w:shd w:val="clear" w:color="auto" w:fill="C5E0B3" w:themeFill="accent6" w:themeFillTint="66"/>
+        </w:rPr>
+        <w:t>(</w:t>
+      </w:r>
+      <w:proofErr w:type="spellStart"/>
       <w:r>
         <w:rPr>
           <w:rFonts w:ascii="Menlo" w:hAnsi="Menlo" w:cs="Menlo"/>
@@ -6762,8 +8537,21 @@
           <w:bdr w:val="none" w:sz="0" w:space="0" w:color="auto"/>
           <w:shd w:val="clear" w:color="auto" w:fill="C5E0B3" w:themeFill="accent6" w:themeFillTint="66"/>
         </w:rPr>
-        <w:t xml:space="preserve">,cipher( </w:t>
-      </w:r>
+        <w:t>,cipher</w:t>
+      </w:r>
+      <w:proofErr w:type="spellEnd"/>
+      <w:r>
+        <w:rPr>
+          <w:rFonts w:ascii="Menlo" w:hAnsi="Menlo" w:cs="Menlo"/>
+          <w:color w:val="000000"/>
+          <w:sz w:val="18"/>
+          <w:szCs w:val="18"/>
+          <w:bdr w:val="none" w:sz="0" w:space="0" w:color="auto"/>
+          <w:shd w:val="clear" w:color="auto" w:fill="C5E0B3" w:themeFill="accent6" w:themeFillTint="66"/>
+        </w:rPr>
+        <w:t xml:space="preserve">( </w:t>
+      </w:r>
+      <w:proofErr w:type="spellStart"/>
       <w:r>
         <w:rPr>
           <w:rFonts w:ascii="Menlo" w:hAnsi="Menlo" w:cs="Menlo"/>
@@ -6786,7 +8574,43 @@
           <w:bdr w:val="none" w:sz="0" w:space="0" w:color="auto"/>
           <w:shd w:val="clear" w:color="auto" w:fill="C5E0B3" w:themeFill="accent6" w:themeFillTint="66"/>
         </w:rPr>
-        <w:t>.getText().toString(),</w:t>
+        <w:t>.getText</w:t>
+      </w:r>
+      <w:proofErr w:type="spellEnd"/>
+      <w:r>
+        <w:rPr>
+          <w:rFonts w:ascii="Menlo" w:hAnsi="Menlo" w:cs="Menlo"/>
+          <w:color w:val="000000"/>
+          <w:sz w:val="18"/>
+          <w:szCs w:val="18"/>
+          <w:bdr w:val="none" w:sz="0" w:space="0" w:color="auto"/>
+          <w:shd w:val="clear" w:color="auto" w:fill="C5E0B3" w:themeFill="accent6" w:themeFillTint="66"/>
+        </w:rPr>
+        <w:t>().</w:t>
+      </w:r>
+      <w:proofErr w:type="spellStart"/>
+      <w:r>
+        <w:rPr>
+          <w:rFonts w:ascii="Menlo" w:hAnsi="Menlo" w:cs="Menlo"/>
+          <w:color w:val="000000"/>
+          <w:sz w:val="18"/>
+          <w:szCs w:val="18"/>
+          <w:bdr w:val="none" w:sz="0" w:space="0" w:color="auto"/>
+          <w:shd w:val="clear" w:color="auto" w:fill="C5E0B3" w:themeFill="accent6" w:themeFillTint="66"/>
+        </w:rPr>
+        <w:t>toString</w:t>
+      </w:r>
+      <w:proofErr w:type="spellEnd"/>
+      <w:r>
+        <w:rPr>
+          <w:rFonts w:ascii="Menlo" w:hAnsi="Menlo" w:cs="Menlo"/>
+          <w:color w:val="000000"/>
+          <w:sz w:val="18"/>
+          <w:szCs w:val="18"/>
+          <w:bdr w:val="none" w:sz="0" w:space="0" w:color="auto"/>
+          <w:shd w:val="clear" w:color="auto" w:fill="C5E0B3" w:themeFill="accent6" w:themeFillTint="66"/>
+        </w:rPr>
+        <w:t>(),</w:t>
       </w:r>
       <w:r>
         <w:rPr>
@@ -6846,15 +8670,27 @@
         <w:br/>
         <w:t xml:space="preserve">                </w:t>
       </w:r>
-      <w:r>
-        <w:rPr>
-          <w:rFonts w:ascii="Menlo" w:hAnsi="Menlo" w:cs="Menlo"/>
-          <w:color w:val="000000"/>
-          <w:sz w:val="18"/>
-          <w:szCs w:val="18"/>
-          <w:bdr w:val="none" w:sz="0" w:space="0" w:color="auto"/>
-        </w:rPr>
-        <w:t>editor.commit();</w:t>
+      <w:proofErr w:type="spellStart"/>
+      <w:r>
+        <w:rPr>
+          <w:rFonts w:ascii="Menlo" w:hAnsi="Menlo" w:cs="Menlo"/>
+          <w:color w:val="000000"/>
+          <w:sz w:val="18"/>
+          <w:szCs w:val="18"/>
+          <w:bdr w:val="none" w:sz="0" w:space="0" w:color="auto"/>
+        </w:rPr>
+        <w:t>editor.commit</w:t>
+      </w:r>
+      <w:proofErr w:type="spellEnd"/>
+      <w:r>
+        <w:rPr>
+          <w:rFonts w:ascii="Menlo" w:hAnsi="Menlo" w:cs="Menlo"/>
+          <w:color w:val="000000"/>
+          <w:sz w:val="18"/>
+          <w:szCs w:val="18"/>
+          <w:bdr w:val="none" w:sz="0" w:space="0" w:color="auto"/>
+        </w:rPr>
+        <w:t>();</w:t>
       </w:r>
       <w:r>
         <w:rPr>
@@ -6892,6 +8728,7 @@
         <w:br/>
         <w:t xml:space="preserve">                </w:t>
       </w:r>
+      <w:proofErr w:type="spellStart"/>
       <w:r>
         <w:rPr>
           <w:rFonts w:ascii="Menlo" w:hAnsi="Menlo" w:cs="Menlo"/>
@@ -6914,15 +8751,27 @@
         </w:rPr>
         <w:t>makeText</w:t>
       </w:r>
-      <w:r>
-        <w:rPr>
-          <w:rFonts w:ascii="Menlo" w:hAnsi="Menlo" w:cs="Menlo"/>
-          <w:color w:val="000000"/>
-          <w:sz w:val="18"/>
-          <w:szCs w:val="18"/>
-          <w:bdr w:val="none" w:sz="0" w:space="0" w:color="auto"/>
-        </w:rPr>
-        <w:t>(MainActivity.</w:t>
+      <w:proofErr w:type="spellEnd"/>
+      <w:r>
+        <w:rPr>
+          <w:rFonts w:ascii="Menlo" w:hAnsi="Menlo" w:cs="Menlo"/>
+          <w:color w:val="000000"/>
+          <w:sz w:val="18"/>
+          <w:szCs w:val="18"/>
+          <w:bdr w:val="none" w:sz="0" w:space="0" w:color="auto"/>
+        </w:rPr>
+        <w:t>(</w:t>
+      </w:r>
+      <w:proofErr w:type="spellStart"/>
+      <w:r>
+        <w:rPr>
+          <w:rFonts w:ascii="Menlo" w:hAnsi="Menlo" w:cs="Menlo"/>
+          <w:color w:val="000000"/>
+          <w:sz w:val="18"/>
+          <w:szCs w:val="18"/>
+          <w:bdr w:val="none" w:sz="0" w:space="0" w:color="auto"/>
+        </w:rPr>
+        <w:t>MainActivity.</w:t>
       </w:r>
       <w:r>
         <w:rPr>
@@ -6936,6 +8785,7 @@
         </w:rPr>
         <w:t>this</w:t>
       </w:r>
+      <w:proofErr w:type="spellEnd"/>
       <w:r>
         <w:rPr>
           <w:rFonts w:ascii="Menlo" w:hAnsi="Menlo" w:cs="Menlo"/>
@@ -6966,7 +8816,18 @@
           <w:szCs w:val="18"/>
           <w:bdr w:val="none" w:sz="0" w:space="0" w:color="auto"/>
         </w:rPr>
-        <w:t>, Toast.</w:t>
+        <w:t xml:space="preserve">, </w:t>
+      </w:r>
+      <w:proofErr w:type="spellStart"/>
+      <w:r>
+        <w:rPr>
+          <w:rFonts w:ascii="Menlo" w:hAnsi="Menlo" w:cs="Menlo"/>
+          <w:color w:val="000000"/>
+          <w:sz w:val="18"/>
+          <w:szCs w:val="18"/>
+          <w:bdr w:val="none" w:sz="0" w:space="0" w:color="auto"/>
+        </w:rPr>
+        <w:t>Toast.</w:t>
       </w:r>
       <w:r>
         <w:rPr>
@@ -6982,6 +8843,7 @@
         </w:rPr>
         <w:t>LENGTH_LONG</w:t>
       </w:r>
+      <w:proofErr w:type="spellEnd"/>
       <w:r>
         <w:rPr>
           <w:rFonts w:ascii="Menlo" w:hAnsi="Menlo" w:cs="Menlo"/>
@@ -7093,8 +8955,33 @@
           <w:bdr w:val="none" w:sz="0" w:space="0" w:color="auto"/>
           <w:shd w:val="clear" w:color="auto" w:fill="C5E0B3" w:themeFill="accent6" w:themeFillTint="66"/>
         </w:rPr>
-        <w:t xml:space="preserve">String cipher(String msg, </w:t>
-      </w:r>
+        <w:t xml:space="preserve">String cipher(String </w:t>
+      </w:r>
+      <w:proofErr w:type="spellStart"/>
+      <w:r>
+        <w:rPr>
+          <w:rFonts w:ascii="Menlo" w:hAnsi="Menlo" w:cs="Menlo"/>
+          <w:color w:val="000000"/>
+          <w:sz w:val="18"/>
+          <w:szCs w:val="18"/>
+          <w:bdr w:val="none" w:sz="0" w:space="0" w:color="auto"/>
+          <w:shd w:val="clear" w:color="auto" w:fill="C5E0B3" w:themeFill="accent6" w:themeFillTint="66"/>
+        </w:rPr>
+        <w:t>msg</w:t>
+      </w:r>
+      <w:proofErr w:type="spellEnd"/>
+      <w:r>
+        <w:rPr>
+          <w:rFonts w:ascii="Menlo" w:hAnsi="Menlo" w:cs="Menlo"/>
+          <w:color w:val="000000"/>
+          <w:sz w:val="18"/>
+          <w:szCs w:val="18"/>
+          <w:bdr w:val="none" w:sz="0" w:space="0" w:color="auto"/>
+          <w:shd w:val="clear" w:color="auto" w:fill="C5E0B3" w:themeFill="accent6" w:themeFillTint="66"/>
+        </w:rPr>
+        <w:t xml:space="preserve">, </w:t>
+      </w:r>
+      <w:proofErr w:type="spellStart"/>
       <w:r>
         <w:rPr>
           <w:rFonts w:ascii="Menlo" w:hAnsi="Menlo" w:cs="Menlo"/>
@@ -7106,7 +8993,21 @@
           <w:bdr w:val="none" w:sz="0" w:space="0" w:color="auto"/>
           <w:shd w:val="clear" w:color="auto" w:fill="C5E0B3" w:themeFill="accent6" w:themeFillTint="66"/>
         </w:rPr>
-        <w:t xml:space="preserve">int </w:t>
+        <w:t>int</w:t>
+      </w:r>
+      <w:proofErr w:type="spellEnd"/>
+      <w:r>
+        <w:rPr>
+          <w:rFonts w:ascii="Menlo" w:hAnsi="Menlo" w:cs="Menlo"/>
+          <w:b/>
+          <w:bCs/>
+          <w:color w:val="000080"/>
+          <w:sz w:val="18"/>
+          <w:szCs w:val="18"/>
+          <w:bdr w:val="none" w:sz="0" w:space="0" w:color="auto"/>
+          <w:shd w:val="clear" w:color="auto" w:fill="C5E0B3" w:themeFill="accent6" w:themeFillTint="66"/>
+        </w:rPr>
+        <w:t xml:space="preserve"> </w:t>
       </w:r>
       <w:r>
         <w:rPr>
@@ -7167,6 +9068,7 @@
         <w:br/>
         <w:t xml:space="preserve">        </w:t>
       </w:r>
+      <w:proofErr w:type="spellStart"/>
       <w:r>
         <w:rPr>
           <w:rFonts w:ascii="Menlo" w:hAnsi="Menlo" w:cs="Menlo"/>
@@ -7178,18 +9080,69 @@
           <w:bdr w:val="none" w:sz="0" w:space="0" w:color="auto"/>
           <w:shd w:val="clear" w:color="auto" w:fill="C5E0B3" w:themeFill="accent6" w:themeFillTint="66"/>
         </w:rPr>
-        <w:t xml:space="preserve">int </w:t>
-      </w:r>
-      <w:r>
-        <w:rPr>
-          <w:rFonts w:ascii="Menlo" w:hAnsi="Menlo" w:cs="Menlo"/>
-          <w:color w:val="000000"/>
+        <w:t>int</w:t>
+      </w:r>
+      <w:proofErr w:type="spellEnd"/>
+      <w:r>
+        <w:rPr>
+          <w:rFonts w:ascii="Menlo" w:hAnsi="Menlo" w:cs="Menlo"/>
+          <w:b/>
+          <w:bCs/>
+          <w:color w:val="000080"/>
           <w:sz w:val="18"/>
           <w:szCs w:val="18"/>
           <w:bdr w:val="none" w:sz="0" w:space="0" w:color="auto"/>
           <w:shd w:val="clear" w:color="auto" w:fill="C5E0B3" w:themeFill="accent6" w:themeFillTint="66"/>
         </w:rPr>
-        <w:t xml:space="preserve">len = msg.length(); </w:t>
+        <w:t xml:space="preserve"> </w:t>
+      </w:r>
+      <w:proofErr w:type="spellStart"/>
+      <w:r>
+        <w:rPr>
+          <w:rFonts w:ascii="Menlo" w:hAnsi="Menlo" w:cs="Menlo"/>
+          <w:color w:val="000000"/>
+          <w:sz w:val="18"/>
+          <w:szCs w:val="18"/>
+          <w:bdr w:val="none" w:sz="0" w:space="0" w:color="auto"/>
+          <w:shd w:val="clear" w:color="auto" w:fill="C5E0B3" w:themeFill="accent6" w:themeFillTint="66"/>
+        </w:rPr>
+        <w:t>len</w:t>
+      </w:r>
+      <w:proofErr w:type="spellEnd"/>
+      <w:r>
+        <w:rPr>
+          <w:rFonts w:ascii="Menlo" w:hAnsi="Menlo" w:cs="Menlo"/>
+          <w:color w:val="000000"/>
+          <w:sz w:val="18"/>
+          <w:szCs w:val="18"/>
+          <w:bdr w:val="none" w:sz="0" w:space="0" w:color="auto"/>
+          <w:shd w:val="clear" w:color="auto" w:fill="C5E0B3" w:themeFill="accent6" w:themeFillTint="66"/>
+        </w:rPr>
+        <w:t xml:space="preserve"> = </w:t>
+      </w:r>
+      <w:proofErr w:type="spellStart"/>
+      <w:r>
+        <w:rPr>
+          <w:rFonts w:ascii="Menlo" w:hAnsi="Menlo" w:cs="Menlo"/>
+          <w:color w:val="000000"/>
+          <w:sz w:val="18"/>
+          <w:szCs w:val="18"/>
+          <w:bdr w:val="none" w:sz="0" w:space="0" w:color="auto"/>
+          <w:shd w:val="clear" w:color="auto" w:fill="C5E0B3" w:themeFill="accent6" w:themeFillTint="66"/>
+        </w:rPr>
+        <w:t>msg.length</w:t>
+      </w:r>
+      <w:proofErr w:type="spellEnd"/>
+      <w:r>
+        <w:rPr>
+          <w:rFonts w:ascii="Menlo" w:hAnsi="Menlo" w:cs="Menlo"/>
+          <w:color w:val="000000"/>
+          <w:sz w:val="18"/>
+          <w:szCs w:val="18"/>
+          <w:bdr w:val="none" w:sz="0" w:space="0" w:color="auto"/>
+          <w:shd w:val="clear" w:color="auto" w:fill="C5E0B3" w:themeFill="accent6" w:themeFillTint="66"/>
+        </w:rPr>
+        <w:t xml:space="preserve">(); </w:t>
       </w:r>
       <w:r>
         <w:rPr>
@@ -7242,6 +9195,7 @@
         </w:rPr>
         <w:t>(</w:t>
       </w:r>
+      <w:proofErr w:type="spellStart"/>
       <w:r>
         <w:rPr>
           <w:rFonts w:ascii="Menlo" w:hAnsi="Menlo" w:cs="Menlo"/>
@@ -7253,17 +9207,31 @@
           <w:bdr w:val="none" w:sz="0" w:space="0" w:color="auto"/>
           <w:shd w:val="clear" w:color="auto" w:fill="C5E0B3" w:themeFill="accent6" w:themeFillTint="66"/>
         </w:rPr>
-        <w:t xml:space="preserve">int </w:t>
-      </w:r>
-      <w:r>
-        <w:rPr>
-          <w:rFonts w:ascii="Menlo" w:hAnsi="Menlo" w:cs="Menlo"/>
-          <w:color w:val="000000"/>
+        <w:t>int</w:t>
+      </w:r>
+      <w:proofErr w:type="spellEnd"/>
+      <w:r>
+        <w:rPr>
+          <w:rFonts w:ascii="Menlo" w:hAnsi="Menlo" w:cs="Menlo"/>
+          <w:b/>
+          <w:bCs/>
+          <w:color w:val="000080"/>
           <w:sz w:val="18"/>
           <w:szCs w:val="18"/>
           <w:bdr w:val="none" w:sz="0" w:space="0" w:color="auto"/>
           <w:shd w:val="clear" w:color="auto" w:fill="C5E0B3" w:themeFill="accent6" w:themeFillTint="66"/>
         </w:rPr>
+        <w:t xml:space="preserve"> </w:t>
+      </w:r>
+      <w:r>
+        <w:rPr>
+          <w:rFonts w:ascii="Menlo" w:hAnsi="Menlo" w:cs="Menlo"/>
+          <w:color w:val="000000"/>
+          <w:sz w:val="18"/>
+          <w:szCs w:val="18"/>
+          <w:bdr w:val="none" w:sz="0" w:space="0" w:color="auto"/>
+          <w:shd w:val="clear" w:color="auto" w:fill="C5E0B3" w:themeFill="accent6" w:themeFillTint="66"/>
+        </w:rPr>
         <w:t xml:space="preserve">x = </w:t>
       </w:r>
       <w:r>
@@ -7286,7 +9254,31 @@
           <w:bdr w:val="none" w:sz="0" w:space="0" w:color="auto"/>
           <w:shd w:val="clear" w:color="auto" w:fill="C5E0B3" w:themeFill="accent6" w:themeFillTint="66"/>
         </w:rPr>
-        <w:t>; x &lt; len; x++){</w:t>
+        <w:t xml:space="preserve">; x &lt; </w:t>
+      </w:r>
+      <w:proofErr w:type="spellStart"/>
+      <w:r>
+        <w:rPr>
+          <w:rFonts w:ascii="Menlo" w:hAnsi="Menlo" w:cs="Menlo"/>
+          <w:color w:val="000000"/>
+          <w:sz w:val="18"/>
+          <w:szCs w:val="18"/>
+          <w:bdr w:val="none" w:sz="0" w:space="0" w:color="auto"/>
+          <w:shd w:val="clear" w:color="auto" w:fill="C5E0B3" w:themeFill="accent6" w:themeFillTint="66"/>
+        </w:rPr>
+        <w:t>len</w:t>
+      </w:r>
+      <w:proofErr w:type="spellEnd"/>
+      <w:r>
+        <w:rPr>
+          <w:rFonts w:ascii="Menlo" w:hAnsi="Menlo" w:cs="Menlo"/>
+          <w:color w:val="000000"/>
+          <w:sz w:val="18"/>
+          <w:szCs w:val="18"/>
+          <w:bdr w:val="none" w:sz="0" w:space="0" w:color="auto"/>
+          <w:shd w:val="clear" w:color="auto" w:fill="C5E0B3" w:themeFill="accent6" w:themeFillTint="66"/>
+        </w:rPr>
+        <w:t>; x++){</w:t>
       </w:r>
       <w:r>
         <w:rPr>
@@ -7346,7 +9338,31 @@
           <w:bdr w:val="none" w:sz="0" w:space="0" w:color="auto"/>
           <w:shd w:val="clear" w:color="auto" w:fill="C5E0B3" w:themeFill="accent6" w:themeFillTint="66"/>
         </w:rPr>
-        <w:t xml:space="preserve">)(msg.charAt(x) + shift);  </w:t>
+        <w:t>)(</w:t>
+      </w:r>
+      <w:proofErr w:type="spellStart"/>
+      <w:r>
+        <w:rPr>
+          <w:rFonts w:ascii="Menlo" w:hAnsi="Menlo" w:cs="Menlo"/>
+          <w:color w:val="000000"/>
+          <w:sz w:val="18"/>
+          <w:szCs w:val="18"/>
+          <w:bdr w:val="none" w:sz="0" w:space="0" w:color="auto"/>
+          <w:shd w:val="clear" w:color="auto" w:fill="C5E0B3" w:themeFill="accent6" w:themeFillTint="66"/>
+        </w:rPr>
+        <w:t>msg.charAt</w:t>
+      </w:r>
+      <w:proofErr w:type="spellEnd"/>
+      <w:r>
+        <w:rPr>
+          <w:rFonts w:ascii="Menlo" w:hAnsi="Menlo" w:cs="Menlo"/>
+          <w:color w:val="000000"/>
+          <w:sz w:val="18"/>
+          <w:szCs w:val="18"/>
+          <w:bdr w:val="none" w:sz="0" w:space="0" w:color="auto"/>
+          <w:shd w:val="clear" w:color="auto" w:fill="C5E0B3" w:themeFill="accent6" w:themeFillTint="66"/>
+        </w:rPr>
+        <w:t xml:space="preserve">(x) + shift);  </w:t>
       </w:r>
       <w:r>
         <w:rPr>
@@ -7839,7 +9855,28 @@
         <w:jc w:val="both"/>
       </w:pPr>
       <w:r>
-        <w:t>cd Library/Android/sdk/platform-tools/</w:t>
+        <w:t>cd Library/Android/</w:t>
+      </w:r>
+      <w:proofErr w:type="spellStart"/>
+      <w:r>
+        <w:t>sdk</w:t>
+      </w:r>
+      <w:proofErr w:type="spellEnd"/>
+      <w:r>
+        <w:t>/platform-tools/</w:t>
+      </w:r>
+    </w:p>
+    <w:p>
+      <w:pPr>
+        <w:spacing w:line="360" w:lineRule="auto"/>
+        <w:ind w:left="360"/>
+        <w:jc w:val="both"/>
+      </w:pPr>
+      <w:r>
+        <w:rPr>
+          <w:sz w:val="22"/>
+        </w:rPr>
+        <w:t>[Note: This is the location of the Android SDK]</w:t>
       </w:r>
     </w:p>
     <w:p>
@@ -7852,8 +9889,48 @@
         <w:spacing w:line="360" w:lineRule="auto"/>
         <w:jc w:val="both"/>
       </w:pPr>
-      <w:r>
-        <w:t>./adb shell</w:t>
+      <w:proofErr w:type="gramStart"/>
+      <w:r>
+        <w:t>./</w:t>
+      </w:r>
+      <w:proofErr w:type="spellStart"/>
+      <w:proofErr w:type="gramEnd"/>
+      <w:r>
+        <w:t>adb</w:t>
+      </w:r>
+      <w:proofErr w:type="spellEnd"/>
+      <w:r>
+        <w:t xml:space="preserve"> shell</w:t>
+      </w:r>
+    </w:p>
+    <w:p>
+      <w:pPr>
+        <w:spacing w:line="360" w:lineRule="auto"/>
+        <w:ind w:left="360"/>
+        <w:jc w:val="both"/>
+        <w:rPr>
+          <w:sz w:val="22"/>
+        </w:rPr>
+      </w:pPr>
+      <w:r>
+        <w:rPr>
+          <w:sz w:val="22"/>
+        </w:rPr>
+        <w:t xml:space="preserve">[Note: On a Windows operating system the command is: </w:t>
+      </w:r>
+      <w:proofErr w:type="spellStart"/>
+      <w:r>
+        <w:rPr>
+          <w:sz w:val="22"/>
+        </w:rPr>
+        <w:t>adb</w:t>
+      </w:r>
+      <w:proofErr w:type="spellEnd"/>
+      <w:r>
+        <w:rPr>
+          <w:sz w:val="22"/>
+        </w:rPr>
+        <w:t xml:space="preserve"> shell]</w:t>
       </w:r>
     </w:p>
     <w:p>
@@ -7867,8 +9944,14 @@
         <w:jc w:val="both"/>
       </w:pPr>
       <w:r>
-        <w:t>run-as your_package_name</w:t>
-      </w:r>
+        <w:lastRenderedPageBreak/>
+        <w:t xml:space="preserve">run-as </w:t>
+      </w:r>
+      <w:proofErr w:type="spellStart"/>
+      <w:r>
+        <w:t>your_package_name</w:t>
+      </w:r>
+      <w:proofErr w:type="spellEnd"/>
     </w:p>
     <w:p>
       <w:pPr>
@@ -7881,8 +9964,13 @@
         <w:jc w:val="both"/>
       </w:pPr>
       <w:r>
-        <w:t>cd shared_prefs</w:t>
-      </w:r>
+        <w:t xml:space="preserve">cd </w:t>
+      </w:r>
+      <w:proofErr w:type="spellStart"/>
+      <w:r>
+        <w:t>shared_prefs</w:t>
+      </w:r>
+      <w:proofErr w:type="spellEnd"/>
     </w:p>
     <w:p>
       <w:pPr>
@@ -7895,7 +9983,13 @@
         <w:jc w:val="both"/>
       </w:pPr>
       <w:r>
-        <w:t>cat MyPrfLogin.xml</w:t>
+        <w:t>cat MyPr</w:t>
+      </w:r>
+      <w:r>
+        <w:t>e</w:t>
+      </w:r>
+      <w:r>
+        <w:t>fLogin.xml</w:t>
       </w:r>
     </w:p>
     <w:p>
@@ -8012,7 +10106,7 @@
 </file>
 
 <file path=word/endnotes.xml><?xml version="1.0" encoding="utf-8"?>
-<w:endnotes xmlns:wpc="http://schemas.microsoft.com/office/word/2010/wordprocessingCanvas" xmlns:cx="http://schemas.microsoft.com/office/drawing/2014/chartex" xmlns:cx1="http://schemas.microsoft.com/office/drawing/2015/9/8/chartex" xmlns:cx2="http://schemas.microsoft.com/office/drawing/2015/10/21/chartex" xmlns:cx3="http://schemas.microsoft.com/office/drawing/2016/5/9/chartex" xmlns:cx4="http://schemas.microsoft.com/office/drawing/2016/5/10/chartex" xmlns:cx5="http://schemas.microsoft.com/office/drawing/2016/5/11/chartex" xmlns:cx6="http://schemas.microsoft.com/office/drawing/2016/5/12/chartex" xmlns:cx7="http://schemas.microsoft.com/office/drawing/2016/5/13/chartex" xmlns:cx8="http://schemas.microsoft.com/office/drawing/2016/5/14/chartex" xmlns:mc="http://schemas.openxmlformats.org/markup-compatibility/2006" xmlns:o="urn:schemas-microsoft-com:office:office" xmlns:r="http://schemas.openxmlformats.org/officeDocument/2006/relationships" xmlns:m="http://schemas.openxmlformats.org/officeDocument/2006/math" xmlns:v="urn:schemas-microsoft-com:vml" xmlns:wp14="http://schemas.microsoft.com/office/word/2010/wordprocessingDrawing" xmlns:wp="http://schemas.openxmlformats.org/drawingml/2006/wordprocessingDrawing" xmlns:w10="urn:schemas-microsoft-com:office:word" xmlns:w="http://schemas.openxmlformats.org/wordprocessingml/2006/main" xmlns:w14="http://schemas.microsoft.com/office/word/2010/wordml" xmlns:w15="http://schemas.microsoft.com/office/word/2012/wordml" xmlns:w16se="http://schemas.microsoft.com/office/word/2015/wordml/symex" xmlns:wpg="http://schemas.microsoft.com/office/word/2010/wordprocessingGroup" xmlns:wpi="http://schemas.microsoft.com/office/word/2010/wordprocessingInk" xmlns:wne="http://schemas.microsoft.com/office/word/2006/wordml" xmlns:wps="http://schemas.microsoft.com/office/word/2010/wordprocessingShape" mc:Ignorable="w14 w15 w16se wp14">
+<w:endnotes xmlns:wpc="http://schemas.microsoft.com/office/word/2010/wordprocessingCanvas" xmlns:cx="http://schemas.microsoft.com/office/drawing/2014/chartex" xmlns:cx1="http://schemas.microsoft.com/office/drawing/2015/9/8/chartex" xmlns:cx2="http://schemas.microsoft.com/office/drawing/2015/10/21/chartex" xmlns:cx3="http://schemas.microsoft.com/office/drawing/2016/5/9/chartex" xmlns:cx4="http://schemas.microsoft.com/office/drawing/2016/5/10/chartex" xmlns:cx5="http://schemas.microsoft.com/office/drawing/2016/5/11/chartex" xmlns:cx6="http://schemas.microsoft.com/office/drawing/2016/5/12/chartex" xmlns:cx7="http://schemas.microsoft.com/office/drawing/2016/5/13/chartex" xmlns:cx8="http://schemas.microsoft.com/office/drawing/2016/5/14/chartex" xmlns:mc="http://schemas.openxmlformats.org/markup-compatibility/2006" xmlns:aink="http://schemas.microsoft.com/office/drawing/2016/ink" xmlns:o="urn:schemas-microsoft-com:office:office" xmlns:r="http://schemas.openxmlformats.org/officeDocument/2006/relationships" xmlns:m="http://schemas.openxmlformats.org/officeDocument/2006/math" xmlns:v="urn:schemas-microsoft-com:vml" xmlns:wp14="http://schemas.microsoft.com/office/word/2010/wordprocessingDrawing" xmlns:wp="http://schemas.openxmlformats.org/drawingml/2006/wordprocessingDrawing" xmlns:w10="urn:schemas-microsoft-com:office:word" xmlns:w="http://schemas.openxmlformats.org/wordprocessingml/2006/main" xmlns:w14="http://schemas.microsoft.com/office/word/2010/wordml" xmlns:w15="http://schemas.microsoft.com/office/word/2012/wordml" xmlns:w16se="http://schemas.microsoft.com/office/word/2015/wordml/symex" xmlns:wpg="http://schemas.microsoft.com/office/word/2010/wordprocessingGroup" xmlns:wpi="http://schemas.microsoft.com/office/word/2010/wordprocessingInk" xmlns:wne="http://schemas.microsoft.com/office/word/2006/wordml" xmlns:wps="http://schemas.microsoft.com/office/word/2010/wordprocessingShape" mc:Ignorable="w14 w15 w16se wp14">
   <w:endnote w:type="separator" w:id="-1">
     <w:p>
       <w:r>
@@ -8031,7 +10125,7 @@
 </file>
 
 <file path=word/footer1.xml><?xml version="1.0" encoding="utf-8"?>
-<w:ftr xmlns:wpc="http://schemas.microsoft.com/office/word/2010/wordprocessingCanvas" xmlns:cx="http://schemas.microsoft.com/office/drawing/2014/chartex" xmlns:cx1="http://schemas.microsoft.com/office/drawing/2015/9/8/chartex" xmlns:cx2="http://schemas.microsoft.com/office/drawing/2015/10/21/chartex" xmlns:cx3="http://schemas.microsoft.com/office/drawing/2016/5/9/chartex" xmlns:cx4="http://schemas.microsoft.com/office/drawing/2016/5/10/chartex" xmlns:cx5="http://schemas.microsoft.com/office/drawing/2016/5/11/chartex" xmlns:cx6="http://schemas.microsoft.com/office/drawing/2016/5/12/chartex" xmlns:cx7="http://schemas.microsoft.com/office/drawing/2016/5/13/chartex" xmlns:cx8="http://schemas.microsoft.com/office/drawing/2016/5/14/chartex" xmlns:mc="http://schemas.openxmlformats.org/markup-compatibility/2006" xmlns:o="urn:schemas-microsoft-com:office:office" xmlns:r="http://schemas.openxmlformats.org/officeDocument/2006/relationships" xmlns:m="http://schemas.openxmlformats.org/officeDocument/2006/math" xmlns:v="urn:schemas-microsoft-com:vml" xmlns:wp14="http://schemas.microsoft.com/office/word/2010/wordprocessingDrawing" xmlns:wp="http://schemas.openxmlformats.org/drawingml/2006/wordprocessingDrawing" xmlns:w10="urn:schemas-microsoft-com:office:word" xmlns:w="http://schemas.openxmlformats.org/wordprocessingml/2006/main" xmlns:w14="http://schemas.microsoft.com/office/word/2010/wordml" xmlns:w15="http://schemas.microsoft.com/office/word/2012/wordml" xmlns:w16se="http://schemas.microsoft.com/office/word/2015/wordml/symex" xmlns:wpg="http://schemas.microsoft.com/office/word/2010/wordprocessingGroup" xmlns:wpi="http://schemas.microsoft.com/office/word/2010/wordprocessingInk" xmlns:wne="http://schemas.microsoft.com/office/word/2006/wordml" xmlns:wps="http://schemas.microsoft.com/office/word/2010/wordprocessingShape" mc:Ignorable="w14 w15 w16se wp14">
+<w:ftr xmlns:wpc="http://schemas.microsoft.com/office/word/2010/wordprocessingCanvas" xmlns:cx="http://schemas.microsoft.com/office/drawing/2014/chartex" xmlns:cx1="http://schemas.microsoft.com/office/drawing/2015/9/8/chartex" xmlns:cx2="http://schemas.microsoft.com/office/drawing/2015/10/21/chartex" xmlns:cx3="http://schemas.microsoft.com/office/drawing/2016/5/9/chartex" xmlns:cx4="http://schemas.microsoft.com/office/drawing/2016/5/10/chartex" xmlns:cx5="http://schemas.microsoft.com/office/drawing/2016/5/11/chartex" xmlns:cx6="http://schemas.microsoft.com/office/drawing/2016/5/12/chartex" xmlns:cx7="http://schemas.microsoft.com/office/drawing/2016/5/13/chartex" xmlns:cx8="http://schemas.microsoft.com/office/drawing/2016/5/14/chartex" xmlns:mc="http://schemas.openxmlformats.org/markup-compatibility/2006" xmlns:aink="http://schemas.microsoft.com/office/drawing/2016/ink" xmlns:o="urn:schemas-microsoft-com:office:office" xmlns:r="http://schemas.openxmlformats.org/officeDocument/2006/relationships" xmlns:m="http://schemas.openxmlformats.org/officeDocument/2006/math" xmlns:v="urn:schemas-microsoft-com:vml" xmlns:wp14="http://schemas.microsoft.com/office/word/2010/wordprocessingDrawing" xmlns:wp="http://schemas.openxmlformats.org/drawingml/2006/wordprocessingDrawing" xmlns:w10="urn:schemas-microsoft-com:office:word" xmlns:w="http://schemas.openxmlformats.org/wordprocessingml/2006/main" xmlns:w14="http://schemas.microsoft.com/office/word/2010/wordml" xmlns:w15="http://schemas.microsoft.com/office/word/2012/wordml" xmlns:w16se="http://schemas.microsoft.com/office/word/2015/wordml/symex" xmlns:wpg="http://schemas.microsoft.com/office/word/2010/wordprocessingGroup" xmlns:wpi="http://schemas.microsoft.com/office/word/2010/wordprocessingInk" xmlns:wne="http://schemas.microsoft.com/office/word/2006/wordml" xmlns:wps="http://schemas.microsoft.com/office/word/2010/wordprocessingShape" mc:Ignorable="w14 w15 w16se wp14">
   <w:p>
     <w:pPr>
       <w:pStyle w:val="Footer"/>
@@ -8069,7 +10163,7 @@
 </file>
 
 <file path=word/footer2.xml><?xml version="1.0" encoding="utf-8"?>
-<w:ftr xmlns:wpc="http://schemas.microsoft.com/office/word/2010/wordprocessingCanvas" xmlns:cx="http://schemas.microsoft.com/office/drawing/2014/chartex" xmlns:cx1="http://schemas.microsoft.com/office/drawing/2015/9/8/chartex" xmlns:cx2="http://schemas.microsoft.com/office/drawing/2015/10/21/chartex" xmlns:cx3="http://schemas.microsoft.com/office/drawing/2016/5/9/chartex" xmlns:cx4="http://schemas.microsoft.com/office/drawing/2016/5/10/chartex" xmlns:cx5="http://schemas.microsoft.com/office/drawing/2016/5/11/chartex" xmlns:cx6="http://schemas.microsoft.com/office/drawing/2016/5/12/chartex" xmlns:cx7="http://schemas.microsoft.com/office/drawing/2016/5/13/chartex" xmlns:cx8="http://schemas.microsoft.com/office/drawing/2016/5/14/chartex" xmlns:mc="http://schemas.openxmlformats.org/markup-compatibility/2006" xmlns:o="urn:schemas-microsoft-com:office:office" xmlns:r="http://schemas.openxmlformats.org/officeDocument/2006/relationships" xmlns:m="http://schemas.openxmlformats.org/officeDocument/2006/math" xmlns:v="urn:schemas-microsoft-com:vml" xmlns:wp14="http://schemas.microsoft.com/office/word/2010/wordprocessingDrawing" xmlns:wp="http://schemas.openxmlformats.org/drawingml/2006/wordprocessingDrawing" xmlns:w10="urn:schemas-microsoft-com:office:word" xmlns:w="http://schemas.openxmlformats.org/wordprocessingml/2006/main" xmlns:w14="http://schemas.microsoft.com/office/word/2010/wordml" xmlns:w15="http://schemas.microsoft.com/office/word/2012/wordml" xmlns:w16se="http://schemas.microsoft.com/office/word/2015/wordml/symex" xmlns:wpg="http://schemas.microsoft.com/office/word/2010/wordprocessingGroup" xmlns:wpi="http://schemas.microsoft.com/office/word/2010/wordprocessingInk" xmlns:wne="http://schemas.microsoft.com/office/word/2006/wordml" xmlns:wps="http://schemas.microsoft.com/office/word/2010/wordprocessingShape" mc:Ignorable="w14 w15 w16se wp14">
+<w:ftr xmlns:wpc="http://schemas.microsoft.com/office/word/2010/wordprocessingCanvas" xmlns:cx="http://schemas.microsoft.com/office/drawing/2014/chartex" xmlns:cx1="http://schemas.microsoft.com/office/drawing/2015/9/8/chartex" xmlns:cx2="http://schemas.microsoft.com/office/drawing/2015/10/21/chartex" xmlns:cx3="http://schemas.microsoft.com/office/drawing/2016/5/9/chartex" xmlns:cx4="http://schemas.microsoft.com/office/drawing/2016/5/10/chartex" xmlns:cx5="http://schemas.microsoft.com/office/drawing/2016/5/11/chartex" xmlns:cx6="http://schemas.microsoft.com/office/drawing/2016/5/12/chartex" xmlns:cx7="http://schemas.microsoft.com/office/drawing/2016/5/13/chartex" xmlns:cx8="http://schemas.microsoft.com/office/drawing/2016/5/14/chartex" xmlns:mc="http://schemas.openxmlformats.org/markup-compatibility/2006" xmlns:aink="http://schemas.microsoft.com/office/drawing/2016/ink" xmlns:o="urn:schemas-microsoft-com:office:office" xmlns:r="http://schemas.openxmlformats.org/officeDocument/2006/relationships" xmlns:m="http://schemas.openxmlformats.org/officeDocument/2006/math" xmlns:v="urn:schemas-microsoft-com:vml" xmlns:wp14="http://schemas.microsoft.com/office/word/2010/wordprocessingDrawing" xmlns:wp="http://schemas.openxmlformats.org/drawingml/2006/wordprocessingDrawing" xmlns:w10="urn:schemas-microsoft-com:office:word" xmlns:w="http://schemas.openxmlformats.org/wordprocessingml/2006/main" xmlns:w14="http://schemas.microsoft.com/office/word/2010/wordml" xmlns:w15="http://schemas.microsoft.com/office/word/2012/wordml" xmlns:w16se="http://schemas.microsoft.com/office/word/2015/wordml/symex" xmlns:wpg="http://schemas.microsoft.com/office/word/2010/wordprocessingGroup" xmlns:wpi="http://schemas.microsoft.com/office/word/2010/wordprocessingInk" xmlns:wne="http://schemas.microsoft.com/office/word/2006/wordml" xmlns:wps="http://schemas.microsoft.com/office/word/2010/wordprocessingShape" mc:Ignorable="w14 w15 w16se wp14">
   <w:p>
     <w:pPr>
       <w:pStyle w:val="Normal1"/>
@@ -8089,7 +10183,7 @@
       <w:rPr>
         <w:noProof/>
       </w:rPr>
-      <w:t>1</w:t>
+      <w:t>12</w:t>
     </w:r>
     <w:r>
       <w:fldChar w:fldCharType="end"/>
@@ -8147,7 +10241,7 @@
 </file>
 
 <file path=word/footnotes.xml><?xml version="1.0" encoding="utf-8"?>
-<w:footnotes xmlns:wpc="http://schemas.microsoft.com/office/word/2010/wordprocessingCanvas" xmlns:cx="http://schemas.microsoft.com/office/drawing/2014/chartex" xmlns:cx1="http://schemas.microsoft.com/office/drawing/2015/9/8/chartex" xmlns:cx2="http://schemas.microsoft.com/office/drawing/2015/10/21/chartex" xmlns:cx3="http://schemas.microsoft.com/office/drawing/2016/5/9/chartex" xmlns:cx4="http://schemas.microsoft.com/office/drawing/2016/5/10/chartex" xmlns:cx5="http://schemas.microsoft.com/office/drawing/2016/5/11/chartex" xmlns:cx6="http://schemas.microsoft.com/office/drawing/2016/5/12/chartex" xmlns:cx7="http://schemas.microsoft.com/office/drawing/2016/5/13/chartex" xmlns:cx8="http://schemas.microsoft.com/office/drawing/2016/5/14/chartex" xmlns:mc="http://schemas.openxmlformats.org/markup-compatibility/2006" xmlns:o="urn:schemas-microsoft-com:office:office" xmlns:r="http://schemas.openxmlformats.org/officeDocument/2006/relationships" xmlns:m="http://schemas.openxmlformats.org/officeDocument/2006/math" xmlns:v="urn:schemas-microsoft-com:vml" xmlns:wp14="http://schemas.microsoft.com/office/word/2010/wordprocessingDrawing" xmlns:wp="http://schemas.openxmlformats.org/drawingml/2006/wordprocessingDrawing" xmlns:w10="urn:schemas-microsoft-com:office:word" xmlns:w="http://schemas.openxmlformats.org/wordprocessingml/2006/main" xmlns:w14="http://schemas.microsoft.com/office/word/2010/wordml" xmlns:w15="http://schemas.microsoft.com/office/word/2012/wordml" xmlns:w16se="http://schemas.microsoft.com/office/word/2015/wordml/symex" xmlns:wpg="http://schemas.microsoft.com/office/word/2010/wordprocessingGroup" xmlns:wpi="http://schemas.microsoft.com/office/word/2010/wordprocessingInk" xmlns:wne="http://schemas.microsoft.com/office/word/2006/wordml" xmlns:wps="http://schemas.microsoft.com/office/word/2010/wordprocessingShape" mc:Ignorable="w14 w15 w16se wp14">
+<w:footnotes xmlns:wpc="http://schemas.microsoft.com/office/word/2010/wordprocessingCanvas" xmlns:cx="http://schemas.microsoft.com/office/drawing/2014/chartex" xmlns:cx1="http://schemas.microsoft.com/office/drawing/2015/9/8/chartex" xmlns:cx2="http://schemas.microsoft.com/office/drawing/2015/10/21/chartex" xmlns:cx3="http://schemas.microsoft.com/office/drawing/2016/5/9/chartex" xmlns:cx4="http://schemas.microsoft.com/office/drawing/2016/5/10/chartex" xmlns:cx5="http://schemas.microsoft.com/office/drawing/2016/5/11/chartex" xmlns:cx6="http://schemas.microsoft.com/office/drawing/2016/5/12/chartex" xmlns:cx7="http://schemas.microsoft.com/office/drawing/2016/5/13/chartex" xmlns:cx8="http://schemas.microsoft.com/office/drawing/2016/5/14/chartex" xmlns:mc="http://schemas.openxmlformats.org/markup-compatibility/2006" xmlns:aink="http://schemas.microsoft.com/office/drawing/2016/ink" xmlns:o="urn:schemas-microsoft-com:office:office" xmlns:r="http://schemas.openxmlformats.org/officeDocument/2006/relationships" xmlns:m="http://schemas.openxmlformats.org/officeDocument/2006/math" xmlns:v="urn:schemas-microsoft-com:vml" xmlns:wp14="http://schemas.microsoft.com/office/word/2010/wordprocessingDrawing" xmlns:wp="http://schemas.openxmlformats.org/drawingml/2006/wordprocessingDrawing" xmlns:w10="urn:schemas-microsoft-com:office:word" xmlns:w="http://schemas.openxmlformats.org/wordprocessingml/2006/main" xmlns:w14="http://schemas.microsoft.com/office/word/2010/wordml" xmlns:w15="http://schemas.microsoft.com/office/word/2012/wordml" xmlns:w16se="http://schemas.microsoft.com/office/word/2015/wordml/symex" xmlns:wpg="http://schemas.microsoft.com/office/word/2010/wordprocessingGroup" xmlns:wpi="http://schemas.microsoft.com/office/word/2010/wordprocessingInk" xmlns:wne="http://schemas.microsoft.com/office/word/2006/wordml" xmlns:wps="http://schemas.microsoft.com/office/word/2010/wordprocessingShape" mc:Ignorable="w14 w15 w16se wp14">
   <w:footnote w:type="separator" w:id="-1">
     <w:p>
       <w:r>
@@ -8166,7 +10260,7 @@
 </file>
 
 <file path=word/header1.xml><?xml version="1.0" encoding="utf-8"?>
-<w:hdr xmlns:wpc="http://schemas.microsoft.com/office/word/2010/wordprocessingCanvas" xmlns:cx="http://schemas.microsoft.com/office/drawing/2014/chartex" xmlns:cx1="http://schemas.microsoft.com/office/drawing/2015/9/8/chartex" xmlns:cx2="http://schemas.microsoft.com/office/drawing/2015/10/21/chartex" xmlns:cx3="http://schemas.microsoft.com/office/drawing/2016/5/9/chartex" xmlns:cx4="http://schemas.microsoft.com/office/drawing/2016/5/10/chartex" xmlns:cx5="http://schemas.microsoft.com/office/drawing/2016/5/11/chartex" xmlns:cx6="http://schemas.microsoft.com/office/drawing/2016/5/12/chartex" xmlns:cx7="http://schemas.microsoft.com/office/drawing/2016/5/13/chartex" xmlns:cx8="http://schemas.microsoft.com/office/drawing/2016/5/14/chartex" xmlns:mc="http://schemas.openxmlformats.org/markup-compatibility/2006" xmlns:o="urn:schemas-microsoft-com:office:office" xmlns:r="http://schemas.openxmlformats.org/officeDocument/2006/relationships" xmlns:m="http://schemas.openxmlformats.org/officeDocument/2006/math" xmlns:v="urn:schemas-microsoft-com:vml" xmlns:wp14="http://schemas.microsoft.com/office/word/2010/wordprocessingDrawing" xmlns:wp="http://schemas.openxmlformats.org/drawingml/2006/wordprocessingDrawing" xmlns:w10="urn:schemas-microsoft-com:office:word" xmlns:w="http://schemas.openxmlformats.org/wordprocessingml/2006/main" xmlns:w14="http://schemas.microsoft.com/office/word/2010/wordml" xmlns:w15="http://schemas.microsoft.com/office/word/2012/wordml" xmlns:w16se="http://schemas.microsoft.com/office/word/2015/wordml/symex" xmlns:wpg="http://schemas.microsoft.com/office/word/2010/wordprocessingGroup" xmlns:wpi="http://schemas.microsoft.com/office/word/2010/wordprocessingInk" xmlns:wne="http://schemas.microsoft.com/office/word/2006/wordml" xmlns:wps="http://schemas.microsoft.com/office/word/2010/wordprocessingShape" mc:Ignorable="w14 w15 w16se wp14">
+<w:hdr xmlns:wpc="http://schemas.microsoft.com/office/word/2010/wordprocessingCanvas" xmlns:cx="http://schemas.microsoft.com/office/drawing/2014/chartex" xmlns:cx1="http://schemas.microsoft.com/office/drawing/2015/9/8/chartex" xmlns:cx2="http://schemas.microsoft.com/office/drawing/2015/10/21/chartex" xmlns:cx3="http://schemas.microsoft.com/office/drawing/2016/5/9/chartex" xmlns:cx4="http://schemas.microsoft.com/office/drawing/2016/5/10/chartex" xmlns:cx5="http://schemas.microsoft.com/office/drawing/2016/5/11/chartex" xmlns:cx6="http://schemas.microsoft.com/office/drawing/2016/5/12/chartex" xmlns:cx7="http://schemas.microsoft.com/office/drawing/2016/5/13/chartex" xmlns:cx8="http://schemas.microsoft.com/office/drawing/2016/5/14/chartex" xmlns:mc="http://schemas.openxmlformats.org/markup-compatibility/2006" xmlns:aink="http://schemas.microsoft.com/office/drawing/2016/ink" xmlns:o="urn:schemas-microsoft-com:office:office" xmlns:r="http://schemas.openxmlformats.org/officeDocument/2006/relationships" xmlns:m="http://schemas.openxmlformats.org/officeDocument/2006/math" xmlns:v="urn:schemas-microsoft-com:vml" xmlns:wp14="http://schemas.microsoft.com/office/word/2010/wordprocessingDrawing" xmlns:wp="http://schemas.openxmlformats.org/drawingml/2006/wordprocessingDrawing" xmlns:w10="urn:schemas-microsoft-com:office:word" xmlns:w="http://schemas.openxmlformats.org/wordprocessingml/2006/main" xmlns:w14="http://schemas.microsoft.com/office/word/2010/wordml" xmlns:w15="http://schemas.microsoft.com/office/word/2012/wordml" xmlns:w16se="http://schemas.microsoft.com/office/word/2015/wordml/symex" xmlns:wpg="http://schemas.microsoft.com/office/word/2010/wordprocessingGroup" xmlns:wpi="http://schemas.microsoft.com/office/word/2010/wordprocessingInk" xmlns:wne="http://schemas.microsoft.com/office/word/2006/wordml" xmlns:wps="http://schemas.microsoft.com/office/word/2010/wordprocessingShape" mc:Ignorable="w14 w15 w16se wp14">
   <w:tbl>
     <w:tblPr>
       <w:tblStyle w:val="TableGrid"/>
@@ -8305,7 +10399,7 @@
 </file>
 
 <file path=word/numbering.xml><?xml version="1.0" encoding="utf-8"?>
-<w:numbering xmlns:wpc="http://schemas.microsoft.com/office/word/2010/wordprocessingCanvas" xmlns:cx="http://schemas.microsoft.com/office/drawing/2014/chartex" xmlns:cx1="http://schemas.microsoft.com/office/drawing/2015/9/8/chartex" xmlns:cx2="http://schemas.microsoft.com/office/drawing/2015/10/21/chartex" xmlns:cx3="http://schemas.microsoft.com/office/drawing/2016/5/9/chartex" xmlns:cx4="http://schemas.microsoft.com/office/drawing/2016/5/10/chartex" xmlns:cx5="http://schemas.microsoft.com/office/drawing/2016/5/11/chartex" xmlns:cx6="http://schemas.microsoft.com/office/drawing/2016/5/12/chartex" xmlns:cx7="http://schemas.microsoft.com/office/drawing/2016/5/13/chartex" xmlns:cx8="http://schemas.microsoft.com/office/drawing/2016/5/14/chartex" xmlns:mc="http://schemas.openxmlformats.org/markup-compatibility/2006" xmlns:o="urn:schemas-microsoft-com:office:office" xmlns:r="http://schemas.openxmlformats.org/officeDocument/2006/relationships" xmlns:m="http://schemas.openxmlformats.org/officeDocument/2006/math" xmlns:v="urn:schemas-microsoft-com:vml" xmlns:wp14="http://schemas.microsoft.com/office/word/2010/wordprocessingDrawing" xmlns:wp="http://schemas.openxmlformats.org/drawingml/2006/wordprocessingDrawing" xmlns:w10="urn:schemas-microsoft-com:office:word" xmlns:w="http://schemas.openxmlformats.org/wordprocessingml/2006/main" xmlns:w14="http://schemas.microsoft.com/office/word/2010/wordml" xmlns:w15="http://schemas.microsoft.com/office/word/2012/wordml" xmlns:w16se="http://schemas.microsoft.com/office/word/2015/wordml/symex" xmlns:wpg="http://schemas.microsoft.com/office/word/2010/wordprocessingGroup" xmlns:wpi="http://schemas.microsoft.com/office/word/2010/wordprocessingInk" xmlns:wne="http://schemas.microsoft.com/office/word/2006/wordml" xmlns:wps="http://schemas.microsoft.com/office/word/2010/wordprocessingShape" mc:Ignorable="w14 w15 w16se wp14">
+<w:numbering xmlns:wpc="http://schemas.microsoft.com/office/word/2010/wordprocessingCanvas" xmlns:cx="http://schemas.microsoft.com/office/drawing/2014/chartex" xmlns:cx1="http://schemas.microsoft.com/office/drawing/2015/9/8/chartex" xmlns:cx2="http://schemas.microsoft.com/office/drawing/2015/10/21/chartex" xmlns:cx3="http://schemas.microsoft.com/office/drawing/2016/5/9/chartex" xmlns:cx4="http://schemas.microsoft.com/office/drawing/2016/5/10/chartex" xmlns:cx5="http://schemas.microsoft.com/office/drawing/2016/5/11/chartex" xmlns:cx6="http://schemas.microsoft.com/office/drawing/2016/5/12/chartex" xmlns:cx7="http://schemas.microsoft.com/office/drawing/2016/5/13/chartex" xmlns:cx8="http://schemas.microsoft.com/office/drawing/2016/5/14/chartex" xmlns:mc="http://schemas.openxmlformats.org/markup-compatibility/2006" xmlns:aink="http://schemas.microsoft.com/office/drawing/2016/ink" xmlns:o="urn:schemas-microsoft-com:office:office" xmlns:r="http://schemas.openxmlformats.org/officeDocument/2006/relationships" xmlns:m="http://schemas.openxmlformats.org/officeDocument/2006/math" xmlns:v="urn:schemas-microsoft-com:vml" xmlns:wp14="http://schemas.microsoft.com/office/word/2010/wordprocessingDrawing" xmlns:wp="http://schemas.openxmlformats.org/drawingml/2006/wordprocessingDrawing" xmlns:w10="urn:schemas-microsoft-com:office:word" xmlns:w="http://schemas.openxmlformats.org/wordprocessingml/2006/main" xmlns:w14="http://schemas.microsoft.com/office/word/2010/wordml" xmlns:w15="http://schemas.microsoft.com/office/word/2012/wordml" xmlns:w16se="http://schemas.microsoft.com/office/word/2015/wordml/symex" xmlns:wpg="http://schemas.microsoft.com/office/word/2010/wordprocessingGroup" xmlns:wpi="http://schemas.microsoft.com/office/word/2010/wordprocessingInk" xmlns:wne="http://schemas.microsoft.com/office/word/2006/wordml" xmlns:wps="http://schemas.microsoft.com/office/word/2010/wordprocessingShape" mc:Ignorable="w14 w15 w16se wp14">
   <w:abstractNum w:abstractNumId="0" w15:restartNumberingAfterBreak="0">
     <w:nsid w:val="168E045A"/>
     <w:multiLevelType w:val="hybridMultilevel"/>
@@ -11677,7 +13771,7 @@
 </file>
 
 <file path=customXml/itemProps1.xml><?xml version="1.0" encoding="utf-8"?>
-<ds:datastoreItem xmlns:ds="http://schemas.openxmlformats.org/officeDocument/2006/customXml" ds:itemID="{7D5F0AB6-3521-4822-9035-FECC73B38F49}">
+<ds:datastoreItem xmlns:ds="http://schemas.openxmlformats.org/officeDocument/2006/customXml" ds:itemID="{522C5A27-F7DB-43BC-9E31-3C2F6333A897}">
   <ds:schemaRefs>
     <ds:schemaRef ds:uri="http://schemas.openxmlformats.org/officeDocument/2006/bibliography"/>
   </ds:schemaRefs>

</xml_diff>